<commit_message>
results and lit review addition
</commit_message>
<xml_diff>
--- a/thesis/Thesis.docx
+++ b/thesis/Thesis.docx
@@ -69,239 +69,510 @@
         <w:rPr>
           <w:rFonts w:ascii="Times New Roman" w:hAnsi="Times New Roman" w:cs="Times New Roman"/>
         </w:rPr>
-        <w:t xml:space="preserve">Sometime </w:t>
-      </w:r>
+        <w:t>May 25</w:t>
+      </w:r>
+      <w:r>
+        <w:rPr>
+          <w:rFonts w:ascii="Times New Roman" w:hAnsi="Times New Roman" w:cs="Times New Roman"/>
+        </w:rPr>
+        <w:t>, 2018</w:t>
+      </w:r>
+    </w:p>
+    <w:p>
+      <w:pPr>
+        <w:jc w:val="center"/>
+        <w:rPr>
+          <w:rFonts w:ascii="Times New Roman" w:hAnsi="Times New Roman" w:cs="Times New Roman"/>
+        </w:rPr>
+      </w:pPr>
+    </w:p>
+    <w:p>
+      <w:pPr>
+        <w:rPr>
+          <w:rFonts w:ascii="Times New Roman" w:hAnsi="Times New Roman" w:cs="Times New Roman"/>
+        </w:rPr>
+      </w:pPr>
+    </w:p>
+    <w:p>
+      <w:pPr>
+        <w:rPr>
+          <w:rFonts w:ascii="Times New Roman" w:hAnsi="Times New Roman" w:cs="Times New Roman"/>
+          <w:b/>
+        </w:rPr>
+      </w:pPr>
+      <w:r>
+        <w:rPr>
+          <w:rFonts w:ascii="Times New Roman" w:hAnsi="Times New Roman" w:cs="Times New Roman"/>
+          <w:b/>
+        </w:rPr>
+        <w:t>Abstract</w:t>
+      </w:r>
+    </w:p>
+    <w:p>
+      <w:pPr>
+        <w:rPr>
+          <w:rFonts w:ascii="Times New Roman" w:hAnsi="Times New Roman" w:cs="Times New Roman"/>
+          <w:b/>
+        </w:rPr>
+      </w:pPr>
+    </w:p>
+    <w:p>
+      <w:pPr>
+        <w:ind w:firstLine="720"/>
+        <w:rPr>
+          <w:rFonts w:ascii="Times New Roman" w:hAnsi="Times New Roman" w:cs="Times New Roman"/>
+        </w:rPr>
+      </w:pPr>
+      <w:r>
+        <w:rPr>
+          <w:rFonts w:ascii="Times New Roman" w:hAnsi="Times New Roman" w:cs="Times New Roman"/>
+        </w:rPr>
+        <w:t xml:space="preserve">Many open-source software programs </w:t>
+      </w:r>
+      <w:r>
+        <w:rPr>
+          <w:rFonts w:ascii="Times New Roman" w:hAnsi="Times New Roman" w:cs="Times New Roman"/>
+        </w:rPr>
+        <w:t>lack</w:t>
+      </w:r>
+      <w:r>
+        <w:rPr>
+          <w:rFonts w:ascii="Times New Roman" w:hAnsi="Times New Roman" w:cs="Times New Roman"/>
+        </w:rPr>
+        <w:t xml:space="preserve"> rigorous, wide-reaching </w:t>
+      </w:r>
+      <w:r>
+        <w:rPr>
+          <w:rFonts w:ascii="Times New Roman" w:hAnsi="Times New Roman" w:cs="Times New Roman"/>
+        </w:rPr>
+        <w:t>testing. This is primarily because t</w:t>
+      </w:r>
+      <w:r>
+        <w:rPr>
+          <w:rFonts w:ascii="Times New Roman" w:hAnsi="Times New Roman" w:cs="Times New Roman"/>
+        </w:rPr>
+        <w:t xml:space="preserve">he testing process is deeply dependent on human </w:t>
+      </w:r>
+      <w:r>
+        <w:rPr>
+          <w:rFonts w:ascii="Times New Roman" w:hAnsi="Times New Roman" w:cs="Times New Roman"/>
+        </w:rPr>
+        <w:t xml:space="preserve">invention and manual writing. Therefore, writing system tests is often avoided because of its financial and </w:t>
+      </w:r>
+      <w:r>
+        <w:rPr>
+          <w:rFonts w:ascii="Times New Roman" w:hAnsi="Times New Roman" w:cs="Times New Roman"/>
+        </w:rPr>
+        <w:t>temporal</w:t>
+      </w:r>
+      <w:r>
+        <w:rPr>
+          <w:rFonts w:ascii="Times New Roman" w:hAnsi="Times New Roman" w:cs="Times New Roman"/>
+        </w:rPr>
+        <w:t xml:space="preserve"> expense on the software development lifecycle. However, the data for some system tests can be generated </w:t>
+      </w:r>
+      <w:r>
+        <w:rPr>
+          <w:rFonts w:ascii="Times New Roman" w:hAnsi="Times New Roman" w:cs="Times New Roman"/>
+        </w:rPr>
+        <w:t>from</w:t>
+      </w:r>
+      <w:r>
+        <w:rPr>
+          <w:rFonts w:ascii="Times New Roman" w:hAnsi="Times New Roman" w:cs="Times New Roman"/>
+        </w:rPr>
+        <w:t xml:space="preserve"> s</w:t>
+      </w:r>
+      <w:r>
+        <w:rPr>
+          <w:rFonts w:ascii="Times New Roman" w:hAnsi="Times New Roman" w:cs="Times New Roman"/>
+        </w:rPr>
+        <w:t>tatistical distributions</w:t>
+      </w:r>
+      <w:r>
+        <w:rPr>
+          <w:rFonts w:ascii="Times New Roman" w:hAnsi="Times New Roman" w:cs="Times New Roman"/>
+        </w:rPr>
+        <w:t xml:space="preserve"> </w:t>
+      </w:r>
+      <w:r>
+        <w:rPr>
+          <w:rFonts w:ascii="Times New Roman" w:hAnsi="Times New Roman" w:cs="Times New Roman"/>
+        </w:rPr>
+        <w:t>that</w:t>
+      </w:r>
+      <w:r>
+        <w:rPr>
+          <w:rFonts w:ascii="Times New Roman" w:hAnsi="Times New Roman" w:cs="Times New Roman"/>
+        </w:rPr>
+        <w:t xml:space="preserve"> </w:t>
+      </w:r>
+      <w:r>
+        <w:rPr>
+          <w:rFonts w:ascii="Times New Roman" w:hAnsi="Times New Roman" w:cs="Times New Roman"/>
+        </w:rPr>
+        <w:t>exhibit certain trends or patterns</w:t>
+      </w:r>
+      <w:r>
+        <w:rPr>
+          <w:rFonts w:ascii="Times New Roman" w:hAnsi="Times New Roman" w:cs="Times New Roman"/>
+        </w:rPr>
+        <w:t xml:space="preserve"> when interpreted in the context of the program</w:t>
+      </w:r>
+      <w:r>
+        <w:rPr>
+          <w:rFonts w:ascii="Times New Roman" w:hAnsi="Times New Roman" w:cs="Times New Roman"/>
+        </w:rPr>
+        <w:t>. Therefore, this approach</w:t>
+      </w:r>
+      <w:r>
+        <w:rPr>
+          <w:rFonts w:ascii="Times New Roman" w:hAnsi="Times New Roman" w:cs="Times New Roman"/>
+        </w:rPr>
+        <w:t xml:space="preserve"> tease</w:t>
+      </w:r>
+      <w:r>
+        <w:rPr>
+          <w:rFonts w:ascii="Times New Roman" w:hAnsi="Times New Roman" w:cs="Times New Roman"/>
+        </w:rPr>
+        <w:t>s</w:t>
+      </w:r>
+      <w:r>
+        <w:rPr>
+          <w:rFonts w:ascii="Times New Roman" w:hAnsi="Times New Roman" w:cs="Times New Roman"/>
+        </w:rPr>
+        <w:t xml:space="preserve"> out specific behaviors in the program that warrant being checked</w:t>
+      </w:r>
+      <w:r>
+        <w:rPr>
+          <w:rFonts w:ascii="Times New Roman" w:hAnsi="Times New Roman" w:cs="Times New Roman"/>
+        </w:rPr>
+        <w:t xml:space="preserve">. </w:t>
+      </w:r>
+      <w:r>
+        <w:rPr>
+          <w:rFonts w:ascii="Times New Roman" w:hAnsi="Times New Roman" w:cs="Times New Roman"/>
+        </w:rPr>
+        <w:t xml:space="preserve">This project aims to automate the creation of those data points to streamline the process of </w:t>
+      </w:r>
+      <w:r>
+        <w:rPr>
+          <w:rFonts w:ascii="Times New Roman" w:hAnsi="Times New Roman" w:cs="Times New Roman"/>
+        </w:rPr>
+        <w:t xml:space="preserve">writing large </w:t>
+      </w:r>
+      <w:r>
+        <w:rPr>
+          <w:rFonts w:ascii="Times New Roman" w:hAnsi="Times New Roman" w:cs="Times New Roman"/>
+        </w:rPr>
+        <w:t>test suites.</w:t>
+      </w:r>
+    </w:p>
+    <w:p>
+      <w:pPr>
+        <w:rPr>
+          <w:rFonts w:ascii="Times New Roman" w:hAnsi="Times New Roman" w:cs="Times New Roman"/>
+        </w:rPr>
+      </w:pPr>
+    </w:p>
+    <w:p>
+      <w:pPr>
+        <w:rPr>
+          <w:rFonts w:ascii="Times New Roman" w:hAnsi="Times New Roman" w:cs="Times New Roman"/>
+        </w:rPr>
+      </w:pPr>
+    </w:p>
+    <w:p>
+      <w:pPr>
+        <w:rPr>
+          <w:rFonts w:ascii="Times New Roman" w:hAnsi="Times New Roman" w:cs="Times New Roman"/>
+        </w:rPr>
+      </w:pPr>
+      <w:r>
+        <w:rPr>
+          <w:rFonts w:ascii="Times New Roman" w:hAnsi="Times New Roman" w:cs="Times New Roman"/>
+          <w:b/>
+        </w:rPr>
+        <w:t>Terms</w:t>
+      </w:r>
+    </w:p>
+    <w:p>
+      <w:pPr>
+        <w:ind w:left="720" w:hanging="720"/>
+        <w:rPr>
+          <w:rFonts w:ascii="Times New Roman" w:hAnsi="Times New Roman" w:cs="Times New Roman"/>
+        </w:rPr>
+      </w:pPr>
+    </w:p>
+    <w:p>
+      <w:pPr>
+        <w:ind w:left="720" w:hanging="720"/>
+        <w:rPr>
+          <w:rFonts w:ascii="Times New Roman" w:hAnsi="Times New Roman" w:cs="Times New Roman"/>
+        </w:rPr>
+      </w:pPr>
+      <w:r>
+        <w:rPr>
+          <w:rFonts w:ascii="Times New Roman" w:hAnsi="Times New Roman" w:cs="Times New Roman"/>
+        </w:rPr>
+        <w:t>SUT – Software Under Test: the program to be tested</w:t>
+      </w:r>
+    </w:p>
+    <w:p>
+      <w:pPr>
+        <w:ind w:left="720" w:hanging="720"/>
+        <w:rPr>
+          <w:rFonts w:ascii="Times New Roman" w:hAnsi="Times New Roman" w:cs="Times New Roman"/>
+        </w:rPr>
+      </w:pPr>
       <w:proofErr w:type="gramStart"/>
       <w:r>
         <w:rPr>
           <w:rFonts w:ascii="Times New Roman" w:hAnsi="Times New Roman" w:cs="Times New Roman"/>
         </w:rPr>
-        <w:t>Spring</w:t>
+        <w:t xml:space="preserve">Production rule – a recursive </w:t>
+      </w:r>
+      <w:r>
+        <w:rPr>
+          <w:rFonts w:ascii="Times New Roman" w:hAnsi="Times New Roman" w:cs="Times New Roman"/>
+        </w:rPr>
+        <w:t xml:space="preserve">rule </w:t>
+      </w:r>
+      <w:r>
+        <w:rPr>
+          <w:rFonts w:ascii="Times New Roman" w:hAnsi="Times New Roman" w:cs="Times New Roman"/>
+        </w:rPr>
+        <w:t>describing what the left-hand symbol could possibly be.</w:t>
       </w:r>
       <w:proofErr w:type="gramEnd"/>
       <w:r>
         <w:rPr>
           <w:rFonts w:ascii="Times New Roman" w:hAnsi="Times New Roman" w:cs="Times New Roman"/>
         </w:rPr>
-        <w:t>, 2018</w:t>
-      </w:r>
-    </w:p>
-    <w:p>
-      <w:pPr>
-        <w:jc w:val="center"/>
-        <w:rPr>
-          <w:rFonts w:ascii="Times New Roman" w:hAnsi="Times New Roman" w:cs="Times New Roman"/>
-        </w:rPr>
-      </w:pPr>
-    </w:p>
-    <w:p>
-      <w:pPr>
-        <w:jc w:val="center"/>
-        <w:rPr>
-          <w:rFonts w:ascii="Times New Roman" w:hAnsi="Times New Roman" w:cs="Times New Roman"/>
-        </w:rPr>
-      </w:pPr>
-    </w:p>
-    <w:p>
-      <w:pPr>
-        <w:rPr>
-          <w:rFonts w:ascii="Times New Roman" w:hAnsi="Times New Roman" w:cs="Times New Roman"/>
-        </w:rPr>
-      </w:pPr>
-      <w:r>
+        <w:t xml:space="preserve"> For example, an A could be a B, denoted by A -&gt; B</w:t>
+      </w:r>
+      <w:r>
+        <w:rPr>
+          <w:rFonts w:ascii="Times New Roman" w:hAnsi="Times New Roman" w:cs="Times New Roman"/>
+        </w:rPr>
+        <w:t>. Whenever an A is seen, one can choose to replace it with a B.</w:t>
+      </w:r>
+    </w:p>
+    <w:p>
+      <w:pPr>
+        <w:ind w:left="720" w:hanging="720"/>
+        <w:rPr>
+          <w:rFonts w:ascii="Times New Roman" w:hAnsi="Times New Roman" w:cs="Times New Roman"/>
+        </w:rPr>
+      </w:pPr>
+      <w:r>
+        <w:rPr>
+          <w:rFonts w:ascii="Times New Roman" w:hAnsi="Times New Roman" w:cs="Times New Roman"/>
+        </w:rPr>
+        <w:t>Test vector – A symbolic description of a test case, lacking exact data points but having an English language descriptor</w:t>
+      </w:r>
+    </w:p>
+    <w:p>
+      <w:pPr>
+        <w:ind w:left="720" w:hanging="720"/>
+        <w:rPr>
+          <w:rFonts w:ascii="Times New Roman" w:hAnsi="Times New Roman" w:cs="Times New Roman"/>
+        </w:rPr>
+      </w:pPr>
+      <w:r>
+        <w:rPr>
+          <w:rFonts w:ascii="Times New Roman" w:hAnsi="Times New Roman" w:cs="Times New Roman"/>
+        </w:rPr>
+        <w:t>Fault – misbehavior in a piece of software, also known as a bug</w:t>
+      </w:r>
+      <w:r>
+        <w:rPr>
+          <w:rFonts w:ascii="Times New Roman" w:hAnsi="Times New Roman" w:cs="Times New Roman"/>
+        </w:rPr>
+        <w:t>. The behavior can vary from a program crash to an unexpected, nonsensical output</w:t>
+      </w:r>
+    </w:p>
+    <w:p>
+      <w:pPr>
+        <w:ind w:left="720" w:hanging="720"/>
+        <w:rPr>
+          <w:rFonts w:ascii="Times New Roman" w:hAnsi="Times New Roman" w:cs="Times New Roman"/>
+        </w:rPr>
+      </w:pPr>
+      <w:r>
+        <w:rPr>
+          <w:rFonts w:ascii="Times New Roman" w:hAnsi="Times New Roman" w:cs="Times New Roman"/>
+        </w:rPr>
+        <w:t>CSV file format – a comma-separated value file that is viewable in Microsoft Excel</w:t>
+      </w:r>
+    </w:p>
+    <w:p>
+      <w:pPr>
+        <w:rPr>
+          <w:rFonts w:ascii="Times New Roman" w:hAnsi="Times New Roman" w:cs="Times New Roman"/>
+        </w:rPr>
+      </w:pPr>
+    </w:p>
+    <w:p>
+      <w:pPr>
         <w:rPr>
           <w:rFonts w:ascii="Times New Roman" w:hAnsi="Times New Roman" w:cs="Times New Roman"/>
           <w:b/>
         </w:rPr>
-        <w:t>Terms</w:t>
-      </w:r>
-    </w:p>
-    <w:p>
-      <w:pPr>
-        <w:rPr>
-          <w:rFonts w:ascii="Times New Roman" w:hAnsi="Times New Roman" w:cs="Times New Roman"/>
-        </w:rPr>
-      </w:pPr>
-      <w:r>
-        <w:rPr>
-          <w:rFonts w:ascii="Times New Roman" w:hAnsi="Times New Roman" w:cs="Times New Roman"/>
-        </w:rPr>
-        <w:t>SUT</w:t>
-      </w:r>
-      <w:r>
-        <w:rPr>
-          <w:rFonts w:ascii="Times New Roman" w:hAnsi="Times New Roman" w:cs="Times New Roman"/>
-        </w:rPr>
-        <w:t xml:space="preserve"> – Software Under Test: the program to be tested</w:t>
-      </w:r>
-    </w:p>
-    <w:p>
-      <w:pPr>
-        <w:rPr>
-          <w:rFonts w:ascii="Times New Roman" w:hAnsi="Times New Roman" w:cs="Times New Roman"/>
-        </w:rPr>
-      </w:pPr>
+      </w:pPr>
+      <w:r>
+        <w:rPr>
+          <w:rFonts w:ascii="Times New Roman" w:hAnsi="Times New Roman" w:cs="Times New Roman"/>
+          <w:b/>
+        </w:rPr>
+        <w:t>Introduction</w:t>
+      </w:r>
+    </w:p>
+    <w:p>
+      <w:pPr>
+        <w:rPr>
+          <w:rFonts w:ascii="Times New Roman" w:hAnsi="Times New Roman" w:cs="Times New Roman"/>
+          <w:b/>
+        </w:rPr>
+      </w:pPr>
+    </w:p>
+    <w:p>
+      <w:pPr>
+        <w:ind w:firstLine="720"/>
+        <w:rPr>
+          <w:rFonts w:ascii="Times New Roman" w:hAnsi="Times New Roman" w:cs="Times New Roman"/>
+        </w:rPr>
+      </w:pPr>
+      <w:r>
+        <w:rPr>
+          <w:rFonts w:ascii="Times New Roman" w:hAnsi="Times New Roman" w:cs="Times New Roman"/>
+        </w:rPr>
+        <w:t xml:space="preserve">Software testing is a crucial part of systems that run our lives. Industries that rely on predicting consumer habit trends or dispatching taxi cars are deeply </w:t>
+      </w:r>
+      <w:r>
+        <w:rPr>
+          <w:rFonts w:ascii="Times New Roman" w:hAnsi="Times New Roman" w:cs="Times New Roman"/>
+        </w:rPr>
+        <w:t>affected</w:t>
+      </w:r>
+      <w:r>
+        <w:rPr>
+          <w:rFonts w:ascii="Times New Roman" w:hAnsi="Times New Roman" w:cs="Times New Roman"/>
+        </w:rPr>
+        <w:t xml:space="preserve"> when their software fails to provide accurate results. The </w:t>
+      </w:r>
+      <w:r>
+        <w:rPr>
+          <w:rFonts w:ascii="Times New Roman" w:hAnsi="Times New Roman" w:cs="Times New Roman"/>
+        </w:rPr>
+        <w:t>gravity of this trust</w:t>
+      </w:r>
+      <w:r>
+        <w:rPr>
+          <w:rFonts w:ascii="Times New Roman" w:hAnsi="Times New Roman" w:cs="Times New Roman"/>
+        </w:rPr>
+        <w:t xml:space="preserve"> is even greater in safety-critical programs controlling gas-leak shut off valves or anesthetic delivery machines. </w:t>
+      </w:r>
+      <w:r>
+        <w:rPr>
+          <w:rFonts w:ascii="Times New Roman" w:hAnsi="Times New Roman" w:cs="Times New Roman"/>
+        </w:rPr>
+        <w:t>Consequently, before these pieces of software are deployed, they must be checked and te</w:t>
+      </w:r>
+      <w:r>
+        <w:rPr>
+          <w:rFonts w:ascii="Times New Roman" w:hAnsi="Times New Roman" w:cs="Times New Roman"/>
+        </w:rPr>
+        <w:t xml:space="preserve">sted as rigorously as necessary, but no more. The software must eventually reach production (used in the hands of the customer or used in industrial practice “for real”), and </w:t>
+      </w:r>
+      <w:r>
+        <w:rPr>
+          <w:rFonts w:ascii="Times New Roman" w:hAnsi="Times New Roman" w:cs="Times New Roman"/>
+        </w:rPr>
+        <w:t xml:space="preserve">cannot spend </w:t>
+      </w:r>
+      <w:r>
+        <w:rPr>
+          <w:rFonts w:ascii="Times New Roman" w:hAnsi="Times New Roman" w:cs="Times New Roman"/>
+        </w:rPr>
+        <w:t>too much of its lifetime under test. Therefore, cost and convenience of testing</w:t>
+      </w:r>
+      <w:r>
+        <w:rPr>
+          <w:rFonts w:ascii="Times New Roman" w:hAnsi="Times New Roman" w:cs="Times New Roman"/>
+        </w:rPr>
+        <w:t xml:space="preserve"> is an important consideration in determining the rigor of testing.</w:t>
+      </w:r>
+    </w:p>
+    <w:p>
+      <w:pPr>
+        <w:ind w:firstLine="720"/>
+        <w:rPr>
+          <w:rFonts w:ascii="Times New Roman" w:hAnsi="Times New Roman" w:cs="Times New Roman"/>
+        </w:rPr>
+      </w:pPr>
+      <w:r>
+        <w:rPr>
+          <w:rFonts w:ascii="Times New Roman" w:hAnsi="Times New Roman" w:cs="Times New Roman"/>
+        </w:rPr>
+        <w:t>A key component of getting co</w:t>
+      </w:r>
+      <w:r>
+        <w:rPr>
+          <w:rFonts w:ascii="Times New Roman" w:hAnsi="Times New Roman" w:cs="Times New Roman"/>
+        </w:rPr>
+        <w:t xml:space="preserve">rrect results </w:t>
+      </w:r>
       <w:proofErr w:type="gramStart"/>
       <w:r>
         <w:rPr>
           <w:rFonts w:ascii="Times New Roman" w:hAnsi="Times New Roman" w:cs="Times New Roman"/>
         </w:rPr>
-        <w:t>Production rule</w:t>
-      </w:r>
-      <w:r>
-        <w:rPr>
-          <w:rFonts w:ascii="Times New Roman" w:hAnsi="Times New Roman" w:cs="Times New Roman"/>
-        </w:rPr>
-        <w:t xml:space="preserve"> – a recursive describing what the left-hand symbol could possibly be.</w:t>
+        <w:t>is knowing</w:t>
       </w:r>
       <w:proofErr w:type="gramEnd"/>
       <w:r>
         <w:rPr>
           <w:rFonts w:ascii="Times New Roman" w:hAnsi="Times New Roman" w:cs="Times New Roman"/>
         </w:rPr>
-        <w:t xml:space="preserve"> For example, an A could</w:t>
-      </w:r>
-      <w:r>
-        <w:rPr>
-          <w:rFonts w:ascii="Times New Roman" w:hAnsi="Times New Roman" w:cs="Times New Roman"/>
-        </w:rPr>
-        <w:t xml:space="preserve"> be a B, denoted by A -&gt; B</w:t>
-      </w:r>
-    </w:p>
-    <w:p>
-      <w:pPr>
-        <w:rPr>
-          <w:rFonts w:ascii="Times New Roman" w:hAnsi="Times New Roman" w:cs="Times New Roman"/>
-        </w:rPr>
-      </w:pPr>
-      <w:r>
-        <w:rPr>
-          <w:rFonts w:ascii="Times New Roman" w:hAnsi="Times New Roman" w:cs="Times New Roman"/>
-        </w:rPr>
-        <w:t>Test vector</w:t>
-      </w:r>
-      <w:r>
-        <w:rPr>
-          <w:rFonts w:ascii="Times New Roman" w:hAnsi="Times New Roman" w:cs="Times New Roman"/>
-        </w:rPr>
-        <w:t xml:space="preserve"> – A symbolic description of a test case, lacking exact data points but having an English </w:t>
-      </w:r>
-      <w:r>
-        <w:rPr>
-          <w:rFonts w:ascii="Times New Roman" w:hAnsi="Times New Roman" w:cs="Times New Roman"/>
-        </w:rPr>
-        <w:t>language descriptor</w:t>
-      </w:r>
-    </w:p>
-    <w:p>
-      <w:pPr>
-        <w:rPr>
-          <w:rFonts w:ascii="Times New Roman" w:hAnsi="Times New Roman" w:cs="Times New Roman"/>
-        </w:rPr>
-      </w:pPr>
-      <w:r>
-        <w:rPr>
-          <w:rFonts w:ascii="Times New Roman" w:hAnsi="Times New Roman" w:cs="Times New Roman"/>
-        </w:rPr>
-        <w:t xml:space="preserve">Fault – </w:t>
-      </w:r>
-      <w:r>
-        <w:rPr>
-          <w:rFonts w:ascii="Times New Roman" w:hAnsi="Times New Roman" w:cs="Times New Roman"/>
-        </w:rPr>
-        <w:t>misbehavior</w:t>
-      </w:r>
-      <w:r>
-        <w:rPr>
-          <w:rFonts w:ascii="Times New Roman" w:hAnsi="Times New Roman" w:cs="Times New Roman"/>
-        </w:rPr>
-        <w:t xml:space="preserve"> in a piece of software</w:t>
-      </w:r>
-      <w:r>
-        <w:rPr>
-          <w:rFonts w:ascii="Times New Roman" w:hAnsi="Times New Roman" w:cs="Times New Roman"/>
-        </w:rPr>
-        <w:t>, also known as a bug</w:t>
-      </w:r>
-    </w:p>
-    <w:p>
-      <w:pPr>
-        <w:rPr>
-          <w:rFonts w:ascii="Times New Roman" w:hAnsi="Times New Roman" w:cs="Times New Roman"/>
-        </w:rPr>
-      </w:pPr>
-      <w:r>
-        <w:rPr>
-          <w:rFonts w:ascii="Times New Roman" w:hAnsi="Times New Roman" w:cs="Times New Roman"/>
-        </w:rPr>
-        <w:t xml:space="preserve">CSV file format </w:t>
-      </w:r>
-      <w:r>
-        <w:rPr>
-          <w:rFonts w:ascii="Times New Roman" w:hAnsi="Times New Roman" w:cs="Times New Roman"/>
-        </w:rPr>
-        <w:t>–</w:t>
-      </w:r>
-      <w:r>
-        <w:rPr>
-          <w:rFonts w:ascii="Times New Roman" w:hAnsi="Times New Roman" w:cs="Times New Roman"/>
-        </w:rPr>
-        <w:t xml:space="preserve"> </w:t>
-      </w:r>
-      <w:r>
-        <w:rPr>
-          <w:rFonts w:ascii="Times New Roman" w:hAnsi="Times New Roman" w:cs="Times New Roman"/>
-        </w:rPr>
-        <w:t xml:space="preserve">a comma-separated value file </w:t>
-      </w:r>
-      <w:r>
-        <w:rPr>
-          <w:rFonts w:ascii="Times New Roman" w:hAnsi="Times New Roman" w:cs="Times New Roman"/>
-        </w:rPr>
-        <w:t>that</w:t>
-      </w:r>
-      <w:r>
-        <w:rPr>
-          <w:rFonts w:ascii="Times New Roman" w:hAnsi="Times New Roman" w:cs="Times New Roman"/>
-        </w:rPr>
-        <w:t xml:space="preserve"> </w:t>
-      </w:r>
-      <w:r>
-        <w:rPr>
-          <w:rFonts w:ascii="Times New Roman" w:hAnsi="Times New Roman" w:cs="Times New Roman"/>
-        </w:rPr>
-        <w:t>is viewable in Microsoft Excel</w:t>
-      </w:r>
-    </w:p>
-    <w:p>
-      <w:pPr>
-        <w:rPr>
-          <w:rFonts w:ascii="Times New Roman" w:hAnsi="Times New Roman" w:cs="Times New Roman"/>
-        </w:rPr>
-      </w:pPr>
-    </w:p>
-    <w:p>
-      <w:pPr>
-        <w:rPr>
-          <w:rFonts w:ascii="Times New Roman" w:hAnsi="Times New Roman" w:cs="Times New Roman"/>
-          <w:b/>
-        </w:rPr>
-      </w:pPr>
-      <w:r>
-        <w:rPr>
-          <w:rFonts w:ascii="Times New Roman" w:hAnsi="Times New Roman" w:cs="Times New Roman"/>
-          <w:b/>
-        </w:rPr>
-        <w:t>Abstract</w:t>
-      </w:r>
-    </w:p>
-    <w:p>
-      <w:pPr>
-        <w:rPr>
-          <w:rFonts w:ascii="Times New Roman" w:hAnsi="Times New Roman" w:cs="Times New Roman"/>
-          <w:b/>
-        </w:rPr>
-      </w:pPr>
+        <w:t xml:space="preserve"> what that correctness</w:t>
+      </w:r>
+      <w:r>
+        <w:rPr>
+          <w:rFonts w:ascii="Times New Roman" w:hAnsi="Times New Roman" w:cs="Times New Roman"/>
+        </w:rPr>
+        <w:t xml:space="preserve"> looks like. Developers and testers must be careful not to confuse code that compiles and runs </w:t>
+      </w:r>
+      <w:r>
+        <w:rPr>
+          <w:rFonts w:ascii="Times New Roman" w:hAnsi="Times New Roman" w:cs="Times New Roman"/>
+        </w:rPr>
+        <w:t xml:space="preserve">without errors </w:t>
+      </w:r>
+      <w:r>
+        <w:rPr>
+          <w:rFonts w:ascii="Times New Roman" w:hAnsi="Times New Roman" w:cs="Times New Roman"/>
+        </w:rPr>
+        <w:t xml:space="preserve">with code that garners accurate results. </w:t>
+      </w:r>
+      <w:r>
+        <w:rPr>
+          <w:rFonts w:ascii="Times New Roman" w:hAnsi="Times New Roman" w:cs="Times New Roman"/>
+        </w:rPr>
+        <w:t xml:space="preserve">To find accurate results, </w:t>
+      </w:r>
+      <w:r>
+        <w:rPr>
+          <w:rFonts w:ascii="Times New Roman" w:hAnsi="Times New Roman" w:cs="Times New Roman"/>
+        </w:rPr>
+        <w:t>testers</w:t>
+      </w:r>
+      <w:r>
+        <w:rPr>
+          <w:rFonts w:ascii="Times New Roman" w:hAnsi="Times New Roman" w:cs="Times New Roman"/>
+        </w:rPr>
+        <w:t xml:space="preserve"> need an oracle, which is a way of determining how close the actual result of a program is to the expected result.</w:t>
+      </w:r>
     </w:p>
     <w:p>
       <w:pPr>
@@ -314,350 +585,7 @@
         <w:rPr>
           <w:rFonts w:ascii="Times New Roman" w:hAnsi="Times New Roman" w:cs="Times New Roman"/>
         </w:rPr>
-        <w:t xml:space="preserve">Many open-source software programs </w:t>
-      </w:r>
-      <w:r>
-        <w:rPr>
-          <w:rFonts w:ascii="Times New Roman" w:hAnsi="Times New Roman" w:cs="Times New Roman"/>
-        </w:rPr>
-        <w:t>lack</w:t>
-      </w:r>
-      <w:r>
-        <w:rPr>
-          <w:rFonts w:ascii="Times New Roman" w:hAnsi="Times New Roman" w:cs="Times New Roman"/>
-        </w:rPr>
-        <w:t xml:space="preserve"> rigorous, wide-reaching </w:t>
-      </w:r>
-      <w:r>
-        <w:rPr>
-          <w:rFonts w:ascii="Times New Roman" w:hAnsi="Times New Roman" w:cs="Times New Roman"/>
-        </w:rPr>
-        <w:t>testing. This is primarily because t</w:t>
-      </w:r>
-      <w:r>
-        <w:rPr>
-          <w:rFonts w:ascii="Times New Roman" w:hAnsi="Times New Roman" w:cs="Times New Roman"/>
-        </w:rPr>
-        <w:t xml:space="preserve">he testing process is deeply dependent on human </w:t>
-      </w:r>
-      <w:r>
-        <w:rPr>
-          <w:rFonts w:ascii="Times New Roman" w:hAnsi="Times New Roman" w:cs="Times New Roman"/>
-        </w:rPr>
-        <w:t>invention and manual writing. Therefore, writing system tests is often avoided because of its financial and time expense on the software development lifecycle. However, the data for some system tests can be generated with special statistical distributions, which can exhibit certain trends or patterns and therefore tease out specific behaviors in the program that warrant being checked</w:t>
-      </w:r>
-      <w:r>
-        <w:rPr>
-          <w:rFonts w:ascii="Times New Roman" w:hAnsi="Times New Roman" w:cs="Times New Roman"/>
-        </w:rPr>
-        <w:t xml:space="preserve">. </w:t>
-      </w:r>
-      <w:r>
-        <w:rPr>
-          <w:rFonts w:ascii="Times New Roman" w:hAnsi="Times New Roman" w:cs="Times New Roman"/>
-        </w:rPr>
-        <w:t xml:space="preserve">This project aims to automate the creation of those data points to streamline the process of </w:t>
-      </w:r>
-      <w:r>
-        <w:rPr>
-          <w:rFonts w:ascii="Times New Roman" w:hAnsi="Times New Roman" w:cs="Times New Roman"/>
-        </w:rPr>
-        <w:t xml:space="preserve">writing large </w:t>
-      </w:r>
-      <w:r>
-        <w:rPr>
-          <w:rFonts w:ascii="Times New Roman" w:hAnsi="Times New Roman" w:cs="Times New Roman"/>
-        </w:rPr>
-        <w:t>test suites.</w:t>
-      </w:r>
-    </w:p>
-    <w:p>
-      <w:pPr>
-        <w:rPr>
-          <w:rFonts w:ascii="Times New Roman" w:hAnsi="Times New Roman" w:cs="Times New Roman"/>
-        </w:rPr>
-      </w:pPr>
-    </w:p>
-    <w:p>
-      <w:pPr>
-        <w:rPr>
-          <w:rFonts w:ascii="Times New Roman" w:hAnsi="Times New Roman" w:cs="Times New Roman"/>
-        </w:rPr>
-      </w:pPr>
-    </w:p>
-    <w:p>
-      <w:pPr>
-        <w:rPr>
-          <w:rFonts w:ascii="Times New Roman" w:hAnsi="Times New Roman" w:cs="Times New Roman"/>
-        </w:rPr>
-      </w:pPr>
-      <w:r>
-        <w:rPr>
-          <w:rFonts w:ascii="Times New Roman" w:hAnsi="Times New Roman" w:cs="Times New Roman"/>
-          <w:b/>
-        </w:rPr>
-        <w:t>Terms</w:t>
-      </w:r>
-    </w:p>
-    <w:p>
-      <w:pPr>
-        <w:rPr>
-          <w:rFonts w:ascii="Times New Roman" w:hAnsi="Times New Roman" w:cs="Times New Roman"/>
-        </w:rPr>
-      </w:pPr>
-      <w:r>
-        <w:rPr>
-          <w:rFonts w:ascii="Times New Roman" w:hAnsi="Times New Roman" w:cs="Times New Roman"/>
-        </w:rPr>
-        <w:t>SUT – Software Under Test: the program to be tested</w:t>
-      </w:r>
-    </w:p>
-    <w:p>
-      <w:pPr>
-        <w:rPr>
-          <w:rFonts w:ascii="Times New Roman" w:hAnsi="Times New Roman" w:cs="Times New Roman"/>
-        </w:rPr>
-      </w:pPr>
-      <w:proofErr w:type="gramStart"/>
-      <w:r>
-        <w:rPr>
-          <w:rFonts w:ascii="Times New Roman" w:hAnsi="Times New Roman" w:cs="Times New Roman"/>
-        </w:rPr>
-        <w:t>Production rule – a recursive describing what the left-hand symbol could possibly be.</w:t>
-      </w:r>
-      <w:proofErr w:type="gramEnd"/>
-      <w:r>
-        <w:rPr>
-          <w:rFonts w:ascii="Times New Roman" w:hAnsi="Times New Roman" w:cs="Times New Roman"/>
-        </w:rPr>
-        <w:t xml:space="preserve"> For example, an A could be a B, denoted by A -&gt; B</w:t>
-      </w:r>
-    </w:p>
-    <w:p>
-      <w:pPr>
-        <w:rPr>
-          <w:rFonts w:ascii="Times New Roman" w:hAnsi="Times New Roman" w:cs="Times New Roman"/>
-        </w:rPr>
-      </w:pPr>
-      <w:r>
-        <w:rPr>
-          <w:rFonts w:ascii="Times New Roman" w:hAnsi="Times New Roman" w:cs="Times New Roman"/>
-        </w:rPr>
-        <w:t>Test vector – A symbolic description of a test case, lacking exact data points but having an English language descriptor</w:t>
-      </w:r>
-    </w:p>
-    <w:p>
-      <w:pPr>
-        <w:rPr>
-          <w:rFonts w:ascii="Times New Roman" w:hAnsi="Times New Roman" w:cs="Times New Roman"/>
-        </w:rPr>
-      </w:pPr>
-      <w:r>
-        <w:rPr>
-          <w:rFonts w:ascii="Times New Roman" w:hAnsi="Times New Roman" w:cs="Times New Roman"/>
-        </w:rPr>
-        <w:t>Fault – misbehavior in a piece of software, also known as a bug</w:t>
-      </w:r>
-    </w:p>
-    <w:p>
-      <w:pPr>
-        <w:rPr>
-          <w:rFonts w:ascii="Times New Roman" w:hAnsi="Times New Roman" w:cs="Times New Roman"/>
-        </w:rPr>
-      </w:pPr>
-      <w:r>
-        <w:rPr>
-          <w:rFonts w:ascii="Times New Roman" w:hAnsi="Times New Roman" w:cs="Times New Roman"/>
-        </w:rPr>
-        <w:t>CSV file format – a comma-separated value file that is viewable in Microsoft Excel</w:t>
-      </w:r>
-    </w:p>
-    <w:p>
-      <w:pPr>
-        <w:rPr>
-          <w:rFonts w:ascii="Times New Roman" w:hAnsi="Times New Roman" w:cs="Times New Roman"/>
-        </w:rPr>
-      </w:pPr>
-    </w:p>
-    <w:p>
-      <w:pPr>
-        <w:rPr>
-          <w:rFonts w:ascii="Times New Roman" w:hAnsi="Times New Roman" w:cs="Times New Roman"/>
-          <w:b/>
-        </w:rPr>
-      </w:pPr>
-      <w:r>
-        <w:rPr>
-          <w:rFonts w:ascii="Times New Roman" w:hAnsi="Times New Roman" w:cs="Times New Roman"/>
-          <w:b/>
-        </w:rPr>
-        <w:t>Introduction</w:t>
-      </w:r>
-    </w:p>
-    <w:p>
-      <w:pPr>
-        <w:rPr>
-          <w:rFonts w:ascii="Times New Roman" w:hAnsi="Times New Roman" w:cs="Times New Roman"/>
-          <w:b/>
-        </w:rPr>
-      </w:pPr>
-    </w:p>
-    <w:p>
-      <w:pPr>
-        <w:ind w:firstLine="720"/>
-        <w:rPr>
-          <w:rFonts w:ascii="Times New Roman" w:hAnsi="Times New Roman" w:cs="Times New Roman"/>
-        </w:rPr>
-      </w:pPr>
-      <w:r>
-        <w:rPr>
-          <w:rFonts w:ascii="Times New Roman" w:hAnsi="Times New Roman" w:cs="Times New Roman"/>
-        </w:rPr>
-        <w:t xml:space="preserve">Software testing is a crucial part of systems that run our lives. Industries that rely on predicting consumer habit trends or dispatching taxi cars are deeply </w:t>
-      </w:r>
-      <w:r>
-        <w:rPr>
-          <w:rFonts w:ascii="Times New Roman" w:hAnsi="Times New Roman" w:cs="Times New Roman"/>
-        </w:rPr>
-        <w:t>affected</w:t>
-      </w:r>
-      <w:r>
-        <w:rPr>
-          <w:rFonts w:ascii="Times New Roman" w:hAnsi="Times New Roman" w:cs="Times New Roman"/>
-        </w:rPr>
-        <w:t xml:space="preserve"> when their software fails to provide accurate results. The </w:t>
-      </w:r>
-      <w:r>
-        <w:rPr>
-          <w:rFonts w:ascii="Times New Roman" w:hAnsi="Times New Roman" w:cs="Times New Roman"/>
-        </w:rPr>
-        <w:t>gravity of this trust</w:t>
-      </w:r>
-      <w:r>
-        <w:rPr>
-          <w:rFonts w:ascii="Times New Roman" w:hAnsi="Times New Roman" w:cs="Times New Roman"/>
-        </w:rPr>
-        <w:t xml:space="preserve"> is even greater in safety-critical programs controlling gas-leak shut off valves or anesthetic delivery machines. </w:t>
-      </w:r>
-      <w:r>
-        <w:rPr>
-          <w:rFonts w:ascii="Times New Roman" w:hAnsi="Times New Roman" w:cs="Times New Roman"/>
-        </w:rPr>
-        <w:t>Consequently, before these pieces of software are deployed, they must be checked and te</w:t>
-      </w:r>
-      <w:r>
-        <w:rPr>
-          <w:rFonts w:ascii="Times New Roman" w:hAnsi="Times New Roman" w:cs="Times New Roman"/>
-        </w:rPr>
-        <w:t xml:space="preserve">sted as rigorously as necessary, but no more. The software must eventually reach production (used in the hands of the customer or used in industrial practice “for real”), and </w:t>
-      </w:r>
-      <w:r>
-        <w:rPr>
-          <w:rFonts w:ascii="Times New Roman" w:hAnsi="Times New Roman" w:cs="Times New Roman"/>
-        </w:rPr>
-        <w:t xml:space="preserve">cannot spend </w:t>
-      </w:r>
-      <w:r>
-        <w:rPr>
-          <w:rFonts w:ascii="Times New Roman" w:hAnsi="Times New Roman" w:cs="Times New Roman"/>
-        </w:rPr>
-        <w:t xml:space="preserve">too much of its lifetime </w:t>
-      </w:r>
-      <w:r>
-        <w:rPr>
-          <w:rFonts w:ascii="Times New Roman" w:hAnsi="Times New Roman" w:cs="Times New Roman"/>
-        </w:rPr>
         <w:lastRenderedPageBreak/>
-        <w:t>under test. Therefore, cost and convenience of testing</w:t>
-      </w:r>
-      <w:r>
-        <w:rPr>
-          <w:rFonts w:ascii="Times New Roman" w:hAnsi="Times New Roman" w:cs="Times New Roman"/>
-        </w:rPr>
-        <w:t xml:space="preserve"> is an important consideration in determining the rigor of testing.</w:t>
-      </w:r>
-    </w:p>
-    <w:p>
-      <w:pPr>
-        <w:ind w:firstLine="720"/>
-        <w:rPr>
-          <w:rFonts w:ascii="Times New Roman" w:hAnsi="Times New Roman" w:cs="Times New Roman"/>
-        </w:rPr>
-      </w:pPr>
-      <w:r>
-        <w:rPr>
-          <w:rFonts w:ascii="Times New Roman" w:hAnsi="Times New Roman" w:cs="Times New Roman"/>
-        </w:rPr>
-        <w:t>A key component of getting co</w:t>
-      </w:r>
-      <w:r>
-        <w:rPr>
-          <w:rFonts w:ascii="Times New Roman" w:hAnsi="Times New Roman" w:cs="Times New Roman"/>
-        </w:rPr>
-        <w:t xml:space="preserve">rrect results </w:t>
-      </w:r>
-      <w:proofErr w:type="gramStart"/>
-      <w:r>
-        <w:rPr>
-          <w:rFonts w:ascii="Times New Roman" w:hAnsi="Times New Roman" w:cs="Times New Roman"/>
-        </w:rPr>
-        <w:t>is knowing</w:t>
-      </w:r>
-      <w:proofErr w:type="gramEnd"/>
-      <w:r>
-        <w:rPr>
-          <w:rFonts w:ascii="Times New Roman" w:hAnsi="Times New Roman" w:cs="Times New Roman"/>
-        </w:rPr>
-        <w:t xml:space="preserve"> what that correctness</w:t>
-      </w:r>
-      <w:r>
-        <w:rPr>
-          <w:rFonts w:ascii="Times New Roman" w:hAnsi="Times New Roman" w:cs="Times New Roman"/>
-        </w:rPr>
-        <w:t xml:space="preserve"> looks like. Developers and testers must be careful not to confuse code that compiles and runs </w:t>
-      </w:r>
-      <w:r>
-        <w:rPr>
-          <w:rFonts w:ascii="Times New Roman" w:hAnsi="Times New Roman" w:cs="Times New Roman"/>
-        </w:rPr>
-        <w:t xml:space="preserve">without errors </w:t>
-      </w:r>
-      <w:r>
-        <w:rPr>
-          <w:rFonts w:ascii="Times New Roman" w:hAnsi="Times New Roman" w:cs="Times New Roman"/>
-        </w:rPr>
-        <w:t xml:space="preserve">with code that garners accurate results. </w:t>
-      </w:r>
-      <w:r>
-        <w:rPr>
-          <w:rFonts w:ascii="Times New Roman" w:hAnsi="Times New Roman" w:cs="Times New Roman"/>
-        </w:rPr>
-        <w:t xml:space="preserve">To find accurate results, </w:t>
-      </w:r>
-      <w:r>
-        <w:rPr>
-          <w:rFonts w:ascii="Times New Roman" w:hAnsi="Times New Roman" w:cs="Times New Roman"/>
-        </w:rPr>
-        <w:t>testers</w:t>
-      </w:r>
-      <w:r>
-        <w:rPr>
-          <w:rFonts w:ascii="Times New Roman" w:hAnsi="Times New Roman" w:cs="Times New Roman"/>
-        </w:rPr>
-        <w:t xml:space="preserve"> need an oracle, which is a way of determining how close the actual result of a program is to the expected result.</w:t>
-      </w:r>
-    </w:p>
-    <w:p>
-      <w:pPr>
-        <w:ind w:firstLine="720"/>
-        <w:rPr>
-          <w:rFonts w:ascii="Times New Roman" w:hAnsi="Times New Roman" w:cs="Times New Roman"/>
-        </w:rPr>
-      </w:pPr>
-      <w:r>
-        <w:rPr>
-          <w:rFonts w:ascii="Times New Roman" w:hAnsi="Times New Roman" w:cs="Times New Roman"/>
-        </w:rPr>
         <w:t xml:space="preserve">Unsurprisingly, attaining </w:t>
       </w:r>
       <w:r>
@@ -987,19 +915,43 @@
         <w:rPr>
           <w:rFonts w:ascii="Times New Roman" w:hAnsi="Times New Roman" w:cs="Times New Roman"/>
         </w:rPr>
-        <w:t xml:space="preserve"> or could</w:t>
-      </w:r>
-      <w:r>
-        <w:rPr>
-          <w:rFonts w:ascii="Times New Roman" w:hAnsi="Times New Roman" w:cs="Times New Roman"/>
-        </w:rPr>
-        <w:t xml:space="preserve"> hand write 3 gigabytes of data poin</w:t>
-      </w:r>
-      <w:r>
-        <w:rPr>
-          <w:rFonts w:ascii="Times New Roman" w:hAnsi="Times New Roman" w:cs="Times New Roman"/>
-        </w:rPr>
-        <w:t>ts just to test something.</w:t>
+        <w:t xml:space="preserve"> or </w:t>
+      </w:r>
+      <w:r>
+        <w:rPr>
+          <w:rFonts w:ascii="Times New Roman" w:hAnsi="Times New Roman" w:cs="Times New Roman"/>
+        </w:rPr>
+        <w:t xml:space="preserve">even </w:t>
+      </w:r>
+      <w:r>
+        <w:rPr>
+          <w:rFonts w:ascii="Times New Roman" w:hAnsi="Times New Roman" w:cs="Times New Roman"/>
+        </w:rPr>
+        <w:t>could</w:t>
+      </w:r>
+      <w:r>
+        <w:rPr>
+          <w:rFonts w:ascii="Times New Roman" w:hAnsi="Times New Roman" w:cs="Times New Roman"/>
+        </w:rPr>
+        <w:t xml:space="preserve"> write 3 gigabytes of data poin</w:t>
+      </w:r>
+      <w:r>
+        <w:rPr>
+          <w:rFonts w:ascii="Times New Roman" w:hAnsi="Times New Roman" w:cs="Times New Roman"/>
+        </w:rPr>
+        <w:t xml:space="preserve">ts </w:t>
+      </w:r>
+      <w:r>
+        <w:rPr>
+          <w:rFonts w:ascii="Times New Roman" w:hAnsi="Times New Roman" w:cs="Times New Roman"/>
+        </w:rPr>
+        <w:t xml:space="preserve">by hand </w:t>
+      </w:r>
+      <w:r>
+        <w:rPr>
+          <w:rFonts w:ascii="Times New Roman" w:hAnsi="Times New Roman" w:cs="Times New Roman"/>
+        </w:rPr>
+        <w:t>just to test something.</w:t>
       </w:r>
       <w:r>
         <w:rPr>
@@ -1038,6 +990,59 @@
           <w:rFonts w:ascii="Times New Roman" w:hAnsi="Times New Roman" w:cs="Times New Roman"/>
         </w:rPr>
         <w:tab/>
+        <w:t xml:space="preserve">Finally it is important to consider the necessity of generating this data in the first place. </w:t>
+      </w:r>
+      <w:proofErr w:type="spellStart"/>
+      <w:r>
+        <w:rPr>
+          <w:rFonts w:ascii="Times New Roman" w:hAnsi="Times New Roman" w:cs="Times New Roman"/>
+        </w:rPr>
+        <w:t>Gotterbarn</w:t>
+      </w:r>
+      <w:proofErr w:type="spellEnd"/>
+      <w:r>
+        <w:rPr>
+          <w:rFonts w:ascii="Times New Roman" w:hAnsi="Times New Roman" w:cs="Times New Roman"/>
+        </w:rPr>
+        <w:t xml:space="preserve"> remarks, “Insufficient data is not a problem”</w:t>
+      </w:r>
+      <w:r>
+        <w:rPr>
+          <w:rStyle w:val="EndnoteReference"/>
+          <w:rFonts w:ascii="Times New Roman" w:hAnsi="Times New Roman" w:cs="Times New Roman"/>
+        </w:rPr>
+        <w:endnoteReference w:id="1"/>
+      </w:r>
+      <w:r>
+        <w:rPr>
+          <w:rFonts w:ascii="Times New Roman" w:hAnsi="Times New Roman" w:cs="Times New Roman"/>
+        </w:rPr>
+        <w:t xml:space="preserve">, implying that data exists for most </w:t>
+      </w:r>
+      <w:r>
+        <w:rPr>
+          <w:rFonts w:ascii="Times New Roman" w:hAnsi="Times New Roman" w:cs="Times New Roman"/>
+        </w:rPr>
+        <w:t xml:space="preserve">programs we want to test. For example, consider an ocean temperature monitoring software that has predictive power in future local hot spots or cold zones. </w:t>
+      </w:r>
+      <w:r>
+        <w:rPr>
+          <w:rFonts w:ascii="Times New Roman" w:hAnsi="Times New Roman" w:cs="Times New Roman"/>
+        </w:rPr>
+        <w:t>Ocean temperature data points do exist, and the missing points can likely be interpolated quite easily. But this is a sample size of one. To be sure the temperature projection software is robust, the tester would want to study a variety of circumstances and possibilities – situations that do not even exist. They might perhaps want to study temperature diffusion trends as a result of a significant event 30 years from now. Data for that particular test case has to be created.</w:t>
+      </w:r>
+    </w:p>
+    <w:p>
+      <w:pPr>
+        <w:rPr>
+          <w:rFonts w:ascii="Times New Roman" w:hAnsi="Times New Roman" w:cs="Times New Roman"/>
+        </w:rPr>
+      </w:pPr>
+      <w:r>
+        <w:rPr>
+          <w:rFonts w:ascii="Times New Roman" w:hAnsi="Times New Roman" w:cs="Times New Roman"/>
+        </w:rPr>
+        <w:tab/>
       </w:r>
       <w:r>
         <w:rPr>
@@ -1377,6 +1382,135 @@
           <w:rFonts w:ascii="Times New Roman" w:hAnsi="Times New Roman" w:cs="Times New Roman"/>
         </w:rPr>
       </w:pPr>
+      <w:r>
+        <w:rPr>
+          <w:rFonts w:ascii="Times New Roman" w:hAnsi="Times New Roman" w:cs="Times New Roman"/>
+        </w:rPr>
+        <w:t xml:space="preserve">One group from Columbia University developed a similar approach when testing Machine Learning models, called “parameterized random data generation”. They identified equivalence classes in their test data, which they then used as constraints for random data. This allowed them to develop huge data sets that still followed patterns that their model expects. They made a significant advancement in test data generation by adding more specification to what they want in their test data than just </w:t>
+      </w:r>
+      <w:r>
+        <w:rPr>
+          <w:rFonts w:ascii="Times New Roman" w:hAnsi="Times New Roman" w:cs="Times New Roman"/>
+        </w:rPr>
+        <w:t>specifying data type or range of values. However, their approach is designed for Machine learning applications, so the values produced are restricted to positive integers only. Moreover, they have only used uniform distribution as their random selector.</w:t>
+      </w:r>
+      <w:r>
+        <w:rPr>
+          <w:rStyle w:val="EndnoteReference"/>
+          <w:rFonts w:ascii="Times New Roman" w:hAnsi="Times New Roman" w:cs="Times New Roman"/>
+        </w:rPr>
+        <w:endnoteReference w:id="2"/>
+      </w:r>
+    </w:p>
+    <w:p>
+      <w:pPr>
+        <w:ind w:firstLine="720"/>
+        <w:rPr>
+          <w:rFonts w:ascii="Times New Roman" w:hAnsi="Times New Roman" w:cs="Times New Roman"/>
+        </w:rPr>
+      </w:pPr>
+      <w:r>
+        <w:rPr>
+          <w:rFonts w:ascii="Times New Roman" w:hAnsi="Times New Roman" w:cs="Times New Roman"/>
+        </w:rPr>
+        <w:t xml:space="preserve">Another group used </w:t>
+      </w:r>
+      <w:proofErr w:type="spellStart"/>
+      <w:r>
+        <w:rPr>
+          <w:rFonts w:ascii="Times New Roman" w:hAnsi="Times New Roman" w:cs="Times New Roman"/>
+        </w:rPr>
+        <w:t>Perlin</w:t>
+      </w:r>
+      <w:proofErr w:type="spellEnd"/>
+      <w:r>
+        <w:rPr>
+          <w:rFonts w:ascii="Times New Roman" w:hAnsi="Times New Roman" w:cs="Times New Roman"/>
+        </w:rPr>
+        <w:t xml:space="preserve"> noise as a data generator for images representing the spread of non-native pests in British forests. They layered multiple realistic images together and used spatial statistics to “optimize” their images. In other words, they identified traits from real test images, like a histogram of pixel values, and applied them to their own images to enforce similar traits. Most importantly, their tool generated images extremely efficiently and therefore quickly, making their tool </w:t>
+      </w:r>
+      <w:r>
+        <w:rPr>
+          <w:rFonts w:ascii="Times New Roman" w:hAnsi="Times New Roman" w:cs="Times New Roman"/>
+        </w:rPr>
+        <w:t>exceptionally streamlined. However, their tool did not aim to provide any oracle information, and instead opted to using metamorphic relationships between real images and their fabricated images to find faults.</w:t>
+      </w:r>
+      <w:r>
+        <w:rPr>
+          <w:rStyle w:val="EndnoteReference"/>
+          <w:rFonts w:ascii="Times New Roman" w:hAnsi="Times New Roman" w:cs="Times New Roman"/>
+        </w:rPr>
+        <w:endnoteReference w:id="3"/>
+      </w:r>
+    </w:p>
+    <w:p>
+      <w:pPr>
+        <w:ind w:firstLine="720"/>
+        <w:rPr>
+          <w:rFonts w:ascii="Times New Roman" w:hAnsi="Times New Roman" w:cs="Times New Roman"/>
+        </w:rPr>
+      </w:pPr>
+      <w:r>
+        <w:rPr>
+          <w:rFonts w:ascii="Times New Roman" w:hAnsi="Times New Roman" w:cs="Times New Roman"/>
+        </w:rPr>
+        <w:t xml:space="preserve">One group with members in Brazil and Luxembourg used their previous work on a method that identified how close test data approached synthetic bugs to create a new heuristic that </w:t>
+      </w:r>
+      <w:r>
+        <w:rPr>
+          <w:rFonts w:ascii="Times New Roman" w:hAnsi="Times New Roman" w:cs="Times New Roman"/>
+        </w:rPr>
+        <w:t xml:space="preserve">“finds” </w:t>
+      </w:r>
+      <w:r>
+        <w:rPr>
+          <w:rFonts w:ascii="Times New Roman" w:hAnsi="Times New Roman" w:cs="Times New Roman"/>
+        </w:rPr>
+        <w:t>data points that could reliably strongly kill the mutants in a program.</w:t>
+      </w:r>
+      <w:r>
+        <w:rPr>
+          <w:rFonts w:ascii="Times New Roman" w:hAnsi="Times New Roman" w:cs="Times New Roman"/>
+        </w:rPr>
+        <w:t xml:space="preserve"> Their approach works backwards by using a search scheme to identify data points at potential </w:t>
+      </w:r>
+      <w:r>
+        <w:rPr>
+          <w:rFonts w:ascii="Times New Roman" w:hAnsi="Times New Roman" w:cs="Times New Roman"/>
+        </w:rPr>
+        <w:t xml:space="preserve">test </w:t>
+      </w:r>
+      <w:r>
+        <w:rPr>
+          <w:rFonts w:ascii="Times New Roman" w:hAnsi="Times New Roman" w:cs="Times New Roman"/>
+        </w:rPr>
+        <w:t>candidates.</w:t>
+      </w:r>
+    </w:p>
+    <w:p>
+      <w:pPr>
+        <w:ind w:firstLine="720"/>
+        <w:rPr>
+          <w:rFonts w:ascii="Times New Roman" w:hAnsi="Times New Roman" w:cs="Times New Roman"/>
+        </w:rPr>
+      </w:pPr>
+    </w:p>
+    <w:p>
+      <w:pPr>
+        <w:ind w:firstLine="720"/>
+        <w:rPr>
+          <w:rFonts w:ascii="Times New Roman" w:hAnsi="Times New Roman" w:cs="Times New Roman"/>
+          <w:sz w:val="32"/>
+        </w:rPr>
+      </w:pPr>
+    </w:p>
+    <w:p>
+      <w:pPr>
+        <w:ind w:firstLine="720"/>
+        <w:rPr>
+          <w:rFonts w:ascii="Times New Roman" w:hAnsi="Times New Roman" w:cs="Times New Roman"/>
+        </w:rPr>
+      </w:pPr>
     </w:p>
     <w:p>
       <w:pPr>
@@ -1746,6 +1880,7 @@
       <w:r>
         <w:rPr>
           <w:rFonts w:ascii="Times New Roman" w:hAnsi="Times New Roman" w:cs="Times New Roman"/>
+          <w:noProof/>
         </w:rPr>
         <w:drawing>
           <wp:inline distT="0" distB="0" distL="0" distR="0" wp14:anchorId="2FB595BF" wp14:editId="643E8F82">
@@ -2069,7 +2204,21 @@
           <w:rFonts w:ascii="Times New Roman" w:hAnsi="Times New Roman" w:cs="Times New Roman"/>
           <w:color w:val="000000"/>
         </w:rPr>
-        <w:t>a tester needs to generate concrete point for this test vector:</w:t>
+        <w:t xml:space="preserve">a tester needs to generate </w:t>
+      </w:r>
+      <w:r>
+        <w:rPr>
+          <w:rFonts w:ascii="Times New Roman" w:hAnsi="Times New Roman" w:cs="Times New Roman"/>
+          <w:color w:val="000000"/>
+        </w:rPr>
+        <w:t xml:space="preserve">a </w:t>
+      </w:r>
+      <w:r>
+        <w:rPr>
+          <w:rFonts w:ascii="Times New Roman" w:hAnsi="Times New Roman" w:cs="Times New Roman"/>
+          <w:color w:val="000000"/>
+        </w:rPr>
+        <w:t>concrete point for this test vector:</w:t>
       </w:r>
     </w:p>
     <w:p>
@@ -3655,8 +3804,6 @@
           <w:rFonts w:ascii="Times" w:eastAsia="Times New Roman" w:hAnsi="Times" w:cs="Times New Roman"/>
         </w:rPr>
       </w:pPr>
-      <w:bookmarkStart w:id="0" w:name="_GoBack"/>
-      <w:bookmarkEnd w:id="0"/>
       <w:r>
         <w:rPr>
           <w:rFonts w:ascii="Times" w:eastAsia="Times New Roman" w:hAnsi="Times" w:cs="Times New Roman"/>
@@ -4463,6 +4610,455 @@
       <w:pPr>
         <w:rPr>
           <w:rFonts w:ascii="Times New Roman" w:hAnsi="Times New Roman" w:cs="Times New Roman"/>
+        </w:rPr>
+      </w:pPr>
+      <w:r>
+        <w:rPr>
+          <w:rFonts w:ascii="Times New Roman" w:hAnsi="Times New Roman" w:cs="Times New Roman"/>
+        </w:rPr>
+        <w:t xml:space="preserve">Initial use of </w:t>
+      </w:r>
+      <w:proofErr w:type="spellStart"/>
+      <w:r>
+        <w:rPr>
+          <w:rFonts w:ascii="Times New Roman" w:hAnsi="Times New Roman" w:cs="Times New Roman"/>
+        </w:rPr>
+        <w:t>GenSequence</w:t>
+      </w:r>
+      <w:proofErr w:type="spellEnd"/>
+      <w:r>
+        <w:rPr>
+          <w:rFonts w:ascii="Times New Roman" w:hAnsi="Times New Roman" w:cs="Times New Roman"/>
+        </w:rPr>
+        <w:t xml:space="preserve"> on the planetary orbits program proved some promise in the capability of this tool. I used the tool to gene</w:t>
+      </w:r>
+      <w:r>
+        <w:rPr>
+          <w:rFonts w:ascii="Times New Roman" w:hAnsi="Times New Roman" w:cs="Times New Roman"/>
+        </w:rPr>
+        <w:t>rate 30 test cases. Test case 13</w:t>
+      </w:r>
+      <w:r>
+        <w:rPr>
+          <w:rFonts w:ascii="Times New Roman" w:hAnsi="Times New Roman" w:cs="Times New Roman"/>
+        </w:rPr>
+        <w:t xml:space="preserve"> was programmatically named: </w:t>
+      </w:r>
+    </w:p>
+    <w:p>
+      <w:pPr>
+        <w:rPr>
+          <w:rFonts w:ascii="Menlo Regular" w:hAnsi="Menlo Regular" w:cs="Menlo Regular"/>
+          <w:color w:val="000000"/>
+          <w:sz w:val="28"/>
+          <w:szCs w:val="28"/>
+        </w:rPr>
+      </w:pPr>
+    </w:p>
+    <w:p>
+      <w:pPr>
+        <w:rPr>
+          <w:rFonts w:ascii="Menlo Regular" w:hAnsi="Menlo Regular" w:cs="Menlo Regular"/>
+          <w:color w:val="000000"/>
+          <w:sz w:val="28"/>
+          <w:szCs w:val="28"/>
+        </w:rPr>
+      </w:pPr>
+      <w:r>
+        <w:rPr>
+          <w:rFonts w:ascii="Menlo Regular" w:hAnsi="Menlo Regular" w:cs="Menlo Regular"/>
+          <w:color w:val="000000"/>
+          <w:sz w:val="28"/>
+          <w:szCs w:val="28"/>
+        </w:rPr>
+        <w:t>13-70-mass|right_slanted-position|right_slanted-velocit</w:t>
+      </w:r>
+      <w:r>
+        <w:rPr>
+          <w:rFonts w:ascii="Menlo Regular" w:hAnsi="Menlo Regular" w:cs="Menlo Regular"/>
+          <w:color w:val="000000"/>
+          <w:sz w:val="28"/>
+          <w:szCs w:val="28"/>
+        </w:rPr>
+        <w:t>y|uniform-diameter|left_slanted</w:t>
+      </w:r>
+      <w:r>
+        <w:rPr>
+          <w:rFonts w:ascii="Menlo Regular" w:hAnsi="Menlo Regular" w:cs="Menlo Regular"/>
+          <w:color w:val="000000"/>
+          <w:sz w:val="28"/>
+          <w:szCs w:val="28"/>
+        </w:rPr>
+        <w:t>.csv</w:t>
+      </w:r>
+    </w:p>
+    <w:p>
+      <w:pPr>
+        <w:rPr>
+          <w:rFonts w:ascii="Times" w:hAnsi="Times" w:cs="Menlo Regular"/>
+          <w:color w:val="000000"/>
+        </w:rPr>
+      </w:pPr>
+      <w:r>
+        <w:rPr>
+          <w:rFonts w:ascii="Times" w:hAnsi="Times" w:cs="Menlo Regular"/>
+          <w:color w:val="000000"/>
+        </w:rPr>
+        <w:t>13</w:t>
+      </w:r>
+      <w:r>
+        <w:rPr>
+          <w:rFonts w:ascii="Times" w:hAnsi="Times" w:cs="Menlo Regular"/>
+          <w:color w:val="000000"/>
+        </w:rPr>
+        <w:t xml:space="preserve"> describes the </w:t>
+      </w:r>
+      <w:r>
+        <w:rPr>
+          <w:rFonts w:ascii="Times" w:hAnsi="Times" w:cs="Menlo Regular"/>
+          <w:color w:val="000000"/>
+        </w:rPr>
+        <w:t>test case number, 7</w:t>
+      </w:r>
+      <w:r>
+        <w:rPr>
+          <w:rFonts w:ascii="Times" w:hAnsi="Times" w:cs="Menlo Regular"/>
+          <w:color w:val="000000"/>
+        </w:rPr>
+        <w:t>0 describes the number of rows in the test case. In this simulation, each row represents an instance of a planetary body.</w:t>
+      </w:r>
+    </w:p>
+    <w:p>
+      <w:pPr>
+        <w:ind w:firstLine="720"/>
+        <w:rPr>
+          <w:rFonts w:ascii="Times" w:hAnsi="Times" w:cs="Menlo Regular"/>
+          <w:color w:val="000000"/>
+        </w:rPr>
+      </w:pPr>
+      <w:r>
+        <w:rPr>
+          <w:rFonts w:ascii="Times" w:hAnsi="Times" w:cs="Menlo Regular"/>
+          <w:color w:val="000000"/>
+        </w:rPr>
+        <w:t xml:space="preserve">Planetary masses were generated with a </w:t>
+      </w:r>
+      <w:r>
+        <w:rPr>
+          <w:rFonts w:ascii="Times" w:hAnsi="Times" w:cs="Menlo Regular"/>
+          <w:color w:val="000000"/>
+        </w:rPr>
+        <w:t>right slanted</w:t>
+      </w:r>
+      <w:r>
+        <w:rPr>
+          <w:rFonts w:ascii="Times" w:hAnsi="Times" w:cs="Menlo Regular"/>
+          <w:color w:val="000000"/>
+        </w:rPr>
+        <w:t xml:space="preserve"> distribution. Position, the location of each body, was generated with a right-slanted triangular probability. The velocities of the bodies were generated uniformly. The diameters, the visible size in the program’s GUI, were generated by a </w:t>
+      </w:r>
+      <w:r>
+        <w:rPr>
+          <w:rFonts w:ascii="Times" w:hAnsi="Times" w:cs="Menlo Regular"/>
+          <w:color w:val="000000"/>
+        </w:rPr>
+        <w:t>left-slanted distribution.</w:t>
+      </w:r>
+      <w:r>
+        <w:rPr>
+          <w:rFonts w:ascii="Times" w:hAnsi="Times" w:cs="Menlo Regular"/>
+          <w:color w:val="000000"/>
+        </w:rPr>
+        <w:t xml:space="preserve"> The starting point of this program’s test data showed this production:</w:t>
+      </w:r>
+    </w:p>
+    <w:p>
+      <w:pPr>
+        <w:ind w:firstLine="720"/>
+        <w:rPr>
+          <w:rFonts w:ascii="Times" w:hAnsi="Times" w:cs="Menlo Regular"/>
+          <w:color w:val="000000"/>
+        </w:rPr>
+      </w:pPr>
+      <w:r>
+        <w:rPr>
+          <w:rFonts w:ascii="Times" w:hAnsi="Times" w:cs="Menlo Regular"/>
+          <w:color w:val="000000"/>
+        </w:rPr>
+        <w:drawing>
+          <wp:anchor distT="0" distB="0" distL="114300" distR="114300" simplePos="0" relativeHeight="251660288" behindDoc="0" locked="0" layoutInCell="1" allowOverlap="1" wp14:anchorId="71D86D47" wp14:editId="7A57DEF0">
+            <wp:simplePos x="0" y="0"/>
+            <wp:positionH relativeFrom="column">
+              <wp:posOffset>0</wp:posOffset>
+            </wp:positionH>
+            <wp:positionV relativeFrom="paragraph">
+              <wp:posOffset>0</wp:posOffset>
+            </wp:positionV>
+            <wp:extent cx="5943600" cy="5107940"/>
+            <wp:effectExtent l="0" t="0" r="0" b="0"/>
+            <wp:wrapTopAndBottom/>
+            <wp:docPr id="10" name="Picture 10"/>
+            <wp:cNvGraphicFramePr>
+              <a:graphicFrameLocks xmlns:a="http://schemas.openxmlformats.org/drawingml/2006/main" noChangeAspect="1"/>
+            </wp:cNvGraphicFramePr>
+            <a:graphic xmlns:a="http://schemas.openxmlformats.org/drawingml/2006/main">
+              <a:graphicData uri="http://schemas.openxmlformats.org/drawingml/2006/picture">
+                <pic:pic xmlns:pic="http://schemas.openxmlformats.org/drawingml/2006/picture">
+                  <pic:nvPicPr>
+                    <pic:cNvPr id="0" name="start-ex.png"/>
+                    <pic:cNvPicPr/>
+                  </pic:nvPicPr>
+                  <pic:blipFill>
+                    <a:blip r:embed="rId15">
+                      <a:extLst>
+                        <a:ext uri="{28A0092B-C50C-407E-A947-70E740481C1C}">
+                          <a14:useLocalDpi xmlns:a14="http://schemas.microsoft.com/office/drawing/2010/main" val="0"/>
+                        </a:ext>
+                      </a:extLst>
+                    </a:blip>
+                    <a:stretch>
+                      <a:fillRect/>
+                    </a:stretch>
+                  </pic:blipFill>
+                  <pic:spPr>
+                    <a:xfrm>
+                      <a:off x="0" y="0"/>
+                      <a:ext cx="5943600" cy="5107940"/>
+                    </a:xfrm>
+                    <a:prstGeom prst="rect">
+                      <a:avLst/>
+                    </a:prstGeom>
+                  </pic:spPr>
+                </pic:pic>
+              </a:graphicData>
+            </a:graphic>
+            <wp14:sizeRelH relativeFrom="page">
+              <wp14:pctWidth>0</wp14:pctWidth>
+            </wp14:sizeRelH>
+            <wp14:sizeRelV relativeFrom="page">
+              <wp14:pctHeight>0</wp14:pctHeight>
+            </wp14:sizeRelV>
+          </wp:anchor>
+        </w:drawing>
+      </w:r>
+    </w:p>
+    <w:p>
+      <w:pPr>
+        <w:ind w:firstLine="720"/>
+        <w:rPr>
+          <w:rFonts w:ascii="Times" w:hAnsi="Times" w:cs="Menlo Regular"/>
+          <w:color w:val="000000"/>
+        </w:rPr>
+      </w:pPr>
+      <w:r>
+        <w:rPr>
+          <w:rFonts w:ascii="Times" w:hAnsi="Times" w:cs="Menlo Regular"/>
+          <w:color w:val="000000"/>
+        </w:rPr>
+        <w:t>This picture accurately reflects the visible parameters – position and diameter</w:t>
+      </w:r>
+      <w:r>
+        <w:rPr>
+          <w:rFonts w:ascii="Times" w:hAnsi="Times" w:cs="Menlo Regular"/>
+          <w:color w:val="000000"/>
+        </w:rPr>
+        <w:t xml:space="preserve">. The positions were generated by a right slant, and ostensibly so, the bodies are </w:t>
+      </w:r>
+      <w:r>
+        <w:rPr>
+          <w:rFonts w:ascii="Times" w:hAnsi="Times" w:cs="Menlo Regular"/>
+          <w:color w:val="000000"/>
+        </w:rPr>
+        <w:t xml:space="preserve">mostly located in one region. The diameters </w:t>
+      </w:r>
+      <w:r>
+        <w:rPr>
+          <w:rFonts w:ascii="Times" w:hAnsi="Times" w:cs="Menlo Regular"/>
+          <w:color w:val="000000"/>
+        </w:rPr>
+        <w:t>were generated by a left-slanted d</w:t>
+      </w:r>
+      <w:bookmarkStart w:id="0" w:name="_GoBack"/>
+      <w:bookmarkEnd w:id="0"/>
+      <w:r>
+        <w:rPr>
+          <w:rFonts w:ascii="Times" w:hAnsi="Times" w:cs="Menlo Regular"/>
+          <w:color w:val="000000"/>
+        </w:rPr>
+        <w:t>istribution, clearly slanted towards a smaller diameter, with most samples appearing small or medium size, and a notable number appearing fairly large.</w:t>
+      </w:r>
+    </w:p>
+    <w:p>
+      <w:pPr>
+        <w:ind w:firstLine="720"/>
+        <w:rPr>
+          <w:rFonts w:ascii="Times" w:hAnsi="Times" w:cs="Menlo Regular"/>
+          <w:color w:val="000000"/>
+        </w:rPr>
+      </w:pPr>
+      <w:r>
+        <w:rPr>
+          <w:rFonts w:ascii="Times" w:hAnsi="Times" w:cs="Menlo Regular"/>
+          <w:color w:val="000000"/>
+        </w:rPr>
+        <w:t xml:space="preserve">The program by nature tracks and draws the motion of each planetary body through time, giving a useful </w:t>
+      </w:r>
+      <w:r>
+        <w:rPr>
+          <w:rFonts w:ascii="Times" w:hAnsi="Times" w:cs="Menlo Regular"/>
+          <w:color w:val="000000"/>
+        </w:rPr>
+        <w:t>summary</w:t>
+      </w:r>
+      <w:r>
+        <w:rPr>
+          <w:rFonts w:ascii="Times" w:hAnsi="Times" w:cs="Menlo Regular"/>
+          <w:color w:val="000000"/>
+        </w:rPr>
+        <w:t xml:space="preserve"> of the program’s execution</w:t>
+      </w:r>
+      <w:r>
+        <w:rPr>
+          <w:rFonts w:ascii="Times" w:hAnsi="Times" w:cs="Menlo Regular"/>
+          <w:color w:val="000000"/>
+        </w:rPr>
+        <w:t xml:space="preserve"> by the end of the </w:t>
+      </w:r>
+      <w:r>
+        <w:rPr>
+          <w:rFonts w:ascii="Times" w:hAnsi="Times" w:cs="Menlo Regular"/>
+          <w:color w:val="000000"/>
+        </w:rPr>
+        <w:t>simulation</w:t>
+      </w:r>
+      <w:r>
+        <w:rPr>
+          <w:rFonts w:ascii="Times" w:hAnsi="Times" w:cs="Menlo Regular"/>
+          <w:color w:val="000000"/>
+        </w:rPr>
+        <w:t xml:space="preserve"> (665 time steps)</w:t>
+      </w:r>
+      <w:r>
+        <w:rPr>
+          <w:rFonts w:ascii="Times" w:hAnsi="Times" w:cs="Menlo Regular"/>
+          <w:color w:val="000000"/>
+        </w:rPr>
+        <w:t>. Running test case 13</w:t>
+      </w:r>
+      <w:r>
+        <w:rPr>
+          <w:rFonts w:ascii="Times" w:hAnsi="Times" w:cs="Menlo Regular"/>
+          <w:color w:val="000000"/>
+        </w:rPr>
+        <w:t xml:space="preserve"> garnered this output:</w:t>
+      </w:r>
+    </w:p>
+    <w:p>
+      <w:pPr>
+        <w:ind w:firstLine="720"/>
+        <w:rPr>
+          <w:rFonts w:ascii="Times" w:hAnsi="Times" w:cs="Menlo Regular"/>
+          <w:color w:val="000000"/>
+        </w:rPr>
+      </w:pPr>
+      <w:r>
+        <w:rPr>
+          <w:rFonts w:ascii="Times" w:hAnsi="Times" w:cs="Menlo Regular"/>
+          <w:noProof/>
+          <w:color w:val="000000"/>
+        </w:rPr>
+        <w:drawing>
+          <wp:anchor distT="0" distB="0" distL="114300" distR="114300" simplePos="0" relativeHeight="251659264" behindDoc="0" locked="0" layoutInCell="1" allowOverlap="1" wp14:anchorId="29E09A4F" wp14:editId="34A8473D">
+            <wp:simplePos x="0" y="0"/>
+            <wp:positionH relativeFrom="column">
+              <wp:posOffset>0</wp:posOffset>
+            </wp:positionH>
+            <wp:positionV relativeFrom="paragraph">
+              <wp:posOffset>-571500</wp:posOffset>
+            </wp:positionV>
+            <wp:extent cx="5943600" cy="5095240"/>
+            <wp:effectExtent l="0" t="0" r="0" b="10160"/>
+            <wp:wrapTopAndBottom/>
+            <wp:docPr id="9" name="Picture 9"/>
+            <wp:cNvGraphicFramePr>
+              <a:graphicFrameLocks xmlns:a="http://schemas.openxmlformats.org/drawingml/2006/main" noChangeAspect="1"/>
+            </wp:cNvGraphicFramePr>
+            <a:graphic xmlns:a="http://schemas.openxmlformats.org/drawingml/2006/main">
+              <a:graphicData uri="http://schemas.openxmlformats.org/drawingml/2006/picture">
+                <pic:pic xmlns:pic="http://schemas.openxmlformats.org/drawingml/2006/picture">
+                  <pic:nvPicPr>
+                    <pic:cNvPr id="0" name="final-ex.png"/>
+                    <pic:cNvPicPr/>
+                  </pic:nvPicPr>
+                  <pic:blipFill>
+                    <a:blip r:embed="rId16">
+                      <a:extLst>
+                        <a:ext uri="{28A0092B-C50C-407E-A947-70E740481C1C}">
+                          <a14:useLocalDpi xmlns:a14="http://schemas.microsoft.com/office/drawing/2010/main" val="0"/>
+                        </a:ext>
+                      </a:extLst>
+                    </a:blip>
+                    <a:stretch>
+                      <a:fillRect/>
+                    </a:stretch>
+                  </pic:blipFill>
+                  <pic:spPr>
+                    <a:xfrm>
+                      <a:off x="0" y="0"/>
+                      <a:ext cx="5943600" cy="5095240"/>
+                    </a:xfrm>
+                    <a:prstGeom prst="rect">
+                      <a:avLst/>
+                    </a:prstGeom>
+                  </pic:spPr>
+                </pic:pic>
+              </a:graphicData>
+            </a:graphic>
+            <wp14:sizeRelH relativeFrom="page">
+              <wp14:pctWidth>0</wp14:pctWidth>
+            </wp14:sizeRelH>
+            <wp14:sizeRelV relativeFrom="page">
+              <wp14:pctHeight>0</wp14:pctHeight>
+            </wp14:sizeRelV>
+          </wp:anchor>
+        </w:drawing>
+      </w:r>
+    </w:p>
+    <w:p>
+      <w:pPr>
+        <w:rPr>
+          <w:rFonts w:ascii="Times" w:hAnsi="Times" w:cs="Times New Roman"/>
+        </w:rPr>
+      </w:pPr>
+      <w:r>
+        <w:rPr>
+          <w:rFonts w:ascii="Times" w:hAnsi="Times" w:cs="Times New Roman"/>
+        </w:rPr>
+        <w:t xml:space="preserve">Spending a minute closely observing these paths registers some important observations about the natural behavior of gravity acting on planetary bodies. Some disobeyed their trajectory and were redirected by the mass in the center. </w:t>
+      </w:r>
+      <w:r>
+        <w:rPr>
+          <w:rFonts w:ascii="Times" w:hAnsi="Times" w:cs="Times New Roman"/>
+        </w:rPr>
+        <w:t xml:space="preserve">The initial velocities manifested themselves at well. Most bodies have </w:t>
+      </w:r>
+      <w:r>
+        <w:rPr>
+          <w:rFonts w:ascii="Times" w:hAnsi="Times" w:cs="Times New Roman"/>
+        </w:rPr>
+        <w:t>similar path lengths</w:t>
+      </w:r>
+      <w:r>
+        <w:rPr>
+          <w:rFonts w:ascii="Times" w:hAnsi="Times" w:cs="Times New Roman"/>
+        </w:rPr>
+        <w:t xml:space="preserve">, which is a sensible event given that initial velocities were generated by a uniform distribution. </w:t>
+      </w:r>
+    </w:p>
+    <w:p>
+      <w:pPr>
+        <w:rPr>
+          <w:rFonts w:ascii="Times New Roman" w:hAnsi="Times New Roman" w:cs="Times New Roman"/>
           <w:b/>
         </w:rPr>
       </w:pPr>
@@ -4493,6 +5089,38 @@
           <w:rFonts w:ascii="Times New Roman" w:hAnsi="Times New Roman" w:cs="Times New Roman"/>
         </w:rPr>
         <w:t>Still to be determined</w:t>
+      </w:r>
+    </w:p>
+    <w:p>
+      <w:pPr>
+        <w:rPr>
+          <w:rFonts w:ascii="Times New Roman" w:hAnsi="Times New Roman" w:cs="Times New Roman"/>
+        </w:rPr>
+      </w:pPr>
+      <w:r>
+        <w:rPr>
+          <w:rFonts w:ascii="Times New Roman" w:hAnsi="Times New Roman" w:cs="Times New Roman"/>
+        </w:rPr>
+        <w:t>One important note: The research in this field has progressed quite a lot, but for many different applications. The application I have built is fairly specialized, and cannot be used to evaluate specific SUTs; if just does not have the functionality to do so. After all, as one paper noted, “In general test data generation is an undecidable problem, meaning that it cannot be completely solved. Nevertheless this does not mean there is no algorithm that can find a plausible but partial solution t</w:t>
+      </w:r>
+      <w:r>
+        <w:rPr>
+          <w:rFonts w:ascii="Times New Roman" w:hAnsi="Times New Roman" w:cs="Times New Roman"/>
+        </w:rPr>
+        <w:t>o satisfy a specific test goal”</w:t>
+      </w:r>
+      <w:r>
+        <w:rPr>
+          <w:rStyle w:val="EndnoteReference"/>
+          <w:rFonts w:ascii="Times New Roman" w:hAnsi="Times New Roman" w:cs="Times New Roman"/>
+        </w:rPr>
+        <w:endnoteReference w:id="4"/>
+      </w:r>
+      <w:r>
+        <w:rPr>
+          <w:rFonts w:ascii="Times New Roman" w:hAnsi="Times New Roman" w:cs="Times New Roman"/>
+        </w:rPr>
+        <w:t xml:space="preserve">. This application is but one way to aid in testing a specific type of program. </w:t>
       </w:r>
     </w:p>
     <w:p>
@@ -6983,7 +7611,7 @@
         </w:rPr>
         <w:t>, Volume 25, Issue 4, 1 November 1982, Pages 465–470, </w:t>
       </w:r>
-      <w:hyperlink r:id="rId15" w:history="1">
+      <w:hyperlink r:id="rId17" w:history="1">
         <w:r>
           <w:rPr>
             <w:rFonts w:ascii="Times New Roman" w:hAnsi="Times New Roman" w:cs="Times New Roman"/>
@@ -7045,6 +7673,176 @@
     <w:p>
       <w:r>
         <w:continuationSeparator/>
+      </w:r>
+    </w:p>
+  </w:endnote>
+  <w:endnote w:id="1">
+    <w:p>
+      <w:pPr>
+        <w:pStyle w:val="EndnoteText"/>
+      </w:pPr>
+      <w:r>
+        <w:rPr>
+          <w:rStyle w:val="EndnoteReference"/>
+        </w:rPr>
+        <w:endnoteRef/>
+      </w:r>
+      <w:r>
+        <w:t xml:space="preserve"> Don </w:t>
+      </w:r>
+      <w:proofErr w:type="spellStart"/>
+      <w:r>
+        <w:t>Gotterbarn</w:t>
+      </w:r>
+      <w:proofErr w:type="spellEnd"/>
+      <w:r>
+        <w:t>, “The Creation of Facts in the Cloud – a fiction in the making”</w:t>
+      </w:r>
+    </w:p>
+  </w:endnote>
+  <w:endnote w:id="2">
+    <w:p>
+      <w:pPr>
+        <w:pStyle w:val="EndnoteText"/>
+        <w:rPr>
+          <w:rFonts w:ascii="Times New Roman" w:hAnsi="Times New Roman" w:cs="Times New Roman"/>
+        </w:rPr>
+      </w:pPr>
+      <w:r>
+        <w:rPr>
+          <w:rStyle w:val="EndnoteReference"/>
+        </w:rPr>
+        <w:endnoteRef/>
+      </w:r>
+      <w:r>
+        <w:t xml:space="preserve"> </w:t>
+      </w:r>
+      <w:r>
+        <w:rPr>
+          <w:rFonts w:ascii="Times New Roman" w:hAnsi="Times New Roman" w:cs="Times New Roman"/>
+        </w:rPr>
+        <w:t>Murphy, Christian and Kaiser, Gail and Arias, Marta. “Parameterizing Random Test Data According to Equivalence Classes”</w:t>
+      </w:r>
+    </w:p>
+  </w:endnote>
+  <w:endnote w:id="3">
+    <w:p>
+      <w:pPr>
+        <w:pStyle w:val="EndnoteText"/>
+        <w:rPr>
+          <w:rFonts w:ascii="Times New Roman" w:hAnsi="Times New Roman" w:cs="Times New Roman"/>
+        </w:rPr>
+      </w:pPr>
+      <w:r>
+        <w:rPr>
+          <w:rStyle w:val="EndnoteReference"/>
+          <w:rFonts w:ascii="Times New Roman" w:hAnsi="Times New Roman" w:cs="Times New Roman"/>
+        </w:rPr>
+        <w:endnoteRef/>
+      </w:r>
+      <w:r>
+        <w:rPr>
+          <w:rFonts w:ascii="Times New Roman" w:hAnsi="Times New Roman" w:cs="Times New Roman"/>
+        </w:rPr>
+        <w:t xml:space="preserve"> Patrick, Matthew and Castle, Matthew D. and </w:t>
+      </w:r>
+      <w:proofErr w:type="spellStart"/>
+      <w:r>
+        <w:rPr>
+          <w:rFonts w:ascii="Times New Roman" w:hAnsi="Times New Roman" w:cs="Times New Roman"/>
+        </w:rPr>
+        <w:t>Stutt</w:t>
+      </w:r>
+      <w:proofErr w:type="spellEnd"/>
+      <w:r>
+        <w:rPr>
+          <w:rFonts w:ascii="Times New Roman" w:hAnsi="Times New Roman" w:cs="Times New Roman"/>
+        </w:rPr>
+        <w:t>, Richard O. J. H. and Gilligan, Christopher A. “Automatic Test Image Generation using Procedural Noise”</w:t>
+      </w:r>
+    </w:p>
+  </w:endnote>
+  <w:endnote w:id="4">
+    <w:p>
+      <w:pPr>
+        <w:pStyle w:val="EndnoteText"/>
+      </w:pPr>
+      <w:r>
+        <w:rPr>
+          <w:rStyle w:val="EndnoteReference"/>
+          <w:rFonts w:ascii="Times New Roman" w:hAnsi="Times New Roman" w:cs="Times New Roman"/>
+        </w:rPr>
+        <w:endnoteRef/>
+      </w:r>
+      <w:r>
+        <w:rPr>
+          <w:rFonts w:ascii="Times New Roman" w:hAnsi="Times New Roman" w:cs="Times New Roman"/>
+        </w:rPr>
+        <w:t xml:space="preserve"> Souza, Francisco Carlos M. and </w:t>
+      </w:r>
+      <w:proofErr w:type="spellStart"/>
+      <w:r>
+        <w:rPr>
+          <w:rFonts w:ascii="Times New Roman" w:hAnsi="Times New Roman" w:cs="Times New Roman"/>
+        </w:rPr>
+        <w:t>Papadakis</w:t>
+      </w:r>
+      <w:proofErr w:type="spellEnd"/>
+      <w:r>
+        <w:rPr>
+          <w:rFonts w:ascii="Times New Roman" w:hAnsi="Times New Roman" w:cs="Times New Roman"/>
+        </w:rPr>
+        <w:t xml:space="preserve">, Mike and Le </w:t>
+      </w:r>
+      <w:proofErr w:type="spellStart"/>
+      <w:r>
+        <w:rPr>
+          <w:rFonts w:ascii="Times New Roman" w:hAnsi="Times New Roman" w:cs="Times New Roman"/>
+        </w:rPr>
+        <w:t>Traon</w:t>
+      </w:r>
+      <w:proofErr w:type="spellEnd"/>
+      <w:r>
+        <w:rPr>
+          <w:rFonts w:ascii="Times New Roman" w:hAnsi="Times New Roman" w:cs="Times New Roman"/>
+        </w:rPr>
+        <w:t xml:space="preserve">, Yves and </w:t>
+      </w:r>
+      <w:proofErr w:type="spellStart"/>
+      <w:r>
+        <w:rPr>
+          <w:rFonts w:ascii="Times New Roman" w:hAnsi="Times New Roman" w:cs="Times New Roman"/>
+        </w:rPr>
+        <w:t>Delamaro</w:t>
+      </w:r>
+      <w:proofErr w:type="spellEnd"/>
+      <w:r>
+        <w:rPr>
+          <w:rFonts w:ascii="Times New Roman" w:hAnsi="Times New Roman" w:cs="Times New Roman"/>
+        </w:rPr>
+        <w:t xml:space="preserve">, </w:t>
+      </w:r>
+      <w:proofErr w:type="spellStart"/>
+      <w:r>
+        <w:rPr>
+          <w:rFonts w:ascii="Times New Roman" w:hAnsi="Times New Roman" w:cs="Times New Roman"/>
+        </w:rPr>
+        <w:t>Marcio</w:t>
+      </w:r>
+      <w:proofErr w:type="spellEnd"/>
+      <w:r>
+        <w:rPr>
+          <w:rFonts w:ascii="Times New Roman" w:hAnsi="Times New Roman" w:cs="Times New Roman"/>
+        </w:rPr>
+        <w:t xml:space="preserve"> E. “</w:t>
+      </w:r>
+      <w:r>
+        <w:rPr>
+          <w:rFonts w:ascii="Times New Roman" w:hAnsi="Times New Roman" w:cs="Times New Roman"/>
+          <w:bCs/>
+          <w:iCs/>
+        </w:rPr>
+        <w:t>Strong Mutation-based Test Data Generation Using Hill Climbing”</w:t>
       </w:r>
     </w:p>
   </w:endnote>
@@ -7966,7 +8764,7 @@
   <a:extraClrSchemeLst/>
   <a:extLst>
     <a:ext uri="{05A4C25C-085E-4340-85A3-A5531E510DB2}">
-      <thm15:themeFamily xmlns:thm15="http://schemas.microsoft.com/office/thememl/2012/main" xmlns="" name="Office Theme" id="{62F939B6-93AF-4DB8-9C6B-D6C7DFDC589F}" vid="{4A3C46E8-61CC-4603-A589-7422A47A8E4A}"/>
+      <thm15:themeFamily xmlns="" xmlns:thm15="http://schemas.microsoft.com/office/thememl/2012/main" name="Office Theme" id="{62F939B6-93AF-4DB8-9C6B-D6C7DFDC589F}" vid="{4A3C46E8-61CC-4603-A589-7422A47A8E4A}"/>
     </a:ext>
   </a:extLst>
 </a:theme>
@@ -7977,7 +8775,7 @@
 </file>
 
 <file path=customXml/itemProps1.xml><?xml version="1.0" encoding="utf-8"?>
-<ds:datastoreItem xmlns:ds="http://schemas.openxmlformats.org/officeDocument/2006/customXml" ds:itemID="{A84C21AE-2BF6-5449-B9C7-EEFAC86A3771}">
+<ds:datastoreItem xmlns:ds="http://schemas.openxmlformats.org/officeDocument/2006/customXml" ds:itemID="{2BE0DEF7-8923-2648-8F69-16A6F7A21EA5}">
   <ds:schemaRefs>
     <ds:schemaRef ds:uri="http://schemas.openxmlformats.org/officeDocument/2006/bibliography"/>
   </ds:schemaRefs>

</xml_diff>

<commit_message>
thesis upgrade and pictures
</commit_message>
<xml_diff>
--- a/thesis/Thesis.docx
+++ b/thesis/Thesis.docx
@@ -1,6 +1,6 @@
 
 <file path=word/document.xml><?xml version="1.0" encoding="utf-8"?>
-<w:document xmlns:wpc="http://schemas.microsoft.com/office/word/2010/wordprocessingCanvas" xmlns:cx="http://schemas.microsoft.com/office/drawing/2014/chartex" xmlns:cx1="http://schemas.microsoft.com/office/drawing/2015/9/8/chartex" xmlns:cx2="http://schemas.microsoft.com/office/drawing/2015/10/21/chartex" xmlns:cx3="http://schemas.microsoft.com/office/drawing/2016/5/9/chartex" xmlns:cx4="http://schemas.microsoft.com/office/drawing/2016/5/10/chartex" xmlns:cx5="http://schemas.microsoft.com/office/drawing/2016/5/11/chartex" xmlns:cx6="http://schemas.microsoft.com/office/drawing/2016/5/12/chartex" xmlns:cx7="http://schemas.microsoft.com/office/drawing/2016/5/13/chartex" xmlns:cx8="http://schemas.microsoft.com/office/drawing/2016/5/14/chartex" xmlns:mc="http://schemas.openxmlformats.org/markup-compatibility/2006" xmlns:aink="http://schemas.microsoft.com/office/drawing/2016/ink" xmlns:am3d="http://schemas.microsoft.com/office/drawing/2017/model3d" xmlns:o="urn:schemas-microsoft-com:office:office" xmlns:r="http://schemas.openxmlformats.org/officeDocument/2006/relationships" xmlns:m="http://schemas.openxmlformats.org/officeDocument/2006/math" xmlns:v="urn:schemas-microsoft-com:vml" xmlns:wp14="http://schemas.microsoft.com/office/word/2010/wordprocessingDrawing" xmlns:wp="http://schemas.openxmlformats.org/drawingml/2006/wordprocessingDrawing" xmlns:w10="urn:schemas-microsoft-com:office:word" xmlns:w="http://schemas.openxmlformats.org/wordprocessingml/2006/main" xmlns:w14="http://schemas.microsoft.com/office/word/2010/wordml" xmlns:w15="http://schemas.microsoft.com/office/word/2012/wordml" xmlns:w16cid="http://schemas.microsoft.com/office/word/2016/wordml/cid" xmlns:w16se="http://schemas.microsoft.com/office/word/2015/wordml/symex" xmlns:wpg="http://schemas.microsoft.com/office/word/2010/wordprocessingGroup" xmlns:wpi="http://schemas.microsoft.com/office/word/2010/wordprocessingInk" xmlns:wne="http://schemas.microsoft.com/office/word/2006/wordml" xmlns:wps="http://schemas.microsoft.com/office/word/2010/wordprocessingShape" mc:Ignorable="w14 w15 w16se w16cid wp14">
+<w:document xmlns:wpc="http://schemas.microsoft.com/office/word/2010/wordprocessingCanvas" xmlns:mo="http://schemas.microsoft.com/office/mac/office/2008/main" xmlns:mc="http://schemas.openxmlformats.org/markup-compatibility/2006" xmlns:mv="urn:schemas-microsoft-com:mac:vml" xmlns:o="urn:schemas-microsoft-com:office:office" xmlns:r="http://schemas.openxmlformats.org/officeDocument/2006/relationships" xmlns:m="http://schemas.openxmlformats.org/officeDocument/2006/math" xmlns:v="urn:schemas-microsoft-com:vml" xmlns:wp14="http://schemas.microsoft.com/office/word/2010/wordprocessingDrawing" xmlns:wp="http://schemas.openxmlformats.org/drawingml/2006/wordprocessingDrawing" xmlns:w10="urn:schemas-microsoft-com:office:word" xmlns:w="http://schemas.openxmlformats.org/wordprocessingml/2006/main" xmlns:w14="http://schemas.microsoft.com/office/word/2010/wordml" xmlns:wpg="http://schemas.microsoft.com/office/word/2010/wordprocessingGroup" xmlns:wpi="http://schemas.microsoft.com/office/word/2010/wordprocessingInk" xmlns:wne="http://schemas.microsoft.com/office/word/2006/wordml" xmlns:wps="http://schemas.microsoft.com/office/word/2010/wordprocessingShape" mc:Ignorable="w14 wp14">
   <w:body>
     <w:p>
       <w:pPr>
@@ -335,7 +335,7 @@
                     <pic:cNvPicPr/>
                   </pic:nvPicPr>
                   <pic:blipFill>
-                    <a:blip r:embed="rId8"/>
+                    <a:blip r:embed="rId9"/>
                     <a:stretch>
                       <a:fillRect/>
                     </a:stretch>
@@ -1282,7 +1282,7 @@
                     <pic:cNvPicPr/>
                   </pic:nvPicPr>
                   <pic:blipFill rotWithShape="1">
-                    <a:blip r:embed="rId9">
+                    <a:blip r:embed="rId10">
                       <a:extLst>
                         <a:ext uri="{28A0092B-C50C-407E-A947-70E740481C1C}">
                           <a14:useLocalDpi xmlns:a14="http://schemas.microsoft.com/office/drawing/2010/main" val="0"/>
@@ -1305,7 +1305,7 @@
                     </a:ln>
                     <a:extLst>
                       <a:ext uri="{53640926-AAD7-44d8-BBD7-CCE9431645EC}">
-                        <a14:shadowObscured xmlns="" xmlns:mo="http://schemas.microsoft.com/office/mac/office/2008/main" xmlns:mv="urn:schemas-microsoft-com:mac:vml" xmlns:o="urn:schemas-microsoft-com:office:office" xmlns:v="urn:schemas-microsoft-com:vml" xmlns:w10="urn:schemas-microsoft-com:office:word" xmlns:w="http://schemas.openxmlformats.org/wordprocessingml/2006/main" xmlns:a14="http://schemas.microsoft.com/office/drawing/2010/main"/>
+                        <a14:shadowObscured xmlns:a14="http://schemas.microsoft.com/office/drawing/2010/main"/>
                       </a:ext>
                     </a:extLst>
                   </pic:spPr>
@@ -1562,7 +1562,7 @@
                     <pic:cNvPicPr/>
                   </pic:nvPicPr>
                   <pic:blipFill>
-                    <a:blip r:embed="rId10">
+                    <a:blip r:embed="rId11">
                       <a:extLst>
                         <a:ext uri="{28A0092B-C50C-407E-A947-70E740481C1C}">
                           <a14:useLocalDpi xmlns:a14="http://schemas.microsoft.com/office/drawing/2010/main" val="0"/>
@@ -1690,7 +1690,7 @@
                     <pic:cNvPicPr/>
                   </pic:nvPicPr>
                   <pic:blipFill>
-                    <a:blip r:embed="rId11">
+                    <a:blip r:embed="rId12">
                       <a:extLst>
                         <a:ext uri="{28A0092B-C50C-407E-A947-70E740481C1C}">
                           <a14:useLocalDpi xmlns:a14="http://schemas.microsoft.com/office/drawing/2010/main" val="0"/>
@@ -2941,7 +2941,7 @@
                     <pic:cNvPicPr/>
                   </pic:nvPicPr>
                   <pic:blipFill rotWithShape="1">
-                    <a:blip r:embed="rId12">
+                    <a:blip r:embed="rId13">
                       <a:extLst>
                         <a:ext uri="{28A0092B-C50C-407E-A947-70E740481C1C}">
                           <a14:useLocalDpi xmlns:a14="http://schemas.microsoft.com/office/drawing/2010/main" val="0"/>
@@ -2964,7 +2964,7 @@
                     </a:ln>
                     <a:extLst>
                       <a:ext uri="{53640926-AAD7-44d8-BBD7-CCE9431645EC}">
-                        <a14:shadowObscured xmlns="" xmlns:mo="http://schemas.microsoft.com/office/mac/office/2008/main" xmlns:mv="urn:schemas-microsoft-com:mac:vml" xmlns:o="urn:schemas-microsoft-com:office:office" xmlns:v="urn:schemas-microsoft-com:vml" xmlns:w10="urn:schemas-microsoft-com:office:word" xmlns:w="http://schemas.openxmlformats.org/wordprocessingml/2006/main" xmlns:a14="http://schemas.microsoft.com/office/drawing/2010/main"/>
+                        <a14:shadowObscured xmlns:a14="http://schemas.microsoft.com/office/drawing/2010/main"/>
                       </a:ext>
                     </a:extLst>
                   </pic:spPr>
@@ -3045,7 +3045,7 @@
                     <pic:cNvPicPr/>
                   </pic:nvPicPr>
                   <pic:blipFill rotWithShape="1">
-                    <a:blip r:embed="rId13">
+                    <a:blip r:embed="rId14">
                       <a:extLst>
                         <a:ext uri="{28A0092B-C50C-407E-A947-70E740481C1C}">
                           <a14:useLocalDpi xmlns:a14="http://schemas.microsoft.com/office/drawing/2010/main" val="0"/>
@@ -3068,7 +3068,7 @@
                     </a:ln>
                     <a:extLst>
                       <a:ext uri="{53640926-AAD7-44d8-BBD7-CCE9431645EC}">
-                        <a14:shadowObscured xmlns="" xmlns:mo="http://schemas.microsoft.com/office/mac/office/2008/main" xmlns:mv="urn:schemas-microsoft-com:mac:vml" xmlns:o="urn:schemas-microsoft-com:office:office" xmlns:v="urn:schemas-microsoft-com:vml" xmlns:w10="urn:schemas-microsoft-com:office:word" xmlns:w="http://schemas.openxmlformats.org/wordprocessingml/2006/main" xmlns:a14="http://schemas.microsoft.com/office/drawing/2010/main"/>
+                        <a14:shadowObscured xmlns:a14="http://schemas.microsoft.com/office/drawing/2010/main"/>
                       </a:ext>
                     </a:extLst>
                   </pic:spPr>
@@ -3146,7 +3146,7 @@
                     <pic:cNvPicPr/>
                   </pic:nvPicPr>
                   <pic:blipFill rotWithShape="1">
-                    <a:blip r:embed="rId14">
+                    <a:blip r:embed="rId15">
                       <a:extLst>
                         <a:ext uri="{28A0092B-C50C-407E-A947-70E740481C1C}">
                           <a14:useLocalDpi xmlns:a14="http://schemas.microsoft.com/office/drawing/2010/main" val="0"/>
@@ -3169,7 +3169,7 @@
                     </a:ln>
                     <a:extLst>
                       <a:ext uri="{53640926-AAD7-44d8-BBD7-CCE9431645EC}">
-                        <a14:shadowObscured xmlns="" xmlns:mo="http://schemas.microsoft.com/office/mac/office/2008/main" xmlns:mv="urn:schemas-microsoft-com:mac:vml" xmlns:o="urn:schemas-microsoft-com:office:office" xmlns:v="urn:schemas-microsoft-com:vml" xmlns:w10="urn:schemas-microsoft-com:office:word" xmlns:w="http://schemas.openxmlformats.org/wordprocessingml/2006/main" xmlns:a14="http://schemas.microsoft.com/office/drawing/2010/main"/>
+                        <a14:shadowObscured xmlns:a14="http://schemas.microsoft.com/office/drawing/2010/main"/>
                       </a:ext>
                     </a:extLst>
                   </pic:spPr>
@@ -3775,7 +3775,7 @@
                     <pic:cNvPicPr/>
                   </pic:nvPicPr>
                   <pic:blipFill>
-                    <a:blip r:embed="rId15">
+                    <a:blip r:embed="rId16">
                       <a:extLst>
                         <a:ext uri="{28A0092B-C50C-407E-A947-70E740481C1C}">
                           <a14:useLocalDpi xmlns:a14="http://schemas.microsoft.com/office/drawing/2010/main" val="0"/>
@@ -3963,7 +3963,7 @@
                     <pic:cNvPicPr/>
                   </pic:nvPicPr>
                   <pic:blipFill>
-                    <a:blip r:embed="rId16">
+                    <a:blip r:embed="rId17">
                       <a:extLst>
                         <a:ext uri="{28A0092B-C50C-407E-A947-70E740481C1C}">
                           <a14:useLocalDpi xmlns:a14="http://schemas.microsoft.com/office/drawing/2010/main" val="0"/>
@@ -4048,7 +4048,77 @@
         <w:rPr>
           <w:rFonts w:ascii="Times" w:hAnsi="Times"/>
         </w:rPr>
-        <w:t xml:space="preserve">generated by a uniform distribution. </w:t>
+        <w:t>gener</w:t>
+      </w:r>
+      <w:r>
+        <w:rPr>
+          <w:rFonts w:ascii="Times" w:hAnsi="Times"/>
+        </w:rPr>
+        <w:t>ated by a uniform distribution.</w:t>
+      </w:r>
+    </w:p>
+    <w:p>
+      <w:pPr>
+        <w:rPr>
+          <w:rFonts w:ascii="Times" w:hAnsi="Times"/>
+        </w:rPr>
+      </w:pPr>
+    </w:p>
+    <w:p>
+      <w:pPr>
+        <w:rPr>
+          <w:rFonts w:ascii="Times" w:hAnsi="Times"/>
+        </w:rPr>
+      </w:pPr>
+      <w:r>
+        <w:rPr>
+          <w:rFonts w:ascii="Times" w:hAnsi="Times"/>
+        </w:rPr>
+        <w:t xml:space="preserve">I also generated test case for an earthquake analysis program, which is capable of plotting magnitudes, locations, and depths on a map. </w:t>
+      </w:r>
+      <w:r>
+        <w:rPr>
+          <w:rFonts w:ascii="Times" w:hAnsi="Times"/>
+        </w:rPr>
+        <w:t xml:space="preserve">Bigger dots represent a greater data point value (This is important to note because dots representing magnitudes describe their intensity not their destruction coverage). </w:t>
+      </w:r>
+      <w:r>
+        <w:rPr>
+          <w:rFonts w:ascii="Times" w:hAnsi="Times"/>
+        </w:rPr>
+        <w:t>O</w:t>
+      </w:r>
+      <w:r>
+        <w:rPr>
+          <w:rFonts w:ascii="Times" w:hAnsi="Times"/>
+        </w:rPr>
+        <w:t>ne test case had a file name (test vector) of:</w:t>
+      </w:r>
+    </w:p>
+    <w:p>
+      <w:pPr>
+        <w:rPr>
+          <w:rFonts w:ascii="Menlo Regular" w:eastAsiaTheme="minorHAnsi" w:hAnsi="Menlo Regular" w:cs="Menlo Regular"/>
+          <w:color w:val="000000"/>
+          <w:sz w:val="28"/>
+          <w:szCs w:val="28"/>
+        </w:rPr>
+      </w:pPr>
+    </w:p>
+    <w:p>
+      <w:pPr>
+        <w:rPr>
+          <w:rFonts w:ascii="Times" w:hAnsi="Times"/>
+        </w:rPr>
+      </w:pPr>
+      <w:r>
+        <w:rPr>
+          <w:rFonts w:ascii="Menlo Regular" w:eastAsiaTheme="minorHAnsi" w:hAnsi="Menlo Regular" w:cs="Menlo Regular"/>
+          <w:color w:val="000000"/>
+          <w:sz w:val="28"/>
+          <w:szCs w:val="28"/>
+        </w:rPr>
+        <w:t>6-70-magnitudes|cardioid-latitudes|left_slanted-longitudes|right_slanted-depths|cardioid.csv</w:t>
       </w:r>
     </w:p>
     <w:p>
@@ -4059,15 +4129,323 @@
       </w:pPr>
     </w:p>
     <w:p>
+      <w:r>
+        <w:t>Observing the cardioid relationship between latitudes and longitudes is confirmation of GenSequence working. GenSequence was programmed with the following informati</w:t>
+      </w:r>
+      <w:r>
+        <w:t>on:</w:t>
+      </w:r>
+    </w:p>
+    <w:p>
+      <w:r>
+        <w:rPr>
+          <w:noProof/>
+        </w:rPr>
+        <w:lastRenderedPageBreak/>
+        <w:drawing>
+          <wp:inline distT="0" distB="0" distL="0" distR="0" wp14:anchorId="67E5702D" wp14:editId="3EAF143D">
+            <wp:extent cx="5257800" cy="2203670"/>
+            <wp:effectExtent l="0" t="0" r="0" b="6350"/>
+            <wp:docPr id="6" name="Picture 6"/>
+            <wp:cNvGraphicFramePr>
+              <a:graphicFrameLocks xmlns:a="http://schemas.openxmlformats.org/drawingml/2006/main" noChangeAspect="1"/>
+            </wp:cNvGraphicFramePr>
+            <a:graphic xmlns:a="http://schemas.openxmlformats.org/drawingml/2006/main">
+              <a:graphicData uri="http://schemas.openxmlformats.org/drawingml/2006/picture">
+                <pic:pic xmlns:pic="http://schemas.openxmlformats.org/drawingml/2006/picture">
+                  <pic:nvPicPr>
+                    <pic:cNvPr id="0" name="cardioid-code-block.png"/>
+                    <pic:cNvPicPr/>
+                  </pic:nvPicPr>
+                  <pic:blipFill>
+                    <a:blip r:embed="rId18">
+                      <a:extLst>
+                        <a:ext uri="{28A0092B-C50C-407E-A947-70E740481C1C}">
+                          <a14:useLocalDpi xmlns:a14="http://schemas.microsoft.com/office/drawing/2010/main" val="0"/>
+                        </a:ext>
+                      </a:extLst>
+                    </a:blip>
+                    <a:stretch>
+                      <a:fillRect/>
+                    </a:stretch>
+                  </pic:blipFill>
+                  <pic:spPr>
+                    <a:xfrm>
+                      <a:off x="0" y="0"/>
+                      <a:ext cx="5257800" cy="2203670"/>
+                    </a:xfrm>
+                    <a:prstGeom prst="rect">
+                      <a:avLst/>
+                    </a:prstGeom>
+                  </pic:spPr>
+                </pic:pic>
+              </a:graphicData>
+            </a:graphic>
+          </wp:inline>
+        </w:drawing>
+      </w:r>
+    </w:p>
+    <w:p/>
+    <w:p>
+      <w:r>
+        <w:t xml:space="preserve">This is the literal implementation of the tool describing the most frequently occurring data pairs in this test case. Low intensity magnitudes should be near Earth’s surface and very intense magnitudes should occur deep below the earth’s surface. </w:t>
+      </w:r>
+      <w:r>
+        <w:t>Moreover, it’s not very frequent that low-intensity earthquakes occur very deeply, and high-intensity earthquakes occur very near surface.</w:t>
+      </w:r>
+      <w:r>
+        <w:t xml:space="preserve"> (This assumption may be entirely false about the nature of earthquakes. This trend is one I invented </w:t>
+      </w:r>
+      <w:r>
+        <w:t>to add functionality</w:t>
+      </w:r>
+      <w:r>
+        <w:t xml:space="preserve"> to GenSequence, one that could easily be reversed by any user of the program).</w:t>
+      </w:r>
+    </w:p>
+    <w:p>
+      <w:r>
+        <w:tab/>
+        <w:t xml:space="preserve">The plots of magnitudes </w:t>
+      </w:r>
+      <w:r>
+        <w:t xml:space="preserve">(left) </w:t>
+      </w:r>
+      <w:r>
+        <w:t>a</w:t>
+      </w:r>
+      <w:r>
+        <w:t xml:space="preserve">nd depths </w:t>
+      </w:r>
+      <w:r>
+        <w:t xml:space="preserve"> (right) </w:t>
+      </w:r>
+      <w:r>
+        <w:t>s</w:t>
+      </w:r>
+      <w:r>
+        <w:t>how this constraint propagating:</w:t>
+      </w:r>
+    </w:p>
+    <w:p>
+      <w:r>
+        <w:rPr>
+          <w:noProof/>
+        </w:rPr>
+        <w:drawing>
+          <wp:inline distT="0" distB="0" distL="0" distR="0" wp14:anchorId="1E7F8187" wp14:editId="31DCF27D">
+            <wp:extent cx="2971800" cy="2876550"/>
+            <wp:effectExtent l="0" t="0" r="0" b="0"/>
+            <wp:docPr id="12" name="Picture 12"/>
+            <wp:cNvGraphicFramePr>
+              <a:graphicFrameLocks xmlns:a="http://schemas.openxmlformats.org/drawingml/2006/main" noChangeAspect="1"/>
+            </wp:cNvGraphicFramePr>
+            <a:graphic xmlns:a="http://schemas.openxmlformats.org/drawingml/2006/main">
+              <a:graphicData uri="http://schemas.openxmlformats.org/drawingml/2006/picture">
+                <pic:pic xmlns:pic="http://schemas.openxmlformats.org/drawingml/2006/picture">
+                  <pic:nvPicPr>
+                    <pic:cNvPr id="0" name="mags.png"/>
+                    <pic:cNvPicPr/>
+                  </pic:nvPicPr>
+                  <pic:blipFill>
+                    <a:blip r:embed="rId19">
+                      <a:extLst>
+                        <a:ext uri="{28A0092B-C50C-407E-A947-70E740481C1C}">
+                          <a14:useLocalDpi xmlns:a14="http://schemas.microsoft.com/office/drawing/2010/main" val="0"/>
+                        </a:ext>
+                      </a:extLst>
+                    </a:blip>
+                    <a:stretch>
+                      <a:fillRect/>
+                    </a:stretch>
+                  </pic:blipFill>
+                  <pic:spPr>
+                    <a:xfrm>
+                      <a:off x="0" y="0"/>
+                      <a:ext cx="2971880" cy="2876627"/>
+                    </a:xfrm>
+                    <a:prstGeom prst="rect">
+                      <a:avLst/>
+                    </a:prstGeom>
+                  </pic:spPr>
+                </pic:pic>
+              </a:graphicData>
+            </a:graphic>
+          </wp:inline>
+        </w:drawing>
+      </w:r>
+      <w:r>
+        <w:rPr>
+          <w:noProof/>
+        </w:rPr>
+        <w:drawing>
+          <wp:inline distT="0" distB="0" distL="0" distR="0" wp14:anchorId="5CBF62BC" wp14:editId="2D82F1F4">
+            <wp:extent cx="2957088" cy="2874630"/>
+            <wp:effectExtent l="0" t="0" r="0" b="0"/>
+            <wp:docPr id="13" name="Picture 13"/>
+            <wp:cNvGraphicFramePr>
+              <a:graphicFrameLocks xmlns:a="http://schemas.openxmlformats.org/drawingml/2006/main" noChangeAspect="1"/>
+            </wp:cNvGraphicFramePr>
+            <a:graphic xmlns:a="http://schemas.openxmlformats.org/drawingml/2006/main">
+              <a:graphicData uri="http://schemas.openxmlformats.org/drawingml/2006/picture">
+                <pic:pic xmlns:pic="http://schemas.openxmlformats.org/drawingml/2006/picture">
+                  <pic:nvPicPr>
+                    <pic:cNvPr id="0" name="depths.png"/>
+                    <pic:cNvPicPr/>
+                  </pic:nvPicPr>
+                  <pic:blipFill>
+                    <a:blip r:embed="rId20">
+                      <a:extLst>
+                        <a:ext uri="{28A0092B-C50C-407E-A947-70E740481C1C}">
+                          <a14:useLocalDpi xmlns:a14="http://schemas.microsoft.com/office/drawing/2010/main" val="0"/>
+                        </a:ext>
+                      </a:extLst>
+                    </a:blip>
+                    <a:stretch>
+                      <a:fillRect/>
+                    </a:stretch>
+                  </pic:blipFill>
+                  <pic:spPr>
+                    <a:xfrm>
+                      <a:off x="0" y="0"/>
+                      <a:ext cx="2957612" cy="2875139"/>
+                    </a:xfrm>
+                    <a:prstGeom prst="rect">
+                      <a:avLst/>
+                    </a:prstGeom>
+                  </pic:spPr>
+                </pic:pic>
+              </a:graphicData>
+            </a:graphic>
+          </wp:inline>
+        </w:drawing>
+      </w:r>
+    </w:p>
+    <w:p/>
+    <w:p>
+      <w:r>
+        <w:t xml:space="preserve"> </w:t>
+      </w:r>
+      <w:r>
+        <w:t xml:space="preserve">The correlation is rather difficult to piece </w:t>
+      </w:r>
+      <w:r>
+        <w:t>but does reflect exactly what is expected</w:t>
+      </w:r>
+      <w:r>
+        <w:t>. The large red dot due west of Portland has a matching yellow depth dot. The small blue event due west of the Oregon-California border has a matching blue dot in the same place.</w:t>
+      </w:r>
+      <w:r>
+        <w:t xml:space="preserve"> One outlier is a sizable orange earthquake covering the Umatilla forest that has a very tiny blue depth dot.</w:t>
+      </w:r>
+    </w:p>
+    <w:p>
+      <w:pPr>
+        <w:ind w:firstLine="720"/>
+      </w:pPr>
+      <w:r>
+        <w:t>Considering latitude-longitude oriented north-up, west-left, east-right, south-down, and g</w:t>
+      </w:r>
+      <w:r>
+        <w:t>iven the left-slanted</w:t>
+      </w:r>
+      <w:r>
+        <w:t>-</w:t>
+      </w:r>
+      <w:r>
+        <w:t>ness of the latitudes and right-slanted</w:t>
+      </w:r>
+      <w:r>
+        <w:t>-</w:t>
+      </w:r>
+      <w:r>
+        <w:t xml:space="preserve">ness of longitudes, </w:t>
+      </w:r>
+      <w:r>
+        <w:t xml:space="preserve">this test case </w:t>
+      </w:r>
+      <w:r>
+        <w:lastRenderedPageBreak/>
+        <w:t xml:space="preserve">should mark the locations of the earthquakes </w:t>
+      </w:r>
+      <w:r>
+        <w:t>mostly drifting towards</w:t>
+      </w:r>
+      <w:r>
+        <w:t xml:space="preserve"> the lower-right corner.</w:t>
+      </w:r>
+      <w:r>
+        <w:t xml:space="preserve"> This is in fact what the program generates.</w:t>
+      </w:r>
+    </w:p>
+    <w:p/>
+    <w:p>
+      <w:r>
+        <w:rPr>
+          <w:noProof/>
+        </w:rPr>
+        <w:drawing>
+          <wp:inline distT="0" distB="0" distL="0" distR="0" wp14:anchorId="30AC3067" wp14:editId="20D35BC1">
+            <wp:extent cx="5715000" cy="5540375"/>
+            <wp:effectExtent l="0" t="0" r="0" b="0"/>
+            <wp:docPr id="3" name="Picture 3"/>
+            <wp:cNvGraphicFramePr>
+              <a:graphicFrameLocks xmlns:a="http://schemas.openxmlformats.org/drawingml/2006/main" noChangeAspect="1"/>
+            </wp:cNvGraphicFramePr>
+            <a:graphic xmlns:a="http://schemas.openxmlformats.org/drawingml/2006/main">
+              <a:graphicData uri="http://schemas.openxmlformats.org/drawingml/2006/picture">
+                <pic:pic xmlns:pic="http://schemas.openxmlformats.org/drawingml/2006/picture">
+                  <pic:nvPicPr>
+                    <pic:cNvPr id="0" name="clusters-nobg.png"/>
+                    <pic:cNvPicPr/>
+                  </pic:nvPicPr>
+                  <pic:blipFill>
+                    <a:blip r:embed="rId21">
+                      <a:extLst>
+                        <a:ext uri="{28A0092B-C50C-407E-A947-70E740481C1C}">
+                          <a14:useLocalDpi xmlns:a14="http://schemas.microsoft.com/office/drawing/2010/main" val="0"/>
+                        </a:ext>
+                      </a:extLst>
+                    </a:blip>
+                    <a:stretch>
+                      <a:fillRect/>
+                    </a:stretch>
+                  </pic:blipFill>
+                  <pic:spPr>
+                    <a:xfrm>
+                      <a:off x="0" y="0"/>
+                      <a:ext cx="5715000" cy="5540375"/>
+                    </a:xfrm>
+                    <a:prstGeom prst="rect">
+                      <a:avLst/>
+                    </a:prstGeom>
+                  </pic:spPr>
+                </pic:pic>
+              </a:graphicData>
+            </a:graphic>
+          </wp:inline>
+        </w:drawing>
+      </w:r>
+    </w:p>
+    <w:p/>
+    <w:p/>
+    <w:p>
       <w:pPr>
         <w:rPr>
           <w:b/>
         </w:rPr>
       </w:pPr>
-      <w:r>
+    </w:p>
+    <w:p>
+      <w:pPr>
         <w:rPr>
           <w:b/>
         </w:rPr>
+      </w:pPr>
+      <w:r>
+        <w:rPr>
+          <w:b/>
+        </w:rPr>
         <w:t>Concluding Thoughts</w:t>
       </w:r>
     </w:p>
@@ -4147,6 +4525,7 @@
         <w:ind w:firstLine="720"/>
       </w:pPr>
       <w:r>
+        <w:lastRenderedPageBreak/>
         <w:t xml:space="preserve">Database-driven applications literally control the world. One person’s entire life can be dictated by the record of every transaction, every payment, every credit report, and every bill. The infrastructure surrounding </w:t>
       </w:r>
       <w:r>
@@ -4162,14 +4541,28 @@
         <w:t xml:space="preserve">Moreover, software that can read, interpret, and </w:t>
       </w:r>
       <w:r>
-        <w:t xml:space="preserve">identify trends in a huge wealth of global data has amazing power in informing us of what happens in the world </w:t>
-      </w:r>
-      <w:r>
-        <w:lastRenderedPageBreak/>
-        <w:t>and how we can make better decisions.</w:t>
+        <w:t>identify trends in a huge wealth of global data has amazing power in informing us of what happens in the world and how we can make better decisions.</w:t>
       </w:r>
       <w:r>
         <w:t xml:space="preserve"> It is therefore of utmost importance to design that software well enough to trust its results.</w:t>
+      </w:r>
+    </w:p>
+    <w:p>
+      <w:r>
+        <w:tab/>
+        <w:t xml:space="preserve">GenSequence </w:t>
+      </w:r>
+      <w:r>
+        <w:t xml:space="preserve">has filled the need for trustworthy niche software. It functions simply but provides automation </w:t>
+      </w:r>
+      <w:r>
+        <w:t>during the testing stage and generates rel</w:t>
+      </w:r>
+      <w:r>
+        <w:t xml:space="preserve">iable data that is what is says it is. </w:t>
+      </w:r>
+      <w:r>
+        <w:t>If the context of the program warrants consideration of statistically unlikely but possible scenarios, GenSequence can make that happen.</w:t>
       </w:r>
     </w:p>
     <w:p>
@@ -4182,19 +4575,42 @@
       </w:pPr>
       <w:r>
         <w:tab/>
-        <w:t xml:space="preserve">GenSequence </w:t>
-      </w:r>
-      <w:r>
-        <w:t xml:space="preserve">has filled the need for trustworthy niche software. It functions simply but provides automation </w:t>
-      </w:r>
-      <w:r>
-        <w:t>during the testing stage and generates rel</w:t>
-      </w:r>
-      <w:r>
-        <w:t xml:space="preserve">iable data that is what is says it is. </w:t>
-      </w:r>
-      <w:r>
-        <w:t>If the context of the program warrants consideration of statistically unlikely but possible scenarios, GenSequence can make that happen.</w:t>
+        <w:t>However, the primary goal</w:t>
+      </w:r>
+      <w:r>
+        <w:t xml:space="preserve"> and frankly only obligation</w:t>
+      </w:r>
+      <w:r>
+        <w:t xml:space="preserve"> of software-testing tools is </w:t>
+      </w:r>
+      <w:r>
+        <w:t xml:space="preserve">helping </w:t>
+      </w:r>
+      <w:r>
+        <w:t>the tester find</w:t>
+      </w:r>
+      <w:r>
+        <w:t xml:space="preserve"> faults. </w:t>
+      </w:r>
+      <w:r>
+        <w:t xml:space="preserve">The simplicity of the programs I tested against may have been too considerable for GenSequence to help me find any actual misbehavior. </w:t>
+      </w:r>
+      <w:r>
+        <w:t xml:space="preserve">Unfortunately I have no way of knowing if </w:t>
+      </w:r>
+      <w:r>
+        <w:t>the tool</w:t>
+      </w:r>
+      <w:bookmarkStart w:id="0" w:name="_GoBack"/>
+      <w:bookmarkEnd w:id="0"/>
+      <w:r>
+        <w:t xml:space="preserve"> cannot find bugs or if the programs just don’t have any. </w:t>
+      </w:r>
+      <w:r>
+        <w:t xml:space="preserve">Consequently, GenSequence’s ability to perform its job is left inconclusive. </w:t>
+      </w:r>
+      <w:r>
+        <w:t>The foresight to identify possible programs to test and search for bugs did not come to mind until approaching the conclusion of this project.</w:t>
       </w:r>
     </w:p>
     <w:p/>
@@ -4738,7 +5154,6 @@
           <w:color w:val="000000"/>
           <w:shd w:val="clear" w:color="auto" w:fill="FFFFFF"/>
         </w:rPr>
-        <w:lastRenderedPageBreak/>
         <w:t>Jahangirova</w:t>
       </w:r>
       <w:r>
@@ -4858,8 +5273,6 @@
           <w:color w:val="000000"/>
         </w:rPr>
       </w:pPr>
-      <w:bookmarkStart w:id="0" w:name="_GoBack"/>
-      <w:bookmarkEnd w:id="0"/>
     </w:p>
     <w:p>
       <w:r>
@@ -5245,7 +5658,17 @@
           <w:color w:val="000000"/>
           <w:shd w:val="clear" w:color="auto" w:fill="FFFFFF"/>
         </w:rPr>
-        <w:t>Proceedings of the 2nd International Workshop on Metamorphic Testing</w:t>
+        <w:t xml:space="preserve">Proceedings of the 2nd International </w:t>
+      </w:r>
+      <w:r>
+        <w:rPr>
+          <w:i/>
+          <w:iCs/>
+          <w:color w:val="000000"/>
+          <w:shd w:val="clear" w:color="auto" w:fill="FFFFFF"/>
+        </w:rPr>
+        <w:lastRenderedPageBreak/>
+        <w:t>Workshop on Metamorphic Testing</w:t>
       </w:r>
       <w:r>
         <w:rPr>
@@ -5414,7 +5837,6 @@
           <w:color w:val="000000"/>
           <w:shd w:val="clear" w:color="auto" w:fill="FFFFFF"/>
         </w:rPr>
-        <w:lastRenderedPageBreak/>
         <w:t>Staats</w:t>
       </w:r>
       <w:r>
@@ -5589,7 +6011,7 @@
 </file>
 
 <file path=word/endnotes.xml><?xml version="1.0" encoding="utf-8"?>
-<w:endnotes xmlns:wpc="http://schemas.microsoft.com/office/word/2010/wordprocessingCanvas" xmlns:cx="http://schemas.microsoft.com/office/drawing/2014/chartex" xmlns:cx1="http://schemas.microsoft.com/office/drawing/2015/9/8/chartex" xmlns:cx2="http://schemas.microsoft.com/office/drawing/2015/10/21/chartex" xmlns:cx3="http://schemas.microsoft.com/office/drawing/2016/5/9/chartex" xmlns:cx4="http://schemas.microsoft.com/office/drawing/2016/5/10/chartex" xmlns:cx5="http://schemas.microsoft.com/office/drawing/2016/5/11/chartex" xmlns:cx6="http://schemas.microsoft.com/office/drawing/2016/5/12/chartex" xmlns:cx7="http://schemas.microsoft.com/office/drawing/2016/5/13/chartex" xmlns:cx8="http://schemas.microsoft.com/office/drawing/2016/5/14/chartex" xmlns:mc="http://schemas.openxmlformats.org/markup-compatibility/2006" xmlns:aink="http://schemas.microsoft.com/office/drawing/2016/ink" xmlns:am3d="http://schemas.microsoft.com/office/drawing/2017/model3d" xmlns:o="urn:schemas-microsoft-com:office:office" xmlns:r="http://schemas.openxmlformats.org/officeDocument/2006/relationships" xmlns:m="http://schemas.openxmlformats.org/officeDocument/2006/math" xmlns:v="urn:schemas-microsoft-com:vml" xmlns:wp14="http://schemas.microsoft.com/office/word/2010/wordprocessingDrawing" xmlns:wp="http://schemas.openxmlformats.org/drawingml/2006/wordprocessingDrawing" xmlns:w10="urn:schemas-microsoft-com:office:word" xmlns:w="http://schemas.openxmlformats.org/wordprocessingml/2006/main" xmlns:w14="http://schemas.microsoft.com/office/word/2010/wordml" xmlns:w15="http://schemas.microsoft.com/office/word/2012/wordml" xmlns:w16cid="http://schemas.microsoft.com/office/word/2016/wordml/cid" xmlns:w16se="http://schemas.microsoft.com/office/word/2015/wordml/symex" xmlns:wpg="http://schemas.microsoft.com/office/word/2010/wordprocessingGroup" xmlns:wpi="http://schemas.microsoft.com/office/word/2010/wordprocessingInk" xmlns:wne="http://schemas.microsoft.com/office/word/2006/wordml" xmlns:wps="http://schemas.microsoft.com/office/word/2010/wordprocessingShape" mc:Ignorable="w14 w15 w16se w16cid wp14">
+<w:endnotes xmlns:wpc="http://schemas.microsoft.com/office/word/2010/wordprocessingCanvas" xmlns:mo="http://schemas.microsoft.com/office/mac/office/2008/main" xmlns:mc="http://schemas.openxmlformats.org/markup-compatibility/2006" xmlns:mv="urn:schemas-microsoft-com:mac:vml" xmlns:o="urn:schemas-microsoft-com:office:office" xmlns:r="http://schemas.openxmlformats.org/officeDocument/2006/relationships" xmlns:m="http://schemas.openxmlformats.org/officeDocument/2006/math" xmlns:v="urn:schemas-microsoft-com:vml" xmlns:wp14="http://schemas.microsoft.com/office/word/2010/wordprocessingDrawing" xmlns:wp="http://schemas.openxmlformats.org/drawingml/2006/wordprocessingDrawing" xmlns:w10="urn:schemas-microsoft-com:office:word" xmlns:w="http://schemas.openxmlformats.org/wordprocessingml/2006/main" xmlns:w14="http://schemas.microsoft.com/office/word/2010/wordml" xmlns:wpg="http://schemas.microsoft.com/office/word/2010/wordprocessingGroup" xmlns:wpi="http://schemas.microsoft.com/office/word/2010/wordprocessingInk" xmlns:wne="http://schemas.microsoft.com/office/word/2006/wordml" xmlns:wps="http://schemas.microsoft.com/office/word/2010/wordprocessingShape" mc:Ignorable="w14 wp14">
   <w:endnote w:type="separator" w:id="-1">
     <w:p>
       <w:r>
@@ -6084,14 +6506,7 @@
           <w:rFonts w:ascii="Times New Roman" w:hAnsi="Times New Roman" w:cs="Times New Roman"/>
           <w:sz w:val="22"/>
         </w:rPr>
-        <w:t>Christian Murphy et</w:t>
-      </w:r>
-      <w:r>
-        <w:rPr>
-          <w:rFonts w:ascii="Times New Roman" w:hAnsi="Times New Roman" w:cs="Times New Roman"/>
-          <w:sz w:val="22"/>
-        </w:rPr>
-        <w:t xml:space="preserve"> al. “Parameterizing Random Test Data According to Equivalence Classes,” </w:t>
+        <w:t xml:space="preserve">Christian Murphy et al. “Parameterizing Random Test Data According to Equivalence Classes,” </w:t>
       </w:r>
       <w:r>
         <w:rPr>
@@ -6171,21 +6586,7 @@
           <w:rFonts w:ascii="Times New Roman" w:hAnsi="Times New Roman" w:cs="Times New Roman"/>
           <w:sz w:val="22"/>
         </w:rPr>
-        <w:t>Matthew Patrick et al.</w:t>
-      </w:r>
-      <w:r>
-        <w:rPr>
-          <w:rFonts w:ascii="Times New Roman" w:hAnsi="Times New Roman" w:cs="Times New Roman"/>
-          <w:sz w:val="22"/>
-        </w:rPr>
-        <w:t xml:space="preserve"> “Automatic Test Image Ge</w:t>
-      </w:r>
-      <w:r>
-        <w:rPr>
-          <w:rFonts w:ascii="Times New Roman" w:hAnsi="Times New Roman" w:cs="Times New Roman"/>
-          <w:sz w:val="22"/>
-        </w:rPr>
-        <w:t xml:space="preserve">neration using Procedural Noise,” </w:t>
+        <w:t xml:space="preserve">Matthew Patrick et al. “Automatic Test Image Generation using Procedural Noise,” </w:t>
       </w:r>
       <w:r>
         <w:rPr>
@@ -6333,14 +6734,7 @@
           <w:rFonts w:ascii="Times New Roman" w:hAnsi="Times New Roman" w:cs="Times New Roman"/>
           <w:sz w:val="22"/>
         </w:rPr>
-        <w:t>Klaus Ha</w:t>
-      </w:r>
-      <w:r>
-        <w:rPr>
-          <w:rFonts w:ascii="Times New Roman" w:hAnsi="Times New Roman" w:cs="Times New Roman"/>
-          <w:sz w:val="22"/>
-        </w:rPr>
-        <w:t>ller. “The test data challenge for database-driven applications,” In Proceedings of the 3</w:t>
+        <w:t>Klaus Haller. “The test data challenge for database-driven applications,” In Proceedings of the 3</w:t>
       </w:r>
       <w:r>
         <w:rPr>
@@ -6377,25 +6771,7 @@
         <w:rPr>
           <w:sz w:val="22"/>
         </w:rPr>
-        <w:t xml:space="preserve"> </w:t>
-      </w:r>
-      <w:r>
-        <w:rPr>
-          <w:sz w:val="22"/>
-        </w:rPr>
-        <w:t xml:space="preserve">Michal Young, GenPairs, (2017), Github repository, </w:t>
-      </w:r>
-      <w:r>
-        <w:rPr>
-          <w:sz w:val="22"/>
-        </w:rPr>
-        <w:t>https://github.com/TestCreator/GenPairs</w:t>
-      </w:r>
-      <w:r>
-        <w:rPr>
-          <w:sz w:val="22"/>
-        </w:rPr>
-        <w:t xml:space="preserve">. </w:t>
+        <w:t xml:space="preserve"> Michal Young, GenPairs, (2017), Github repository, https://github.com/TestCreator/GenPairs. </w:t>
       </w:r>
     </w:p>
   </w:endnote>
@@ -6471,48 +6847,15 @@
           <w:color w:val="333333"/>
           <w:sz w:val="22"/>
         </w:rPr>
-        <w:t xml:space="preserve"> </w:t>
-      </w:r>
-      <w:r>
-        <w:rPr>
-          <w:i/>
-          <w:iCs/>
+        <w:t xml:space="preserve"> Introduction to Computation and Programming Using Python: With Application to Understanding Data</w:t>
+      </w:r>
+      <w:r>
+        <w:rPr>
           <w:color w:val="333333"/>
           <w:sz w:val="22"/>
-        </w:rPr>
-        <w:t>Introduction to Computation and Programming Using Python: With Application to Understanding Data</w:t>
-      </w:r>
-      <w:r>
-        <w:rPr>
-          <w:color w:val="333333"/>
-          <w:sz w:val="22"/>
-          <w:shd w:val="clear" w:color="auto" w:fill="FFFFFF"/>
-        </w:rPr>
-        <w:t xml:space="preserve"> (</w:t>
-      </w:r>
-      <w:r>
-        <w:rPr>
-          <w:color w:val="333333"/>
-          <w:sz w:val="22"/>
-          <w:shd w:val="clear" w:color="auto" w:fill="FFFFFF"/>
-        </w:rPr>
-        <w:t>Cambridge, MA: MIT Press, 2017</w:t>
-      </w:r>
-      <w:r>
-        <w:rPr>
-          <w:color w:val="333333"/>
-          <w:sz w:val="22"/>
-          <w:shd w:val="clear" w:color="auto" w:fill="FFFFFF"/>
-        </w:rPr>
-        <w:t xml:space="preserve">), </w:t>
-      </w:r>
-      <w:r>
-        <w:rPr>
-          <w:color w:val="333333"/>
-          <w:sz w:val="22"/>
-          <w:shd w:val="clear" w:color="auto" w:fill="FFFFFF"/>
-        </w:rPr>
-        <w:t>156-157.</w:t>
+          <w:shd w:val="clear" w:color="auto" w:fill="FFFFFF"/>
+        </w:rPr>
+        <w:t xml:space="preserve"> (Cambridge, MA: MIT Press, 2017), 156-157.</w:t>
       </w:r>
     </w:p>
   </w:endnote>
@@ -6619,7 +6962,7 @@
 </file>
 
 <file path=word/footnotes.xml><?xml version="1.0" encoding="utf-8"?>
-<w:footnotes xmlns:wpc="http://schemas.microsoft.com/office/word/2010/wordprocessingCanvas" xmlns:cx="http://schemas.microsoft.com/office/drawing/2014/chartex" xmlns:cx1="http://schemas.microsoft.com/office/drawing/2015/9/8/chartex" xmlns:cx2="http://schemas.microsoft.com/office/drawing/2015/10/21/chartex" xmlns:cx3="http://schemas.microsoft.com/office/drawing/2016/5/9/chartex" xmlns:cx4="http://schemas.microsoft.com/office/drawing/2016/5/10/chartex" xmlns:cx5="http://schemas.microsoft.com/office/drawing/2016/5/11/chartex" xmlns:cx6="http://schemas.microsoft.com/office/drawing/2016/5/12/chartex" xmlns:cx7="http://schemas.microsoft.com/office/drawing/2016/5/13/chartex" xmlns:cx8="http://schemas.microsoft.com/office/drawing/2016/5/14/chartex" xmlns:mc="http://schemas.openxmlformats.org/markup-compatibility/2006" xmlns:aink="http://schemas.microsoft.com/office/drawing/2016/ink" xmlns:am3d="http://schemas.microsoft.com/office/drawing/2017/model3d" xmlns:o="urn:schemas-microsoft-com:office:office" xmlns:r="http://schemas.openxmlformats.org/officeDocument/2006/relationships" xmlns:m="http://schemas.openxmlformats.org/officeDocument/2006/math" xmlns:v="urn:schemas-microsoft-com:vml" xmlns:wp14="http://schemas.microsoft.com/office/word/2010/wordprocessingDrawing" xmlns:wp="http://schemas.openxmlformats.org/drawingml/2006/wordprocessingDrawing" xmlns:w10="urn:schemas-microsoft-com:office:word" xmlns:w="http://schemas.openxmlformats.org/wordprocessingml/2006/main" xmlns:w14="http://schemas.microsoft.com/office/word/2010/wordml" xmlns:w15="http://schemas.microsoft.com/office/word/2012/wordml" xmlns:w16cid="http://schemas.microsoft.com/office/word/2016/wordml/cid" xmlns:w16se="http://schemas.microsoft.com/office/word/2015/wordml/symex" xmlns:wpg="http://schemas.microsoft.com/office/word/2010/wordprocessingGroup" xmlns:wpi="http://schemas.microsoft.com/office/word/2010/wordprocessingInk" xmlns:wne="http://schemas.microsoft.com/office/word/2006/wordml" xmlns:wps="http://schemas.microsoft.com/office/word/2010/wordprocessingShape" mc:Ignorable="w14 w15 w16se w16cid wp14">
+<w:footnotes xmlns:wpc="http://schemas.microsoft.com/office/word/2010/wordprocessingCanvas" xmlns:mo="http://schemas.microsoft.com/office/mac/office/2008/main" xmlns:mc="http://schemas.openxmlformats.org/markup-compatibility/2006" xmlns:mv="urn:schemas-microsoft-com:mac:vml" xmlns:o="urn:schemas-microsoft-com:office:office" xmlns:r="http://schemas.openxmlformats.org/officeDocument/2006/relationships" xmlns:m="http://schemas.openxmlformats.org/officeDocument/2006/math" xmlns:v="urn:schemas-microsoft-com:vml" xmlns:wp14="http://schemas.microsoft.com/office/word/2010/wordprocessingDrawing" xmlns:wp="http://schemas.openxmlformats.org/drawingml/2006/wordprocessingDrawing" xmlns:w10="urn:schemas-microsoft-com:office:word" xmlns:w="http://schemas.openxmlformats.org/wordprocessingml/2006/main" xmlns:w14="http://schemas.microsoft.com/office/word/2010/wordml" xmlns:wpg="http://schemas.microsoft.com/office/word/2010/wordprocessingGroup" xmlns:wpi="http://schemas.microsoft.com/office/word/2010/wordprocessingInk" xmlns:wne="http://schemas.microsoft.com/office/word/2006/wordml" xmlns:wps="http://schemas.microsoft.com/office/word/2010/wordprocessingShape" mc:Ignorable="w14 wp14">
   <w:footnote w:type="separator" w:id="-1">
     <w:p>
       <w:r>
@@ -6638,8 +6981,8 @@
 </file>
 
 <file path=word/numbering.xml><?xml version="1.0" encoding="utf-8"?>
-<w:numbering xmlns:wpc="http://schemas.microsoft.com/office/word/2010/wordprocessingCanvas" xmlns:cx="http://schemas.microsoft.com/office/drawing/2014/chartex" xmlns:cx1="http://schemas.microsoft.com/office/drawing/2015/9/8/chartex" xmlns:cx2="http://schemas.microsoft.com/office/drawing/2015/10/21/chartex" xmlns:cx3="http://schemas.microsoft.com/office/drawing/2016/5/9/chartex" xmlns:cx4="http://schemas.microsoft.com/office/drawing/2016/5/10/chartex" xmlns:cx5="http://schemas.microsoft.com/office/drawing/2016/5/11/chartex" xmlns:cx6="http://schemas.microsoft.com/office/drawing/2016/5/12/chartex" xmlns:cx7="http://schemas.microsoft.com/office/drawing/2016/5/13/chartex" xmlns:cx8="http://schemas.microsoft.com/office/drawing/2016/5/14/chartex" xmlns:mc="http://schemas.openxmlformats.org/markup-compatibility/2006" xmlns:aink="http://schemas.microsoft.com/office/drawing/2016/ink" xmlns:am3d="http://schemas.microsoft.com/office/drawing/2017/model3d" xmlns:o="urn:schemas-microsoft-com:office:office" xmlns:r="http://schemas.openxmlformats.org/officeDocument/2006/relationships" xmlns:m="http://schemas.openxmlformats.org/officeDocument/2006/math" xmlns:v="urn:schemas-microsoft-com:vml" xmlns:wp14="http://schemas.microsoft.com/office/word/2010/wordprocessingDrawing" xmlns:wp="http://schemas.openxmlformats.org/drawingml/2006/wordprocessingDrawing" xmlns:w10="urn:schemas-microsoft-com:office:word" xmlns:w="http://schemas.openxmlformats.org/wordprocessingml/2006/main" xmlns:w14="http://schemas.microsoft.com/office/word/2010/wordml" xmlns:w15="http://schemas.microsoft.com/office/word/2012/wordml" xmlns:w16cid="http://schemas.microsoft.com/office/word/2016/wordml/cid" xmlns:w16se="http://schemas.microsoft.com/office/word/2015/wordml/symex" xmlns:wpg="http://schemas.microsoft.com/office/word/2010/wordprocessingGroup" xmlns:wpi="http://schemas.microsoft.com/office/word/2010/wordprocessingInk" xmlns:wne="http://schemas.microsoft.com/office/word/2006/wordml" xmlns:wps="http://schemas.microsoft.com/office/word/2010/wordprocessingShape" mc:Ignorable="w14 w15 w16se w16cid wp14">
-  <w:abstractNum w:abstractNumId="0" w15:restartNumberingAfterBreak="0">
+<w:numbering xmlns:wpc="http://schemas.microsoft.com/office/word/2010/wordprocessingCanvas" xmlns:mo="http://schemas.microsoft.com/office/mac/office/2008/main" xmlns:mc="http://schemas.openxmlformats.org/markup-compatibility/2006" xmlns:mv="urn:schemas-microsoft-com:mac:vml" xmlns:o="urn:schemas-microsoft-com:office:office" xmlns:r="http://schemas.openxmlformats.org/officeDocument/2006/relationships" xmlns:m="http://schemas.openxmlformats.org/officeDocument/2006/math" xmlns:v="urn:schemas-microsoft-com:vml" xmlns:wp14="http://schemas.microsoft.com/office/word/2010/wordprocessingDrawing" xmlns:wp="http://schemas.openxmlformats.org/drawingml/2006/wordprocessingDrawing" xmlns:w10="urn:schemas-microsoft-com:office:word" xmlns:w="http://schemas.openxmlformats.org/wordprocessingml/2006/main" xmlns:w14="http://schemas.microsoft.com/office/word/2010/wordml" xmlns:wpg="http://schemas.microsoft.com/office/word/2010/wordprocessingGroup" xmlns:wpi="http://schemas.microsoft.com/office/word/2010/wordprocessingInk" xmlns:wne="http://schemas.microsoft.com/office/word/2006/wordml" xmlns:wps="http://schemas.microsoft.com/office/word/2010/wordprocessingShape" mc:Ignorable="w14 wp14">
+  <w:abstractNum w:abstractNumId="0">
     <w:nsid w:val="11454815"/>
     <w:multiLevelType w:val="hybridMultilevel"/>
     <w:tmpl w:val="3ADA34A6"/>
@@ -6752,7 +7095,7 @@
       </w:rPr>
     </w:lvl>
   </w:abstractNum>
-  <w:abstractNum w:abstractNumId="1" w15:restartNumberingAfterBreak="0">
+  <w:abstractNum w:abstractNumId="1">
     <w:nsid w:val="23FA72A4"/>
     <w:multiLevelType w:val="multilevel"/>
     <w:tmpl w:val="BDA8468E"/>
@@ -6875,7 +7218,7 @@
 </file>
 
 <file path=word/styles.xml><?xml version="1.0" encoding="utf-8"?>
-<w:styles xmlns:mc="http://schemas.openxmlformats.org/markup-compatibility/2006" xmlns:r="http://schemas.openxmlformats.org/officeDocument/2006/relationships" xmlns:w="http://schemas.openxmlformats.org/wordprocessingml/2006/main" xmlns:w14="http://schemas.microsoft.com/office/word/2010/wordml" xmlns:w15="http://schemas.microsoft.com/office/word/2012/wordml" xmlns:w16cid="http://schemas.microsoft.com/office/word/2016/wordml/cid" xmlns:w16se="http://schemas.microsoft.com/office/word/2015/wordml/symex" mc:Ignorable="w14 w15 w16se w16cid">
+<w:styles xmlns:mc="http://schemas.openxmlformats.org/markup-compatibility/2006" xmlns:r="http://schemas.openxmlformats.org/officeDocument/2006/relationships" xmlns:w="http://schemas.openxmlformats.org/wordprocessingml/2006/main" xmlns:w14="http://schemas.microsoft.com/office/word/2010/wordml" mc:Ignorable="w14">
   <w:docDefaults>
     <w:rPrDefault>
       <w:rPr>
@@ -6887,373 +7230,551 @@
     </w:rPrDefault>
     <w:pPrDefault/>
   </w:docDefaults>
-  <w:latentStyles w:defLockedState="0" w:defUIPriority="99" w:defSemiHidden="0" w:defUnhideWhenUsed="0" w:defQFormat="0" w:count="375">
-    <w:lsdException w:name="Normal" w:uiPriority="0" w:qFormat="1"/>
-    <w:lsdException w:name="heading 1" w:uiPriority="9" w:qFormat="1"/>
-    <w:lsdException w:name="heading 2" w:semiHidden="1" w:uiPriority="9" w:unhideWhenUsed="1" w:qFormat="1"/>
-    <w:lsdException w:name="heading 3" w:semiHidden="1" w:uiPriority="9" w:unhideWhenUsed="1" w:qFormat="1"/>
-    <w:lsdException w:name="heading 4" w:semiHidden="1" w:uiPriority="9" w:unhideWhenUsed="1" w:qFormat="1"/>
-    <w:lsdException w:name="heading 5" w:semiHidden="1" w:uiPriority="9" w:unhideWhenUsed="1" w:qFormat="1"/>
-    <w:lsdException w:name="heading 6" w:semiHidden="1" w:uiPriority="9" w:unhideWhenUsed="1" w:qFormat="1"/>
-    <w:lsdException w:name="heading 7" w:semiHidden="1" w:uiPriority="9" w:unhideWhenUsed="1" w:qFormat="1"/>
-    <w:lsdException w:name="heading 8" w:semiHidden="1" w:uiPriority="9" w:unhideWhenUsed="1" w:qFormat="1"/>
-    <w:lsdException w:name="heading 9" w:semiHidden="1" w:uiPriority="9" w:unhideWhenUsed="1" w:qFormat="1"/>
-    <w:lsdException w:name="index 1" w:semiHidden="1" w:unhideWhenUsed="1"/>
-    <w:lsdException w:name="index 2" w:semiHidden="1" w:unhideWhenUsed="1"/>
-    <w:lsdException w:name="index 3" w:semiHidden="1" w:unhideWhenUsed="1"/>
-    <w:lsdException w:name="index 4" w:semiHidden="1" w:unhideWhenUsed="1"/>
-    <w:lsdException w:name="index 5" w:semiHidden="1" w:unhideWhenUsed="1"/>
-    <w:lsdException w:name="index 6" w:semiHidden="1" w:unhideWhenUsed="1"/>
-    <w:lsdException w:name="index 7" w:semiHidden="1" w:unhideWhenUsed="1"/>
-    <w:lsdException w:name="index 8" w:semiHidden="1" w:unhideWhenUsed="1"/>
-    <w:lsdException w:name="index 9" w:semiHidden="1" w:unhideWhenUsed="1"/>
-    <w:lsdException w:name="toc 1" w:semiHidden="1" w:uiPriority="39" w:unhideWhenUsed="1"/>
-    <w:lsdException w:name="toc 2" w:semiHidden="1" w:uiPriority="39" w:unhideWhenUsed="1"/>
-    <w:lsdException w:name="toc 3" w:semiHidden="1" w:uiPriority="39" w:unhideWhenUsed="1"/>
-    <w:lsdException w:name="toc 4" w:semiHidden="1" w:uiPriority="39" w:unhideWhenUsed="1"/>
-    <w:lsdException w:name="toc 5" w:semiHidden="1" w:uiPriority="39" w:unhideWhenUsed="1"/>
-    <w:lsdException w:name="toc 6" w:semiHidden="1" w:uiPriority="39" w:unhideWhenUsed="1"/>
-    <w:lsdException w:name="toc 7" w:semiHidden="1" w:uiPriority="39" w:unhideWhenUsed="1"/>
-    <w:lsdException w:name="toc 8" w:semiHidden="1" w:uiPriority="39" w:unhideWhenUsed="1"/>
-    <w:lsdException w:name="toc 9" w:semiHidden="1" w:uiPriority="39" w:unhideWhenUsed="1"/>
-    <w:lsdException w:name="Normal Indent" w:semiHidden="1" w:unhideWhenUsed="1"/>
-    <w:lsdException w:name="footnote text" w:semiHidden="1" w:unhideWhenUsed="1"/>
-    <w:lsdException w:name="annotation text" w:semiHidden="1" w:unhideWhenUsed="1"/>
-    <w:lsdException w:name="header" w:semiHidden="1" w:unhideWhenUsed="1"/>
-    <w:lsdException w:name="footer" w:semiHidden="1" w:unhideWhenUsed="1"/>
-    <w:lsdException w:name="index heading" w:semiHidden="1" w:unhideWhenUsed="1"/>
-    <w:lsdException w:name="caption" w:semiHidden="1" w:uiPriority="35" w:unhideWhenUsed="1" w:qFormat="1"/>
-    <w:lsdException w:name="table of figures" w:semiHidden="1" w:unhideWhenUsed="1"/>
-    <w:lsdException w:name="envelope address" w:semiHidden="1" w:unhideWhenUsed="1"/>
-    <w:lsdException w:name="envelope return" w:semiHidden="1" w:unhideWhenUsed="1"/>
-    <w:lsdException w:name="footnote reference" w:semiHidden="1" w:unhideWhenUsed="1"/>
-    <w:lsdException w:name="annotation reference" w:semiHidden="1" w:unhideWhenUsed="1"/>
-    <w:lsdException w:name="line number" w:semiHidden="1" w:unhideWhenUsed="1"/>
-    <w:lsdException w:name="page number" w:semiHidden="1" w:unhideWhenUsed="1"/>
-    <w:lsdException w:name="endnote reference" w:semiHidden="1" w:unhideWhenUsed="1"/>
-    <w:lsdException w:name="endnote text" w:semiHidden="1" w:unhideWhenUsed="1"/>
-    <w:lsdException w:name="table of authorities" w:semiHidden="1" w:unhideWhenUsed="1"/>
-    <w:lsdException w:name="macro" w:semiHidden="1" w:unhideWhenUsed="1"/>
-    <w:lsdException w:name="toa heading" w:semiHidden="1" w:unhideWhenUsed="1"/>
-    <w:lsdException w:name="List" w:semiHidden="1" w:unhideWhenUsed="1"/>
-    <w:lsdException w:name="List Bullet" w:semiHidden="1" w:unhideWhenUsed="1"/>
-    <w:lsdException w:name="List Number" w:semiHidden="1" w:unhideWhenUsed="1"/>
-    <w:lsdException w:name="List 2" w:semiHidden="1" w:unhideWhenUsed="1"/>
-    <w:lsdException w:name="List 3" w:semiHidden="1" w:unhideWhenUsed="1"/>
-    <w:lsdException w:name="List 4" w:semiHidden="1" w:unhideWhenUsed="1"/>
-    <w:lsdException w:name="List 5" w:semiHidden="1" w:unhideWhenUsed="1"/>
-    <w:lsdException w:name="List Bullet 2" w:semiHidden="1" w:unhideWhenUsed="1"/>
-    <w:lsdException w:name="List Bullet 3" w:semiHidden="1" w:unhideWhenUsed="1"/>
-    <w:lsdException w:name="List Bullet 4" w:semiHidden="1" w:unhideWhenUsed="1"/>
-    <w:lsdException w:name="List Bullet 5" w:semiHidden="1" w:unhideWhenUsed="1"/>
-    <w:lsdException w:name="List Number 2" w:semiHidden="1" w:unhideWhenUsed="1"/>
-    <w:lsdException w:name="List Number 3" w:semiHidden="1" w:unhideWhenUsed="1"/>
-    <w:lsdException w:name="List Number 4" w:semiHidden="1" w:unhideWhenUsed="1"/>
-    <w:lsdException w:name="List Number 5" w:semiHidden="1" w:unhideWhenUsed="1"/>
-    <w:lsdException w:name="Title" w:uiPriority="10" w:qFormat="1"/>
-    <w:lsdException w:name="Closing" w:semiHidden="1" w:unhideWhenUsed="1"/>
-    <w:lsdException w:name="Signature" w:semiHidden="1" w:unhideWhenUsed="1"/>
-    <w:lsdException w:name="Default Paragraph Font" w:semiHidden="1" w:uiPriority="1" w:unhideWhenUsed="1"/>
-    <w:lsdException w:name="Body Text" w:semiHidden="1" w:unhideWhenUsed="1"/>
-    <w:lsdException w:name="Body Text Indent" w:semiHidden="1" w:unhideWhenUsed="1"/>
-    <w:lsdException w:name="List Continue" w:semiHidden="1" w:unhideWhenUsed="1"/>
-    <w:lsdException w:name="List Continue 2" w:semiHidden="1" w:unhideWhenUsed="1"/>
-    <w:lsdException w:name="List Continue 3" w:semiHidden="1" w:unhideWhenUsed="1"/>
-    <w:lsdException w:name="List Continue 4" w:semiHidden="1" w:unhideWhenUsed="1"/>
-    <w:lsdException w:name="List Continue 5" w:semiHidden="1" w:unhideWhenUsed="1"/>
-    <w:lsdException w:name="Message Header" w:semiHidden="1" w:unhideWhenUsed="1"/>
-    <w:lsdException w:name="Subtitle" w:uiPriority="11" w:qFormat="1"/>
-    <w:lsdException w:name="Salutation" w:semiHidden="1" w:unhideWhenUsed="1"/>
-    <w:lsdException w:name="Date" w:semiHidden="1" w:unhideWhenUsed="1"/>
-    <w:lsdException w:name="Body Text First Indent" w:semiHidden="1" w:unhideWhenUsed="1"/>
-    <w:lsdException w:name="Body Text First Indent 2" w:semiHidden="1" w:unhideWhenUsed="1"/>
-    <w:lsdException w:name="Note Heading" w:semiHidden="1" w:unhideWhenUsed="1"/>
-    <w:lsdException w:name="Body Text 2" w:semiHidden="1" w:unhideWhenUsed="1"/>
-    <w:lsdException w:name="Body Text 3" w:semiHidden="1" w:unhideWhenUsed="1"/>
-    <w:lsdException w:name="Body Text Indent 2" w:semiHidden="1" w:unhideWhenUsed="1"/>
-    <w:lsdException w:name="Body Text Indent 3" w:semiHidden="1" w:unhideWhenUsed="1"/>
-    <w:lsdException w:name="Block Text" w:semiHidden="1" w:unhideWhenUsed="1"/>
-    <w:lsdException w:name="Hyperlink" w:semiHidden="1" w:unhideWhenUsed="1"/>
-    <w:lsdException w:name="FollowedHyperlink" w:semiHidden="1" w:unhideWhenUsed="1"/>
-    <w:lsdException w:name="Strong" w:uiPriority="22" w:qFormat="1"/>
-    <w:lsdException w:name="Emphasis" w:uiPriority="20" w:qFormat="1"/>
-    <w:lsdException w:name="Document Map" w:semiHidden="1" w:unhideWhenUsed="1"/>
-    <w:lsdException w:name="Plain Text" w:semiHidden="1" w:unhideWhenUsed="1"/>
-    <w:lsdException w:name="E-mail Signature" w:semiHidden="1" w:unhideWhenUsed="1"/>
-    <w:lsdException w:name="HTML Top of Form" w:semiHidden="1" w:unhideWhenUsed="1"/>
-    <w:lsdException w:name="HTML Bottom of Form" w:semiHidden="1" w:unhideWhenUsed="1"/>
-    <w:lsdException w:name="Normal (Web)" w:semiHidden="1" w:unhideWhenUsed="1"/>
-    <w:lsdException w:name="HTML Acronym" w:semiHidden="1" w:unhideWhenUsed="1"/>
-    <w:lsdException w:name="HTML Address" w:semiHidden="1" w:unhideWhenUsed="1"/>
-    <w:lsdException w:name="HTML Cite" w:semiHidden="1" w:unhideWhenUsed="1"/>
-    <w:lsdException w:name="HTML Code" w:semiHidden="1" w:unhideWhenUsed="1"/>
-    <w:lsdException w:name="HTML Definition" w:semiHidden="1" w:unhideWhenUsed="1"/>
-    <w:lsdException w:name="HTML Keyboard" w:semiHidden="1" w:unhideWhenUsed="1"/>
-    <w:lsdException w:name="HTML Preformatted" w:semiHidden="1" w:unhideWhenUsed="1"/>
-    <w:lsdException w:name="HTML Sample" w:semiHidden="1" w:unhideWhenUsed="1"/>
-    <w:lsdException w:name="HTML Typewriter" w:semiHidden="1" w:unhideWhenUsed="1"/>
-    <w:lsdException w:name="HTML Variable" w:semiHidden="1" w:unhideWhenUsed="1"/>
-    <w:lsdException w:name="Normal Table" w:semiHidden="1" w:unhideWhenUsed="1"/>
-    <w:lsdException w:name="annotation subject" w:semiHidden="1" w:unhideWhenUsed="1"/>
-    <w:lsdException w:name="No List" w:semiHidden="1" w:unhideWhenUsed="1"/>
-    <w:lsdException w:name="Outline List 1" w:semiHidden="1" w:unhideWhenUsed="1"/>
-    <w:lsdException w:name="Outline List 2" w:semiHidden="1" w:unhideWhenUsed="1"/>
-    <w:lsdException w:name="Outline List 3" w:semiHidden="1" w:unhideWhenUsed="1"/>
-    <w:lsdException w:name="Table Simple 1" w:semiHidden="1" w:unhideWhenUsed="1"/>
-    <w:lsdException w:name="Table Simple 2" w:semiHidden="1" w:unhideWhenUsed="1"/>
-    <w:lsdException w:name="Table Simple 3" w:semiHidden="1" w:unhideWhenUsed="1"/>
-    <w:lsdException w:name="Table Classic 1" w:semiHidden="1" w:unhideWhenUsed="1"/>
-    <w:lsdException w:name="Table Classic 2" w:semiHidden="1" w:unhideWhenUsed="1"/>
-    <w:lsdException w:name="Table Classic 3" w:semiHidden="1" w:unhideWhenUsed="1"/>
-    <w:lsdException w:name="Table Classic 4" w:semiHidden="1" w:unhideWhenUsed="1"/>
-    <w:lsdException w:name="Table Colorful 1" w:semiHidden="1" w:unhideWhenUsed="1"/>
-    <w:lsdException w:name="Table Colorful 2" w:semiHidden="1" w:unhideWhenUsed="1"/>
-    <w:lsdException w:name="Table Colorful 3" w:semiHidden="1" w:unhideWhenUsed="1"/>
-    <w:lsdException w:name="Table Columns 1" w:semiHidden="1" w:unhideWhenUsed="1"/>
-    <w:lsdException w:name="Table Columns 2" w:semiHidden="1" w:unhideWhenUsed="1"/>
-    <w:lsdException w:name="Table Columns 3" w:semiHidden="1" w:unhideWhenUsed="1"/>
-    <w:lsdException w:name="Table Columns 4" w:semiHidden="1" w:unhideWhenUsed="1"/>
-    <w:lsdException w:name="Table Columns 5" w:semiHidden="1" w:unhideWhenUsed="1"/>
-    <w:lsdException w:name="Table Grid 1" w:semiHidden="1" w:unhideWhenUsed="1"/>
-    <w:lsdException w:name="Table Grid 2" w:semiHidden="1" w:unhideWhenUsed="1"/>
-    <w:lsdException w:name="Table Grid 3" w:semiHidden="1" w:unhideWhenUsed="1"/>
-    <w:lsdException w:name="Table Grid 4" w:semiHidden="1" w:unhideWhenUsed="1"/>
-    <w:lsdException w:name="Table Grid 5" w:semiHidden="1" w:unhideWhenUsed="1"/>
-    <w:lsdException w:name="Table Grid 6" w:semiHidden="1" w:unhideWhenUsed="1"/>
-    <w:lsdException w:name="Table Grid 7" w:semiHidden="1" w:unhideWhenUsed="1"/>
-    <w:lsdException w:name="Table Grid 8" w:semiHidden="1" w:unhideWhenUsed="1"/>
-    <w:lsdException w:name="Table List 1" w:semiHidden="1" w:unhideWhenUsed="1"/>
-    <w:lsdException w:name="Table List 2" w:semiHidden="1" w:unhideWhenUsed="1"/>
-    <w:lsdException w:name="Table List 3" w:semiHidden="1" w:unhideWhenUsed="1"/>
-    <w:lsdException w:name="Table List 4" w:semiHidden="1" w:unhideWhenUsed="1"/>
-    <w:lsdException w:name="Table List 5" w:semiHidden="1" w:unhideWhenUsed="1"/>
-    <w:lsdException w:name="Table List 6" w:semiHidden="1" w:unhideWhenUsed="1"/>
-    <w:lsdException w:name="Table List 7" w:semiHidden="1" w:unhideWhenUsed="1"/>
-    <w:lsdException w:name="Table List 8" w:semiHidden="1" w:unhideWhenUsed="1"/>
-    <w:lsdException w:name="Table 3D effects 1" w:semiHidden="1" w:unhideWhenUsed="1"/>
-    <w:lsdException w:name="Table 3D effects 2" w:semiHidden="1" w:unhideWhenUsed="1"/>
-    <w:lsdException w:name="Table 3D effects 3" w:semiHidden="1" w:unhideWhenUsed="1"/>
-    <w:lsdException w:name="Table Contemporary" w:semiHidden="1" w:unhideWhenUsed="1"/>
-    <w:lsdException w:name="Table Elegant" w:semiHidden="1" w:unhideWhenUsed="1"/>
-    <w:lsdException w:name="Table Professional" w:semiHidden="1" w:unhideWhenUsed="1"/>
-    <w:lsdException w:name="Table Subtle 1" w:semiHidden="1" w:unhideWhenUsed="1"/>
-    <w:lsdException w:name="Table Subtle 2" w:semiHidden="1" w:unhideWhenUsed="1"/>
-    <w:lsdException w:name="Table Web 1" w:semiHidden="1" w:unhideWhenUsed="1"/>
-    <w:lsdException w:name="Table Web 2" w:semiHidden="1" w:unhideWhenUsed="1"/>
-    <w:lsdException w:name="Table Web 3" w:semiHidden="1" w:unhideWhenUsed="1"/>
-    <w:lsdException w:name="Balloon Text" w:semiHidden="1" w:unhideWhenUsed="1"/>
-    <w:lsdException w:name="Table Grid" w:uiPriority="39"/>
-    <w:lsdException w:name="Table Theme" w:semiHidden="1" w:unhideWhenUsed="1"/>
-    <w:lsdException w:name="Placeholder Text" w:semiHidden="1"/>
-    <w:lsdException w:name="No Spacing" w:uiPriority="1" w:qFormat="1"/>
-    <w:lsdException w:name="Light Shading" w:uiPriority="60"/>
-    <w:lsdException w:name="Light List" w:uiPriority="61"/>
-    <w:lsdException w:name="Light Grid" w:uiPriority="62"/>
-    <w:lsdException w:name="Medium Shading 1" w:uiPriority="63"/>
-    <w:lsdException w:name="Medium Shading 2" w:uiPriority="64"/>
-    <w:lsdException w:name="Medium List 1" w:uiPriority="65"/>
-    <w:lsdException w:name="Medium List 2" w:uiPriority="66"/>
-    <w:lsdException w:name="Medium Grid 1" w:uiPriority="67"/>
-    <w:lsdException w:name="Medium Grid 2" w:uiPriority="68"/>
-    <w:lsdException w:name="Medium Grid 3" w:uiPriority="69"/>
-    <w:lsdException w:name="Dark List" w:uiPriority="70"/>
-    <w:lsdException w:name="Colorful Shading" w:uiPriority="71"/>
-    <w:lsdException w:name="Colorful List" w:uiPriority="72"/>
-    <w:lsdException w:name="Colorful Grid" w:uiPriority="73"/>
-    <w:lsdException w:name="Light Shading Accent 1" w:uiPriority="60"/>
-    <w:lsdException w:name="Light List Accent 1" w:uiPriority="61"/>
-    <w:lsdException w:name="Light Grid Accent 1" w:uiPriority="62"/>
-    <w:lsdException w:name="Medium Shading 1 Accent 1" w:uiPriority="63"/>
-    <w:lsdException w:name="Medium Shading 2 Accent 1" w:uiPriority="64"/>
-    <w:lsdException w:name="Medium List 1 Accent 1" w:uiPriority="65"/>
-    <w:lsdException w:name="Revision" w:semiHidden="1"/>
-    <w:lsdException w:name="List Paragraph" w:uiPriority="34" w:qFormat="1"/>
-    <w:lsdException w:name="Quote" w:uiPriority="29" w:qFormat="1"/>
-    <w:lsdException w:name="Intense Quote" w:uiPriority="30" w:qFormat="1"/>
-    <w:lsdException w:name="Medium List 2 Accent 1" w:uiPriority="66"/>
-    <w:lsdException w:name="Medium Grid 1 Accent 1" w:uiPriority="67"/>
-    <w:lsdException w:name="Medium Grid 2 Accent 1" w:uiPriority="68"/>
-    <w:lsdException w:name="Medium Grid 3 Accent 1" w:uiPriority="69"/>
-    <w:lsdException w:name="Dark List Accent 1" w:uiPriority="70"/>
-    <w:lsdException w:name="Colorful Shading Accent 1" w:uiPriority="71"/>
-    <w:lsdException w:name="Colorful List Accent 1" w:uiPriority="72"/>
-    <w:lsdException w:name="Colorful Grid Accent 1" w:uiPriority="73"/>
-    <w:lsdException w:name="Light Shading Accent 2" w:uiPriority="60"/>
-    <w:lsdException w:name="Light List Accent 2" w:uiPriority="61"/>
-    <w:lsdException w:name="Light Grid Accent 2" w:uiPriority="62"/>
-    <w:lsdException w:name="Medium Shading 1 Accent 2" w:uiPriority="63"/>
-    <w:lsdException w:name="Medium Shading 2 Accent 2" w:uiPriority="64"/>
-    <w:lsdException w:name="Medium List 1 Accent 2" w:uiPriority="65"/>
-    <w:lsdException w:name="Medium List 2 Accent 2" w:uiPriority="66"/>
-    <w:lsdException w:name="Medium Grid 1 Accent 2" w:uiPriority="67"/>
-    <w:lsdException w:name="Medium Grid 2 Accent 2" w:uiPriority="68"/>
-    <w:lsdException w:name="Medium Grid 3 Accent 2" w:uiPriority="69"/>
-    <w:lsdException w:name="Dark List Accent 2" w:uiPriority="70"/>
-    <w:lsdException w:name="Colorful Shading Accent 2" w:uiPriority="71"/>
-    <w:lsdException w:name="Colorful List Accent 2" w:uiPriority="72"/>
-    <w:lsdException w:name="Colorful Grid Accent 2" w:uiPriority="73"/>
-    <w:lsdException w:name="Light Shading Accent 3" w:uiPriority="60"/>
-    <w:lsdException w:name="Light List Accent 3" w:uiPriority="61"/>
-    <w:lsdException w:name="Light Grid Accent 3" w:uiPriority="62"/>
-    <w:lsdException w:name="Medium Shading 1 Accent 3" w:uiPriority="63"/>
-    <w:lsdException w:name="Medium Shading 2 Accent 3" w:uiPriority="64"/>
-    <w:lsdException w:name="Medium List 1 Accent 3" w:uiPriority="65"/>
-    <w:lsdException w:name="Medium List 2 Accent 3" w:uiPriority="66"/>
-    <w:lsdException w:name="Medium Grid 1 Accent 3" w:uiPriority="67"/>
-    <w:lsdException w:name="Medium Grid 2 Accent 3" w:uiPriority="68"/>
-    <w:lsdException w:name="Medium Grid 3 Accent 3" w:uiPriority="69"/>
-    <w:lsdException w:name="Dark List Accent 3" w:uiPriority="70"/>
-    <w:lsdException w:name="Colorful Shading Accent 3" w:uiPriority="71"/>
-    <w:lsdException w:name="Colorful List Accent 3" w:uiPriority="72"/>
-    <w:lsdException w:name="Colorful Grid Accent 3" w:uiPriority="73"/>
-    <w:lsdException w:name="Light Shading Accent 4" w:uiPriority="60"/>
-    <w:lsdException w:name="Light List Accent 4" w:uiPriority="61"/>
-    <w:lsdException w:name="Light Grid Accent 4" w:uiPriority="62"/>
-    <w:lsdException w:name="Medium Shading 1 Accent 4" w:uiPriority="63"/>
-    <w:lsdException w:name="Medium Shading 2 Accent 4" w:uiPriority="64"/>
-    <w:lsdException w:name="Medium List 1 Accent 4" w:uiPriority="65"/>
-    <w:lsdException w:name="Medium List 2 Accent 4" w:uiPriority="66"/>
-    <w:lsdException w:name="Medium Grid 1 Accent 4" w:uiPriority="67"/>
-    <w:lsdException w:name="Medium Grid 2 Accent 4" w:uiPriority="68"/>
-    <w:lsdException w:name="Medium Grid 3 Accent 4" w:uiPriority="69"/>
-    <w:lsdException w:name="Dark List Accent 4" w:uiPriority="70"/>
-    <w:lsdException w:name="Colorful Shading Accent 4" w:uiPriority="71"/>
-    <w:lsdException w:name="Colorful List Accent 4" w:uiPriority="72"/>
-    <w:lsdException w:name="Colorful Grid Accent 4" w:uiPriority="73"/>
-    <w:lsdException w:name="Light Shading Accent 5" w:uiPriority="60"/>
-    <w:lsdException w:name="Light List Accent 5" w:uiPriority="61"/>
-    <w:lsdException w:name="Light Grid Accent 5" w:uiPriority="62"/>
-    <w:lsdException w:name="Medium Shading 1 Accent 5" w:uiPriority="63"/>
-    <w:lsdException w:name="Medium Shading 2 Accent 5" w:uiPriority="64"/>
-    <w:lsdException w:name="Medium List 1 Accent 5" w:uiPriority="65"/>
-    <w:lsdException w:name="Medium List 2 Accent 5" w:uiPriority="66"/>
-    <w:lsdException w:name="Medium Grid 1 Accent 5" w:uiPriority="67"/>
-    <w:lsdException w:name="Medium Grid 2 Accent 5" w:uiPriority="68"/>
-    <w:lsdException w:name="Medium Grid 3 Accent 5" w:uiPriority="69"/>
-    <w:lsdException w:name="Dark List Accent 5" w:uiPriority="70"/>
-    <w:lsdException w:name="Colorful Shading Accent 5" w:uiPriority="71"/>
-    <w:lsdException w:name="Colorful List Accent 5" w:uiPriority="72"/>
-    <w:lsdException w:name="Colorful Grid Accent 5" w:uiPriority="73"/>
-    <w:lsdException w:name="Light Shading Accent 6" w:uiPriority="60"/>
-    <w:lsdException w:name="Light List Accent 6" w:uiPriority="61"/>
-    <w:lsdException w:name="Light Grid Accent 6" w:uiPriority="62"/>
-    <w:lsdException w:name="Medium Shading 1 Accent 6" w:uiPriority="63"/>
-    <w:lsdException w:name="Medium Shading 2 Accent 6" w:uiPriority="64"/>
-    <w:lsdException w:name="Medium List 1 Accent 6" w:uiPriority="65"/>
-    <w:lsdException w:name="Medium List 2 Accent 6" w:uiPriority="66"/>
-    <w:lsdException w:name="Medium Grid 1 Accent 6" w:uiPriority="67"/>
-    <w:lsdException w:name="Medium Grid 2 Accent 6" w:uiPriority="68"/>
-    <w:lsdException w:name="Medium Grid 3 Accent 6" w:uiPriority="69"/>
-    <w:lsdException w:name="Dark List Accent 6" w:uiPriority="70"/>
-    <w:lsdException w:name="Colorful Shading Accent 6" w:uiPriority="71"/>
-    <w:lsdException w:name="Colorful List Accent 6" w:uiPriority="72"/>
-    <w:lsdException w:name="Colorful Grid Accent 6" w:uiPriority="73"/>
-    <w:lsdException w:name="Subtle Emphasis" w:uiPriority="19" w:qFormat="1"/>
-    <w:lsdException w:name="Intense Emphasis" w:uiPriority="21" w:qFormat="1"/>
-    <w:lsdException w:name="Subtle Reference" w:uiPriority="31" w:qFormat="1"/>
-    <w:lsdException w:name="Intense Reference" w:uiPriority="32" w:qFormat="1"/>
-    <w:lsdException w:name="Book Title" w:uiPriority="33" w:qFormat="1"/>
-    <w:lsdException w:name="Bibliography" w:semiHidden="1" w:uiPriority="37" w:unhideWhenUsed="1"/>
-    <w:lsdException w:name="TOC Heading" w:semiHidden="1" w:uiPriority="39" w:unhideWhenUsed="1" w:qFormat="1"/>
-    <w:lsdException w:name="Grid Table 4" w:uiPriority="49"/>
-    <w:lsdException w:name="Grid Table 5 Dark" w:uiPriority="50"/>
-    <w:lsdException w:name="Grid Table 6 Colorful" w:uiPriority="51"/>
-    <w:lsdException w:name="Grid Table 7 Colorful" w:uiPriority="52"/>
-    <w:lsdException w:name="Grid Table 1 Light Accent 1" w:uiPriority="46"/>
-    <w:lsdException w:name="Grid Table 2 Accent 1" w:uiPriority="47"/>
-    <w:lsdException w:name="Grid Table 3 Accent 1" w:uiPriority="48"/>
-    <w:lsdException w:name="Grid Table 4 Accent 1" w:uiPriority="49"/>
-    <w:lsdException w:name="Grid Table 5 Dark Accent 1" w:uiPriority="50"/>
-    <w:lsdException w:name="Grid Table 6 Colorful Accent 1" w:uiPriority="51"/>
-    <w:lsdException w:name="Grid Table 7 Colorful Accent 1" w:uiPriority="52"/>
-    <w:lsdException w:name="Grid Table 1 Light Accent 2" w:uiPriority="46"/>
-    <w:lsdException w:name="Grid Table 2 Accent 2" w:uiPriority="47"/>
-    <w:lsdException w:name="Grid Table 3 Accent 2" w:uiPriority="48"/>
-    <w:lsdException w:name="Grid Table 4 Accent 2" w:uiPriority="49"/>
-    <w:lsdException w:name="Grid Table 5 Dark Accent 2" w:uiPriority="50"/>
-    <w:lsdException w:name="Grid Table 6 Colorful Accent 2" w:uiPriority="51"/>
-    <w:lsdException w:name="Grid Table 7 Colorful Accent 2" w:uiPriority="52"/>
-    <w:lsdException w:name="Grid Table 1 Light Accent 3" w:uiPriority="46"/>
-    <w:lsdException w:name="Grid Table 2 Accent 3" w:uiPriority="47"/>
-    <w:lsdException w:name="Grid Table 3 Accent 3" w:uiPriority="48"/>
-    <w:lsdException w:name="Grid Table 4 Accent 3" w:uiPriority="49"/>
-    <w:lsdException w:name="Grid Table 5 Dark Accent 3" w:uiPriority="50"/>
-    <w:lsdException w:name="Grid Table 6 Colorful Accent 3" w:uiPriority="51"/>
-    <w:lsdException w:name="Grid Table 7 Colorful Accent 3" w:uiPriority="52"/>
-    <w:lsdException w:name="Grid Table 1 Light Accent 4" w:uiPriority="46"/>
-    <w:lsdException w:name="Grid Table 2 Accent 4" w:uiPriority="47"/>
-    <w:lsdException w:name="Grid Table 3 Accent 4" w:uiPriority="48"/>
-    <w:lsdException w:name="Grid Table 4 Accent 4" w:uiPriority="49"/>
-    <w:lsdException w:name="Grid Table 5 Dark Accent 4" w:uiPriority="50"/>
-    <w:lsdException w:name="Grid Table 6 Colorful Accent 4" w:uiPriority="51"/>
-    <w:lsdException w:name="Grid Table 7 Colorful Accent 4" w:uiPriority="52"/>
-    <w:lsdException w:name="Grid Table 1 Light Accent 5" w:uiPriority="46"/>
-    <w:lsdException w:name="Grid Table 2 Accent 5" w:uiPriority="47"/>
-    <w:lsdException w:name="Grid Table 3 Accent 5" w:uiPriority="48"/>
-    <w:lsdException w:name="Grid Table 4 Accent 5" w:uiPriority="49"/>
-    <w:lsdException w:name="Grid Table 5 Dark Accent 5" w:uiPriority="50"/>
-    <w:lsdException w:name="Grid Table 6 Colorful Accent 5" w:uiPriority="51"/>
-    <w:lsdException w:name="Grid Table 7 Colorful Accent 5" w:uiPriority="52"/>
-    <w:lsdException w:name="Grid Table 1 Light Accent 6" w:uiPriority="46"/>
-    <w:lsdException w:name="Grid Table 2 Accent 6" w:uiPriority="47"/>
-    <w:lsdException w:name="Grid Table 3 Accent 6" w:uiPriority="48"/>
-    <w:lsdException w:name="Grid Table 4 Accent 6" w:uiPriority="49"/>
-    <w:lsdException w:name="Grid Table 5 Dark Accent 6" w:uiPriority="50"/>
-    <w:lsdException w:name="Grid Table 6 Colorful Accent 6" w:uiPriority="51"/>
-    <w:lsdException w:name="Grid Table 7 Colorful Accent 6" w:uiPriority="52"/>
-    <w:lsdException w:name="List Table 1 Light" w:uiPriority="46"/>
-    <w:lsdException w:name="List Table 2" w:uiPriority="47"/>
-    <w:lsdException w:name="List Table 3" w:uiPriority="48"/>
-    <w:lsdException w:name="List Table 4" w:uiPriority="49"/>
-    <w:lsdException w:name="List Table 5 Dark" w:uiPriority="50"/>
-    <w:lsdException w:name="List Table 6 Colorful" w:uiPriority="51"/>
-    <w:lsdException w:name="List Table 7 Colorful" w:uiPriority="52"/>
-    <w:lsdException w:name="List Table 1 Light Accent 1" w:uiPriority="46"/>
-    <w:lsdException w:name="List Table 2 Accent 1" w:uiPriority="47"/>
-    <w:lsdException w:name="List Table 3 Accent 1" w:uiPriority="48"/>
-    <w:lsdException w:name="List Table 4 Accent 1" w:uiPriority="49"/>
-    <w:lsdException w:name="List Table 5 Dark Accent 1" w:uiPriority="50"/>
-    <w:lsdException w:name="List Table 6 Colorful Accent 1" w:uiPriority="51"/>
-    <w:lsdException w:name="List Table 7 Colorful Accent 1" w:uiPriority="52"/>
-    <w:lsdException w:name="List Table 1 Light Accent 2" w:uiPriority="46"/>
-    <w:lsdException w:name="List Table 2 Accent 2" w:uiPriority="47"/>
-    <w:lsdException w:name="List Table 3 Accent 2" w:uiPriority="48"/>
-    <w:lsdException w:name="List Table 4 Accent 2" w:uiPriority="49"/>
-    <w:lsdException w:name="List Table 5 Dark Accent 2" w:uiPriority="50"/>
-    <w:lsdException w:name="List Table 6 Colorful Accent 2" w:uiPriority="51"/>
-    <w:lsdException w:name="List Table 7 Colorful Accent 2" w:uiPriority="52"/>
-    <w:lsdException w:name="List Table 1 Light Accent 3" w:uiPriority="46"/>
-    <w:lsdException w:name="List Table 2 Accent 3" w:uiPriority="47"/>
-    <w:lsdException w:name="List Table 3 Accent 3" w:uiPriority="48"/>
-    <w:lsdException w:name="List Table 4 Accent 3" w:uiPriority="49"/>
-    <w:lsdException w:name="List Table 5 Dark Accent 3" w:uiPriority="50"/>
-    <w:lsdException w:name="List Table 6 Colorful Accent 3" w:uiPriority="51"/>
-    <w:lsdException w:name="List Table 7 Colorful Accent 3" w:uiPriority="52"/>
-    <w:lsdException w:name="List Table 1 Light Accent 4" w:uiPriority="46"/>
-    <w:lsdException w:name="List Table 2 Accent 4" w:uiPriority="47"/>
-    <w:lsdException w:name="List Table 3 Accent 4" w:uiPriority="48"/>
-    <w:lsdException w:name="List Table 4 Accent 4" w:uiPriority="49"/>
-    <w:lsdException w:name="List Table 5 Dark Accent 4" w:uiPriority="50"/>
-    <w:lsdException w:name="List Table 6 Colorful Accent 4" w:uiPriority="51"/>
-    <w:lsdException w:name="List Table 7 Colorful Accent 4" w:uiPriority="52"/>
-    <w:lsdException w:name="List Table 1 Light Accent 5" w:uiPriority="46"/>
-    <w:lsdException w:name="List Table 2 Accent 5" w:uiPriority="47"/>
-    <w:lsdException w:name="List Table 3 Accent 5" w:uiPriority="48"/>
-    <w:lsdException w:name="List Table 4 Accent 5" w:uiPriority="49"/>
-    <w:lsdException w:name="List Table 5 Dark Accent 5" w:uiPriority="50"/>
-    <w:lsdException w:name="List Table 6 Colorful Accent 5" w:uiPriority="51"/>
-    <w:lsdException w:name="List Table 7 Colorful Accent 5" w:uiPriority="52"/>
-    <w:lsdException w:name="List Table 1 Light Accent 6" w:uiPriority="46"/>
-    <w:lsdException w:name="List Table 2 Accent 6" w:uiPriority="47"/>
-    <w:lsdException w:name="List Table 3 Accent 6" w:uiPriority="48"/>
-    <w:lsdException w:name="List Table 4 Accent 6" w:uiPriority="49"/>
-    <w:lsdException w:name="List Table 5 Dark Accent 6" w:uiPriority="50"/>
-    <w:lsdException w:name="List Table 6 Colorful Accent 6" w:uiPriority="51"/>
-    <w:lsdException w:name="List Table 7 Colorful Accent 6" w:uiPriority="52"/>
-    <w:lsdException w:name="Mention" w:semiHidden="1" w:unhideWhenUsed="1"/>
-    <w:lsdException w:name="Smart Hyperlink" w:semiHidden="1" w:unhideWhenUsed="1"/>
-    <w:lsdException w:name="Hashtag" w:semiHidden="1" w:unhideWhenUsed="1"/>
-    <w:lsdException w:name="Unresolved Mention" w:semiHidden="1" w:unhideWhenUsed="1"/>
+  <w:latentStyles w:defLockedState="0" w:defUIPriority="99" w:defSemiHidden="1" w:defUnhideWhenUsed="1" w:defQFormat="0" w:count="276">
+    <w:lsdException w:name="Normal" w:semiHidden="0" w:uiPriority="0" w:unhideWhenUsed="0" w:qFormat="1"/>
+    <w:lsdException w:name="heading 1" w:semiHidden="0" w:uiPriority="9" w:unhideWhenUsed="0" w:qFormat="1"/>
+    <w:lsdException w:name="heading 2" w:uiPriority="9" w:qFormat="1"/>
+    <w:lsdException w:name="heading 3" w:uiPriority="9" w:qFormat="1"/>
+    <w:lsdException w:name="heading 4" w:uiPriority="9" w:qFormat="1"/>
+    <w:lsdException w:name="heading 5" w:uiPriority="9" w:qFormat="1"/>
+    <w:lsdException w:name="heading 6" w:uiPriority="9" w:qFormat="1"/>
+    <w:lsdException w:name="heading 7" w:uiPriority="9" w:qFormat="1"/>
+    <w:lsdException w:name="heading 8" w:uiPriority="9" w:qFormat="1"/>
+    <w:lsdException w:name="heading 9" w:uiPriority="9" w:qFormat="1"/>
+    <w:lsdException w:name="toc 1" w:uiPriority="39"/>
+    <w:lsdException w:name="toc 2" w:uiPriority="39"/>
+    <w:lsdException w:name="toc 3" w:uiPriority="39"/>
+    <w:lsdException w:name="toc 4" w:uiPriority="39"/>
+    <w:lsdException w:name="toc 5" w:uiPriority="39"/>
+    <w:lsdException w:name="toc 6" w:uiPriority="39"/>
+    <w:lsdException w:name="toc 7" w:uiPriority="39"/>
+    <w:lsdException w:name="toc 8" w:uiPriority="39"/>
+    <w:lsdException w:name="toc 9" w:uiPriority="39"/>
+    <w:lsdException w:name="caption" w:uiPriority="35" w:qFormat="1"/>
+    <w:lsdException w:name="Title" w:semiHidden="0" w:uiPriority="10" w:unhideWhenUsed="0" w:qFormat="1"/>
+    <w:lsdException w:name="Default Paragraph Font" w:uiPriority="1"/>
+    <w:lsdException w:name="Subtitle" w:semiHidden="0" w:uiPriority="11" w:unhideWhenUsed="0" w:qFormat="1"/>
+    <w:lsdException w:name="Strong" w:semiHidden="0" w:uiPriority="22" w:unhideWhenUsed="0" w:qFormat="1"/>
+    <w:lsdException w:name="Emphasis" w:semiHidden="0" w:uiPriority="20" w:unhideWhenUsed="0" w:qFormat="1"/>
+    <w:lsdException w:name="Table Grid" w:semiHidden="0" w:uiPriority="39" w:unhideWhenUsed="0"/>
+    <w:lsdException w:name="Note Level 1" w:semiHidden="0" w:unhideWhenUsed="0"/>
+    <w:lsdException w:name="Note Level 2" w:semiHidden="0" w:unhideWhenUsed="0"/>
+    <w:lsdException w:name="Note Level 3" w:semiHidden="0" w:unhideWhenUsed="0"/>
+    <w:lsdException w:name="Note Level 4" w:semiHidden="0" w:unhideWhenUsed="0"/>
+    <w:lsdException w:name="Note Level 5" w:semiHidden="0" w:unhideWhenUsed="0"/>
+    <w:lsdException w:name="Note Level 6" w:semiHidden="0" w:unhideWhenUsed="0"/>
+    <w:lsdException w:name="Note Level 7" w:semiHidden="0" w:unhideWhenUsed="0"/>
+    <w:lsdException w:name="Note Level 8" w:semiHidden="0" w:unhideWhenUsed="0"/>
+    <w:lsdException w:name="Note Level 9" w:semiHidden="0" w:unhideWhenUsed="0"/>
+    <w:lsdException w:name="Placeholder Text" w:unhideWhenUsed="0"/>
+    <w:lsdException w:name="No Spacing" w:semiHidden="0" w:uiPriority="1" w:unhideWhenUsed="0" w:qFormat="1"/>
+    <w:lsdException w:name="Light Shading" w:semiHidden="0" w:uiPriority="60" w:unhideWhenUsed="0"/>
+    <w:lsdException w:name="Light List" w:semiHidden="0" w:uiPriority="61" w:unhideWhenUsed="0"/>
+    <w:lsdException w:name="Light Grid" w:semiHidden="0" w:uiPriority="62" w:unhideWhenUsed="0"/>
+    <w:lsdException w:name="Medium Shading 1" w:semiHidden="0" w:uiPriority="63" w:unhideWhenUsed="0"/>
+    <w:lsdException w:name="Medium Shading 2" w:semiHidden="0" w:uiPriority="64" w:unhideWhenUsed="0"/>
+    <w:lsdException w:name="Medium List 1" w:semiHidden="0" w:uiPriority="65" w:unhideWhenUsed="0"/>
+    <w:lsdException w:name="Medium List 2" w:semiHidden="0" w:uiPriority="66" w:unhideWhenUsed="0"/>
+    <w:lsdException w:name="Medium Grid 1" w:semiHidden="0" w:uiPriority="67" w:unhideWhenUsed="0"/>
+    <w:lsdException w:name="Medium Grid 2" w:semiHidden="0" w:uiPriority="68" w:unhideWhenUsed="0"/>
+    <w:lsdException w:name="Medium Grid 3" w:semiHidden="0" w:uiPriority="69" w:unhideWhenUsed="0"/>
+    <w:lsdException w:name="Dark List" w:semiHidden="0" w:uiPriority="70" w:unhideWhenUsed="0"/>
+    <w:lsdException w:name="Colorful Shading" w:semiHidden="0" w:uiPriority="71" w:unhideWhenUsed="0"/>
+    <w:lsdException w:name="Colorful List" w:semiHidden="0" w:uiPriority="72" w:unhideWhenUsed="0"/>
+    <w:lsdException w:name="Colorful Grid" w:semiHidden="0" w:uiPriority="73" w:unhideWhenUsed="0"/>
+    <w:lsdException w:name="Light Shading Accent 1" w:semiHidden="0" w:uiPriority="60" w:unhideWhenUsed="0"/>
+    <w:lsdException w:name="Light List Accent 1" w:semiHidden="0" w:uiPriority="61" w:unhideWhenUsed="0"/>
+    <w:lsdException w:name="Light Grid Accent 1" w:semiHidden="0" w:uiPriority="62" w:unhideWhenUsed="0"/>
+    <w:lsdException w:name="Medium Shading 1 Accent 1" w:semiHidden="0" w:uiPriority="63" w:unhideWhenUsed="0"/>
+    <w:lsdException w:name="Medium Shading 2 Accent 1" w:semiHidden="0" w:uiPriority="64" w:unhideWhenUsed="0"/>
+    <w:lsdException w:name="Medium List 1 Accent 1" w:semiHidden="0" w:uiPriority="65" w:unhideWhenUsed="0"/>
+    <w:lsdException w:name="Revision" w:unhideWhenUsed="0"/>
+    <w:lsdException w:name="List Paragraph" w:semiHidden="0" w:uiPriority="34" w:unhideWhenUsed="0" w:qFormat="1"/>
+    <w:lsdException w:name="Quote" w:semiHidden="0" w:uiPriority="29" w:unhideWhenUsed="0" w:qFormat="1"/>
+    <w:lsdException w:name="Intense Quote" w:semiHidden="0" w:uiPriority="30" w:unhideWhenUsed="0" w:qFormat="1"/>
+    <w:lsdException w:name="Medium List 2 Accent 1" w:semiHidden="0" w:uiPriority="66" w:unhideWhenUsed="0"/>
+    <w:lsdException w:name="Medium Grid 1 Accent 1" w:semiHidden="0" w:uiPriority="67" w:unhideWhenUsed="0"/>
+    <w:lsdException w:name="Medium Grid 2 Accent 1" w:semiHidden="0" w:uiPriority="68" w:unhideWhenUsed="0"/>
+    <w:lsdException w:name="Medium Grid 3 Accent 1" w:semiHidden="0" w:uiPriority="69" w:unhideWhenUsed="0"/>
+    <w:lsdException w:name="Dark List Accent 1" w:semiHidden="0" w:uiPriority="70" w:unhideWhenUsed="0"/>
+    <w:lsdException w:name="Colorful Shading Accent 1" w:semiHidden="0" w:uiPriority="71" w:unhideWhenUsed="0"/>
+    <w:lsdException w:name="Colorful List Accent 1" w:semiHidden="0" w:uiPriority="72" w:unhideWhenUsed="0"/>
+    <w:lsdException w:name="Colorful Grid Accent 1" w:semiHidden="0" w:uiPriority="73" w:unhideWhenUsed="0"/>
+    <w:lsdException w:name="Light Shading Accent 2" w:semiHidden="0" w:uiPriority="60" w:unhideWhenUsed="0"/>
+    <w:lsdException w:name="Light List Accent 2" w:semiHidden="0" w:uiPriority="61" w:unhideWhenUsed="0"/>
+    <w:lsdException w:name="Light Grid Accent 2" w:semiHidden="0" w:uiPriority="62" w:unhideWhenUsed="0"/>
+    <w:lsdException w:name="Medium Shading 1 Accent 2" w:semiHidden="0" w:uiPriority="63" w:unhideWhenUsed="0"/>
+    <w:lsdException w:name="Medium Shading 2 Accent 2" w:semiHidden="0" w:uiPriority="64" w:unhideWhenUsed="0"/>
+    <w:lsdException w:name="Medium List 1 Accent 2" w:semiHidden="0" w:uiPriority="65" w:unhideWhenUsed="0"/>
+    <w:lsdException w:name="Medium List 2 Accent 2" w:semiHidden="0" w:uiPriority="66" w:unhideWhenUsed="0"/>
+    <w:lsdException w:name="Medium Grid 1 Accent 2" w:semiHidden="0" w:uiPriority="67" w:unhideWhenUsed="0"/>
+    <w:lsdException w:name="Medium Grid 2 Accent 2" w:semiHidden="0" w:uiPriority="68" w:unhideWhenUsed="0"/>
+    <w:lsdException w:name="Medium Grid 3 Accent 2" w:semiHidden="0" w:uiPriority="69" w:unhideWhenUsed="0"/>
+    <w:lsdException w:name="Dark List Accent 2" w:semiHidden="0" w:uiPriority="70" w:unhideWhenUsed="0"/>
+    <w:lsdException w:name="Colorful Shading Accent 2" w:semiHidden="0" w:uiPriority="71" w:unhideWhenUsed="0"/>
+    <w:lsdException w:name="Colorful List Accent 2" w:semiHidden="0" w:uiPriority="72" w:unhideWhenUsed="0"/>
+    <w:lsdException w:name="Colorful Grid Accent 2" w:semiHidden="0" w:uiPriority="73" w:unhideWhenUsed="0"/>
+    <w:lsdException w:name="Light Shading Accent 3" w:semiHidden="0" w:uiPriority="60" w:unhideWhenUsed="0"/>
+    <w:lsdException w:name="Light List Accent 3" w:semiHidden="0" w:uiPriority="61" w:unhideWhenUsed="0"/>
+    <w:lsdException w:name="Light Grid Accent 3" w:semiHidden="0" w:uiPriority="62" w:unhideWhenUsed="0"/>
+    <w:lsdException w:name="Medium Shading 1 Accent 3" w:semiHidden="0" w:uiPriority="63" w:unhideWhenUsed="0"/>
+    <w:lsdException w:name="Medium Shading 2 Accent 3" w:semiHidden="0" w:uiPriority="64" w:unhideWhenUsed="0"/>
+    <w:lsdException w:name="Medium List 1 Accent 3" w:semiHidden="0" w:uiPriority="65" w:unhideWhenUsed="0"/>
+    <w:lsdException w:name="Medium List 2 Accent 3" w:semiHidden="0" w:uiPriority="66" w:unhideWhenUsed="0"/>
+    <w:lsdException w:name="Medium Grid 1 Accent 3" w:semiHidden="0" w:uiPriority="67" w:unhideWhenUsed="0"/>
+    <w:lsdException w:name="Medium Grid 2 Accent 3" w:semiHidden="0" w:uiPriority="68" w:unhideWhenUsed="0"/>
+    <w:lsdException w:name="Medium Grid 3 Accent 3" w:semiHidden="0" w:uiPriority="69" w:unhideWhenUsed="0"/>
+    <w:lsdException w:name="Dark List Accent 3" w:semiHidden="0" w:uiPriority="70" w:unhideWhenUsed="0"/>
+    <w:lsdException w:name="Colorful Shading Accent 3" w:semiHidden="0" w:uiPriority="71" w:unhideWhenUsed="0"/>
+    <w:lsdException w:name="Colorful List Accent 3" w:semiHidden="0" w:uiPriority="72" w:unhideWhenUsed="0"/>
+    <w:lsdException w:name="Colorful Grid Accent 3" w:semiHidden="0" w:uiPriority="73" w:unhideWhenUsed="0"/>
+    <w:lsdException w:name="Light Shading Accent 4" w:semiHidden="0" w:uiPriority="60" w:unhideWhenUsed="0"/>
+    <w:lsdException w:name="Light List Accent 4" w:semiHidden="0" w:uiPriority="61" w:unhideWhenUsed="0"/>
+    <w:lsdException w:name="Light Grid Accent 4" w:semiHidden="0" w:uiPriority="62" w:unhideWhenUsed="0"/>
+    <w:lsdException w:name="Medium Shading 1 Accent 4" w:semiHidden="0" w:uiPriority="63" w:unhideWhenUsed="0"/>
+    <w:lsdException w:name="Medium Shading 2 Accent 4" w:semiHidden="0" w:uiPriority="64" w:unhideWhenUsed="0"/>
+    <w:lsdException w:name="Medium List 1 Accent 4" w:semiHidden="0" w:uiPriority="65" w:unhideWhenUsed="0"/>
+    <w:lsdException w:name="Medium List 2 Accent 4" w:semiHidden="0" w:uiPriority="66" w:unhideWhenUsed="0"/>
+    <w:lsdException w:name="Medium Grid 1 Accent 4" w:semiHidden="0" w:uiPriority="67" w:unhideWhenUsed="0"/>
+    <w:lsdException w:name="Medium Grid 2 Accent 4" w:semiHidden="0" w:uiPriority="68" w:unhideWhenUsed="0"/>
+    <w:lsdException w:name="Medium Grid 3 Accent 4" w:semiHidden="0" w:uiPriority="69" w:unhideWhenUsed="0"/>
+    <w:lsdException w:name="Dark List Accent 4" w:semiHidden="0" w:uiPriority="70" w:unhideWhenUsed="0"/>
+    <w:lsdException w:name="Colorful Shading Accent 4" w:semiHidden="0" w:uiPriority="71" w:unhideWhenUsed="0"/>
+    <w:lsdException w:name="Colorful List Accent 4" w:semiHidden="0" w:uiPriority="72" w:unhideWhenUsed="0"/>
+    <w:lsdException w:name="Colorful Grid Accent 4" w:semiHidden="0" w:uiPriority="73" w:unhideWhenUsed="0"/>
+    <w:lsdException w:name="Light Shading Accent 5" w:semiHidden="0" w:uiPriority="60" w:unhideWhenUsed="0"/>
+    <w:lsdException w:name="Light List Accent 5" w:semiHidden="0" w:uiPriority="61" w:unhideWhenUsed="0"/>
+    <w:lsdException w:name="Light Grid Accent 5" w:semiHidden="0" w:uiPriority="62" w:unhideWhenUsed="0"/>
+    <w:lsdException w:name="Medium Shading 1 Accent 5" w:semiHidden="0" w:uiPriority="63" w:unhideWhenUsed="0"/>
+    <w:lsdException w:name="Medium Shading 2 Accent 5" w:semiHidden="0" w:uiPriority="64" w:unhideWhenUsed="0"/>
+    <w:lsdException w:name="Medium List 1 Accent 5" w:semiHidden="0" w:uiPriority="65" w:unhideWhenUsed="0"/>
+    <w:lsdException w:name="Medium List 2 Accent 5" w:semiHidden="0" w:uiPriority="66" w:unhideWhenUsed="0"/>
+    <w:lsdException w:name="Medium Grid 1 Accent 5" w:semiHidden="0" w:uiPriority="67" w:unhideWhenUsed="0"/>
+    <w:lsdException w:name="Medium Grid 2 Accent 5" w:semiHidden="0" w:uiPriority="68" w:unhideWhenUsed="0"/>
+    <w:lsdException w:name="Medium Grid 3 Accent 5" w:semiHidden="0" w:uiPriority="69" w:unhideWhenUsed="0"/>
+    <w:lsdException w:name="Dark List Accent 5" w:semiHidden="0" w:uiPriority="70" w:unhideWhenUsed="0"/>
+    <w:lsdException w:name="Colorful Shading Accent 5" w:semiHidden="0" w:uiPriority="71" w:unhideWhenUsed="0"/>
+    <w:lsdException w:name="Colorful List Accent 5" w:semiHidden="0" w:uiPriority="72" w:unhideWhenUsed="0"/>
+    <w:lsdException w:name="Colorful Grid Accent 5" w:semiHidden="0" w:uiPriority="73" w:unhideWhenUsed="0"/>
+    <w:lsdException w:name="Light Shading Accent 6" w:semiHidden="0" w:uiPriority="60" w:unhideWhenUsed="0"/>
+    <w:lsdException w:name="Light List Accent 6" w:semiHidden="0" w:uiPriority="61" w:unhideWhenUsed="0"/>
+    <w:lsdException w:name="Light Grid Accent 6" w:semiHidden="0" w:uiPriority="62" w:unhideWhenUsed="0"/>
+    <w:lsdException w:name="Medium Shading 1 Accent 6" w:semiHidden="0" w:uiPriority="63" w:unhideWhenUsed="0"/>
+    <w:lsdException w:name="Medium Shading 2 Accent 6" w:semiHidden="0" w:uiPriority="64" w:unhideWhenUsed="0"/>
+    <w:lsdException w:name="Medium List 1 Accent 6" w:semiHidden="0" w:uiPriority="65" w:unhideWhenUsed="0"/>
+    <w:lsdException w:name="Medium List 2 Accent 6" w:semiHidden="0" w:uiPriority="66" w:unhideWhenUsed="0"/>
+    <w:lsdException w:name="Medium Grid 1 Accent 6" w:semiHidden="0" w:uiPriority="67" w:unhideWhenUsed="0"/>
+    <w:lsdException w:name="Medium Grid 2 Accent 6" w:semiHidden="0" w:uiPriority="68" w:unhideWhenUsed="0"/>
+    <w:lsdException w:name="Medium Grid 3 Accent 6" w:semiHidden="0" w:uiPriority="69" w:unhideWhenUsed="0"/>
+    <w:lsdException w:name="Dark List Accent 6" w:semiHidden="0" w:uiPriority="70" w:unhideWhenUsed="0"/>
+    <w:lsdException w:name="Colorful Shading Accent 6" w:semiHidden="0" w:uiPriority="71" w:unhideWhenUsed="0"/>
+    <w:lsdException w:name="Colorful List Accent 6" w:semiHidden="0" w:uiPriority="72" w:unhideWhenUsed="0"/>
+    <w:lsdException w:name="Colorful Grid Accent 6" w:semiHidden="0" w:uiPriority="73" w:unhideWhenUsed="0"/>
+    <w:lsdException w:name="Subtle Emphasis" w:semiHidden="0" w:uiPriority="19" w:unhideWhenUsed="0" w:qFormat="1"/>
+    <w:lsdException w:name="Intense Emphasis" w:semiHidden="0" w:uiPriority="21" w:unhideWhenUsed="0" w:qFormat="1"/>
+    <w:lsdException w:name="Subtle Reference" w:semiHidden="0" w:uiPriority="31" w:unhideWhenUsed="0" w:qFormat="1"/>
+    <w:lsdException w:name="Intense Reference" w:semiHidden="0" w:uiPriority="32" w:unhideWhenUsed="0" w:qFormat="1"/>
+    <w:lsdException w:name="Book Title" w:semiHidden="0" w:uiPriority="33" w:unhideWhenUsed="0" w:qFormat="1"/>
+    <w:lsdException w:name="Bibliography" w:uiPriority="37"/>
+    <w:lsdException w:name="TOC Heading" w:uiPriority="39" w:qFormat="1"/>
+  </w:latentStyles>
+  <w:style w:type="paragraph" w:default="1" w:styleId="Normal">
+    <w:name w:val="Normal"/>
+    <w:qFormat/>
+    <w:rsid w:val="00DD092E"/>
+    <w:rPr>
+      <w:rFonts w:ascii="Times New Roman" w:eastAsia="Times New Roman" w:hAnsi="Times New Roman" w:cs="Times New Roman"/>
+    </w:rPr>
+  </w:style>
+  <w:style w:type="paragraph" w:styleId="Heading1">
+    <w:name w:val="heading 1"/>
+    <w:basedOn w:val="Normal"/>
+    <w:link w:val="Heading1Char"/>
+    <w:uiPriority w:val="9"/>
+    <w:qFormat/>
+    <w:rsid w:val="008B0E45"/>
+    <w:pPr>
+      <w:spacing w:before="100" w:beforeAutospacing="1" w:after="100" w:afterAutospacing="1"/>
+      <w:outlineLvl w:val="0"/>
+    </w:pPr>
+    <w:rPr>
+      <w:rFonts w:ascii="Times" w:eastAsiaTheme="minorHAnsi" w:hAnsi="Times" w:cstheme="minorBidi"/>
+      <w:b/>
+      <w:bCs/>
+      <w:kern w:val="36"/>
+      <w:sz w:val="48"/>
+      <w:szCs w:val="48"/>
+    </w:rPr>
+  </w:style>
+  <w:style w:type="character" w:default="1" w:styleId="DefaultParagraphFont">
+    <w:name w:val="Default Paragraph Font"/>
+    <w:uiPriority w:val="1"/>
+    <w:semiHidden/>
+    <w:unhideWhenUsed/>
+  </w:style>
+  <w:style w:type="table" w:default="1" w:styleId="TableNormal">
+    <w:name w:val="Normal Table"/>
+    <w:uiPriority w:val="99"/>
+    <w:semiHidden/>
+    <w:unhideWhenUsed/>
+    <w:tblPr>
+      <w:tblInd w:w="0" w:type="dxa"/>
+      <w:tblCellMar>
+        <w:top w:w="0" w:type="dxa"/>
+        <w:left w:w="108" w:type="dxa"/>
+        <w:bottom w:w="0" w:type="dxa"/>
+        <w:right w:w="108" w:type="dxa"/>
+      </w:tblCellMar>
+    </w:tblPr>
+  </w:style>
+  <w:style w:type="numbering" w:default="1" w:styleId="NoList">
+    <w:name w:val="No List"/>
+    <w:uiPriority w:val="99"/>
+    <w:semiHidden/>
+    <w:unhideWhenUsed/>
+  </w:style>
+  <w:style w:type="paragraph" w:styleId="EndnoteText">
+    <w:name w:val="endnote text"/>
+    <w:basedOn w:val="Normal"/>
+    <w:link w:val="EndnoteTextChar"/>
+    <w:uiPriority w:val="99"/>
+    <w:unhideWhenUsed/>
+    <w:rsid w:val="008A6C6E"/>
+    <w:rPr>
+      <w:rFonts w:asciiTheme="minorHAnsi" w:eastAsiaTheme="minorHAnsi" w:hAnsiTheme="minorHAnsi" w:cstheme="minorBidi"/>
+    </w:rPr>
+  </w:style>
+  <w:style w:type="character" w:customStyle="1" w:styleId="EndnoteTextChar">
+    <w:name w:val="Endnote Text Char"/>
+    <w:basedOn w:val="DefaultParagraphFont"/>
+    <w:link w:val="EndnoteText"/>
+    <w:uiPriority w:val="99"/>
+    <w:rsid w:val="008A6C6E"/>
+  </w:style>
+  <w:style w:type="character" w:styleId="EndnoteReference">
+    <w:name w:val="endnote reference"/>
+    <w:basedOn w:val="DefaultParagraphFont"/>
+    <w:uiPriority w:val="99"/>
+    <w:unhideWhenUsed/>
+    <w:rsid w:val="008A6C6E"/>
+    <w:rPr>
+      <w:vertAlign w:val="superscript"/>
+    </w:rPr>
+  </w:style>
+  <w:style w:type="character" w:styleId="Hyperlink">
+    <w:name w:val="Hyperlink"/>
+    <w:basedOn w:val="DefaultParagraphFont"/>
+    <w:uiPriority w:val="99"/>
+    <w:unhideWhenUsed/>
+    <w:rsid w:val="001167DE"/>
+    <w:rPr>
+      <w:color w:val="0563C1" w:themeColor="hyperlink"/>
+      <w:u w:val="single"/>
+    </w:rPr>
+  </w:style>
+  <w:style w:type="paragraph" w:styleId="ListParagraph">
+    <w:name w:val="List Paragraph"/>
+    <w:basedOn w:val="Normal"/>
+    <w:uiPriority w:val="34"/>
+    <w:qFormat/>
+    <w:rsid w:val="00307F1E"/>
+    <w:pPr>
+      <w:ind w:left="720"/>
+      <w:contextualSpacing/>
+    </w:pPr>
+    <w:rPr>
+      <w:rFonts w:asciiTheme="minorHAnsi" w:eastAsiaTheme="minorHAnsi" w:hAnsiTheme="minorHAnsi" w:cstheme="minorBidi"/>
+    </w:rPr>
+  </w:style>
+  <w:style w:type="paragraph" w:styleId="BalloonText">
+    <w:name w:val="Balloon Text"/>
+    <w:basedOn w:val="Normal"/>
+    <w:link w:val="BalloonTextChar"/>
+    <w:uiPriority w:val="99"/>
+    <w:semiHidden/>
+    <w:unhideWhenUsed/>
+    <w:rsid w:val="00593C0D"/>
+    <w:rPr>
+      <w:rFonts w:ascii="Lucida Grande" w:hAnsi="Lucida Grande" w:cs="Lucida Grande"/>
+      <w:sz w:val="18"/>
+      <w:szCs w:val="18"/>
+    </w:rPr>
+  </w:style>
+  <w:style w:type="character" w:customStyle="1" w:styleId="BalloonTextChar">
+    <w:name w:val="Balloon Text Char"/>
+    <w:basedOn w:val="DefaultParagraphFont"/>
+    <w:link w:val="BalloonText"/>
+    <w:uiPriority w:val="99"/>
+    <w:semiHidden/>
+    <w:rsid w:val="00593C0D"/>
+    <w:rPr>
+      <w:rFonts w:ascii="Lucida Grande" w:hAnsi="Lucida Grande" w:cs="Lucida Grande"/>
+      <w:sz w:val="18"/>
+      <w:szCs w:val="18"/>
+    </w:rPr>
+  </w:style>
+  <w:style w:type="character" w:styleId="Emphasis">
+    <w:name w:val="Emphasis"/>
+    <w:basedOn w:val="DefaultParagraphFont"/>
+    <w:uiPriority w:val="20"/>
+    <w:qFormat/>
+    <w:rsid w:val="000940CB"/>
+    <w:rPr>
+      <w:i/>
+      <w:iCs/>
+    </w:rPr>
+  </w:style>
+  <w:style w:type="character" w:customStyle="1" w:styleId="Heading1Char">
+    <w:name w:val="Heading 1 Char"/>
+    <w:basedOn w:val="DefaultParagraphFont"/>
+    <w:link w:val="Heading1"/>
+    <w:uiPriority w:val="9"/>
+    <w:rsid w:val="008B0E45"/>
+    <w:rPr>
+      <w:rFonts w:ascii="Times" w:hAnsi="Times"/>
+      <w:b/>
+      <w:bCs/>
+      <w:kern w:val="36"/>
+      <w:sz w:val="48"/>
+      <w:szCs w:val="48"/>
+    </w:rPr>
+  </w:style>
+  <w:style w:type="paragraph" w:styleId="HTMLPreformatted">
+    <w:name w:val="HTML Preformatted"/>
+    <w:basedOn w:val="Normal"/>
+    <w:link w:val="HTMLPreformattedChar"/>
+    <w:uiPriority w:val="99"/>
+    <w:unhideWhenUsed/>
+    <w:rsid w:val="0032191A"/>
+    <w:pPr>
+      <w:tabs>
+        <w:tab w:val="left" w:pos="916"/>
+        <w:tab w:val="left" w:pos="1832"/>
+        <w:tab w:val="left" w:pos="2748"/>
+        <w:tab w:val="left" w:pos="3664"/>
+        <w:tab w:val="left" w:pos="4580"/>
+        <w:tab w:val="left" w:pos="5496"/>
+        <w:tab w:val="left" w:pos="6412"/>
+        <w:tab w:val="left" w:pos="7328"/>
+        <w:tab w:val="left" w:pos="8244"/>
+        <w:tab w:val="left" w:pos="9160"/>
+        <w:tab w:val="left" w:pos="10076"/>
+        <w:tab w:val="left" w:pos="10992"/>
+        <w:tab w:val="left" w:pos="11908"/>
+        <w:tab w:val="left" w:pos="12824"/>
+        <w:tab w:val="left" w:pos="13740"/>
+        <w:tab w:val="left" w:pos="14656"/>
+      </w:tabs>
+    </w:pPr>
+    <w:rPr>
+      <w:rFonts w:ascii="Courier" w:eastAsiaTheme="minorHAnsi" w:hAnsi="Courier" w:cs="Courier"/>
+      <w:sz w:val="20"/>
+      <w:szCs w:val="20"/>
+    </w:rPr>
+  </w:style>
+  <w:style w:type="character" w:customStyle="1" w:styleId="HTMLPreformattedChar">
+    <w:name w:val="HTML Preformatted Char"/>
+    <w:basedOn w:val="DefaultParagraphFont"/>
+    <w:link w:val="HTMLPreformatted"/>
+    <w:uiPriority w:val="99"/>
+    <w:rsid w:val="0032191A"/>
+    <w:rPr>
+      <w:rFonts w:ascii="Courier" w:hAnsi="Courier" w:cs="Courier"/>
+      <w:sz w:val="20"/>
+      <w:szCs w:val="20"/>
+    </w:rPr>
+  </w:style>
+  <w:style w:type="paragraph" w:styleId="NormalWeb">
+    <w:name w:val="Normal (Web)"/>
+    <w:basedOn w:val="Normal"/>
+    <w:uiPriority w:val="99"/>
+    <w:semiHidden/>
+    <w:unhideWhenUsed/>
+    <w:rsid w:val="006E331D"/>
+    <w:pPr>
+      <w:spacing w:before="100" w:beforeAutospacing="1" w:after="100" w:afterAutospacing="1"/>
+    </w:pPr>
+  </w:style>
+  <w:style w:type="character" w:styleId="FollowedHyperlink">
+    <w:name w:val="FollowedHyperlink"/>
+    <w:basedOn w:val="DefaultParagraphFont"/>
+    <w:uiPriority w:val="99"/>
+    <w:semiHidden/>
+    <w:unhideWhenUsed/>
+    <w:rsid w:val="00D34D07"/>
+    <w:rPr>
+      <w:color w:val="954F72" w:themeColor="followedHyperlink"/>
+      <w:u w:val="single"/>
+    </w:rPr>
+  </w:style>
+  <w:style w:type="character" w:customStyle="1" w:styleId="i">
+    <w:name w:val="i"/>
+    <w:basedOn w:val="DefaultParagraphFont"/>
+    <w:rsid w:val="00C63B73"/>
+  </w:style>
+</w:styles>
+</file>
+
+<file path=word/stylesWithEffects.xml><?xml version="1.0" encoding="utf-8"?>
+<w:styles xmlns:wpc="http://schemas.microsoft.com/office/word/2010/wordprocessingCanvas" xmlns:mo="http://schemas.microsoft.com/office/mac/office/2008/main" xmlns:mc="http://schemas.openxmlformats.org/markup-compatibility/2006" xmlns:mv="urn:schemas-microsoft-com:mac:vml" xmlns:o="urn:schemas-microsoft-com:office:office" xmlns:r="http://schemas.openxmlformats.org/officeDocument/2006/relationships" xmlns:m="http://schemas.openxmlformats.org/officeDocument/2006/math" xmlns:v="urn:schemas-microsoft-com:vml" xmlns:wp14="http://schemas.microsoft.com/office/word/2010/wordprocessingDrawing" xmlns:wp="http://schemas.openxmlformats.org/drawingml/2006/wordprocessingDrawing" xmlns:w10="urn:schemas-microsoft-com:office:word" xmlns:w="http://schemas.openxmlformats.org/wordprocessingml/2006/main" xmlns:w14="http://schemas.microsoft.com/office/word/2010/wordml" xmlns:wpg="http://schemas.microsoft.com/office/word/2010/wordprocessingGroup" xmlns:wpi="http://schemas.microsoft.com/office/word/2010/wordprocessingInk" xmlns:wne="http://schemas.microsoft.com/office/word/2006/wordml" xmlns:wps="http://schemas.microsoft.com/office/word/2010/wordprocessingShape" mc:Ignorable="w14 wp14">
+  <w:docDefaults>
+    <w:rPrDefault>
+      <w:rPr>
+        <w:rFonts w:asciiTheme="minorHAnsi" w:eastAsiaTheme="minorHAnsi" w:hAnsiTheme="minorHAnsi" w:cstheme="minorBidi"/>
+        <w:sz w:val="24"/>
+        <w:szCs w:val="24"/>
+        <w:lang w:val="en-US" w:eastAsia="en-US" w:bidi="ar-SA"/>
+      </w:rPr>
+    </w:rPrDefault>
+    <w:pPrDefault/>
+  </w:docDefaults>
+  <w:latentStyles w:defLockedState="0" w:defUIPriority="99" w:defSemiHidden="1" w:defUnhideWhenUsed="1" w:defQFormat="0" w:count="276">
+    <w:lsdException w:name="Normal" w:semiHidden="0" w:uiPriority="0" w:unhideWhenUsed="0" w:qFormat="1"/>
+    <w:lsdException w:name="heading 1" w:semiHidden="0" w:uiPriority="9" w:unhideWhenUsed="0" w:qFormat="1"/>
+    <w:lsdException w:name="heading 2" w:uiPriority="9" w:qFormat="1"/>
+    <w:lsdException w:name="heading 3" w:uiPriority="9" w:qFormat="1"/>
+    <w:lsdException w:name="heading 4" w:uiPriority="9" w:qFormat="1"/>
+    <w:lsdException w:name="heading 5" w:uiPriority="9" w:qFormat="1"/>
+    <w:lsdException w:name="heading 6" w:uiPriority="9" w:qFormat="1"/>
+    <w:lsdException w:name="heading 7" w:uiPriority="9" w:qFormat="1"/>
+    <w:lsdException w:name="heading 8" w:uiPriority="9" w:qFormat="1"/>
+    <w:lsdException w:name="heading 9" w:uiPriority="9" w:qFormat="1"/>
+    <w:lsdException w:name="toc 1" w:uiPriority="39"/>
+    <w:lsdException w:name="toc 2" w:uiPriority="39"/>
+    <w:lsdException w:name="toc 3" w:uiPriority="39"/>
+    <w:lsdException w:name="toc 4" w:uiPriority="39"/>
+    <w:lsdException w:name="toc 5" w:uiPriority="39"/>
+    <w:lsdException w:name="toc 6" w:uiPriority="39"/>
+    <w:lsdException w:name="toc 7" w:uiPriority="39"/>
+    <w:lsdException w:name="toc 8" w:uiPriority="39"/>
+    <w:lsdException w:name="toc 9" w:uiPriority="39"/>
+    <w:lsdException w:name="caption" w:uiPriority="35" w:qFormat="1"/>
+    <w:lsdException w:name="Title" w:semiHidden="0" w:uiPriority="10" w:unhideWhenUsed="0" w:qFormat="1"/>
+    <w:lsdException w:name="Default Paragraph Font" w:uiPriority="1"/>
+    <w:lsdException w:name="Subtitle" w:semiHidden="0" w:uiPriority="11" w:unhideWhenUsed="0" w:qFormat="1"/>
+    <w:lsdException w:name="Strong" w:semiHidden="0" w:uiPriority="22" w:unhideWhenUsed="0" w:qFormat="1"/>
+    <w:lsdException w:name="Emphasis" w:semiHidden="0" w:uiPriority="20" w:unhideWhenUsed="0" w:qFormat="1"/>
+    <w:lsdException w:name="Table Grid" w:semiHidden="0" w:uiPriority="39" w:unhideWhenUsed="0"/>
+    <w:lsdException w:name="Note Level 1" w:semiHidden="0" w:unhideWhenUsed="0"/>
+    <w:lsdException w:name="Note Level 2" w:semiHidden="0" w:unhideWhenUsed="0"/>
+    <w:lsdException w:name="Note Level 3" w:semiHidden="0" w:unhideWhenUsed="0"/>
+    <w:lsdException w:name="Note Level 4" w:semiHidden="0" w:unhideWhenUsed="0"/>
+    <w:lsdException w:name="Note Level 5" w:semiHidden="0" w:unhideWhenUsed="0"/>
+    <w:lsdException w:name="Note Level 6" w:semiHidden="0" w:unhideWhenUsed="0"/>
+    <w:lsdException w:name="Note Level 7" w:semiHidden="0" w:unhideWhenUsed="0"/>
+    <w:lsdException w:name="Note Level 8" w:semiHidden="0" w:unhideWhenUsed="0"/>
+    <w:lsdException w:name="Note Level 9" w:semiHidden="0" w:unhideWhenUsed="0"/>
+    <w:lsdException w:name="Placeholder Text" w:unhideWhenUsed="0"/>
+    <w:lsdException w:name="No Spacing" w:semiHidden="0" w:uiPriority="1" w:unhideWhenUsed="0" w:qFormat="1"/>
+    <w:lsdException w:name="Light Shading" w:semiHidden="0" w:uiPriority="60" w:unhideWhenUsed="0"/>
+    <w:lsdException w:name="Light List" w:semiHidden="0" w:uiPriority="61" w:unhideWhenUsed="0"/>
+    <w:lsdException w:name="Light Grid" w:semiHidden="0" w:uiPriority="62" w:unhideWhenUsed="0"/>
+    <w:lsdException w:name="Medium Shading 1" w:semiHidden="0" w:uiPriority="63" w:unhideWhenUsed="0"/>
+    <w:lsdException w:name="Medium Shading 2" w:semiHidden="0" w:uiPriority="64" w:unhideWhenUsed="0"/>
+    <w:lsdException w:name="Medium List 1" w:semiHidden="0" w:uiPriority="65" w:unhideWhenUsed="0"/>
+    <w:lsdException w:name="Medium List 2" w:semiHidden="0" w:uiPriority="66" w:unhideWhenUsed="0"/>
+    <w:lsdException w:name="Medium Grid 1" w:semiHidden="0" w:uiPriority="67" w:unhideWhenUsed="0"/>
+    <w:lsdException w:name="Medium Grid 2" w:semiHidden="0" w:uiPriority="68" w:unhideWhenUsed="0"/>
+    <w:lsdException w:name="Medium Grid 3" w:semiHidden="0" w:uiPriority="69" w:unhideWhenUsed="0"/>
+    <w:lsdException w:name="Dark List" w:semiHidden="0" w:uiPriority="70" w:unhideWhenUsed="0"/>
+    <w:lsdException w:name="Colorful Shading" w:semiHidden="0" w:uiPriority="71" w:unhideWhenUsed="0"/>
+    <w:lsdException w:name="Colorful List" w:semiHidden="0" w:uiPriority="72" w:unhideWhenUsed="0"/>
+    <w:lsdException w:name="Colorful Grid" w:semiHidden="0" w:uiPriority="73" w:unhideWhenUsed="0"/>
+    <w:lsdException w:name="Light Shading Accent 1" w:semiHidden="0" w:uiPriority="60" w:unhideWhenUsed="0"/>
+    <w:lsdException w:name="Light List Accent 1" w:semiHidden="0" w:uiPriority="61" w:unhideWhenUsed="0"/>
+    <w:lsdException w:name="Light Grid Accent 1" w:semiHidden="0" w:uiPriority="62" w:unhideWhenUsed="0"/>
+    <w:lsdException w:name="Medium Shading 1 Accent 1" w:semiHidden="0" w:uiPriority="63" w:unhideWhenUsed="0"/>
+    <w:lsdException w:name="Medium Shading 2 Accent 1" w:semiHidden="0" w:uiPriority="64" w:unhideWhenUsed="0"/>
+    <w:lsdException w:name="Medium List 1 Accent 1" w:semiHidden="0" w:uiPriority="65" w:unhideWhenUsed="0"/>
+    <w:lsdException w:name="Revision" w:unhideWhenUsed="0"/>
+    <w:lsdException w:name="List Paragraph" w:semiHidden="0" w:uiPriority="34" w:unhideWhenUsed="0" w:qFormat="1"/>
+    <w:lsdException w:name="Quote" w:semiHidden="0" w:uiPriority="29" w:unhideWhenUsed="0" w:qFormat="1"/>
+    <w:lsdException w:name="Intense Quote" w:semiHidden="0" w:uiPriority="30" w:unhideWhenUsed="0" w:qFormat="1"/>
+    <w:lsdException w:name="Medium List 2 Accent 1" w:semiHidden="0" w:uiPriority="66" w:unhideWhenUsed="0"/>
+    <w:lsdException w:name="Medium Grid 1 Accent 1" w:semiHidden="0" w:uiPriority="67" w:unhideWhenUsed="0"/>
+    <w:lsdException w:name="Medium Grid 2 Accent 1" w:semiHidden="0" w:uiPriority="68" w:unhideWhenUsed="0"/>
+    <w:lsdException w:name="Medium Grid 3 Accent 1" w:semiHidden="0" w:uiPriority="69" w:unhideWhenUsed="0"/>
+    <w:lsdException w:name="Dark List Accent 1" w:semiHidden="0" w:uiPriority="70" w:unhideWhenUsed="0"/>
+    <w:lsdException w:name="Colorful Shading Accent 1" w:semiHidden="0" w:uiPriority="71" w:unhideWhenUsed="0"/>
+    <w:lsdException w:name="Colorful List Accent 1" w:semiHidden="0" w:uiPriority="72" w:unhideWhenUsed="0"/>
+    <w:lsdException w:name="Colorful Grid Accent 1" w:semiHidden="0" w:uiPriority="73" w:unhideWhenUsed="0"/>
+    <w:lsdException w:name="Light Shading Accent 2" w:semiHidden="0" w:uiPriority="60" w:unhideWhenUsed="0"/>
+    <w:lsdException w:name="Light List Accent 2" w:semiHidden="0" w:uiPriority="61" w:unhideWhenUsed="0"/>
+    <w:lsdException w:name="Light Grid Accent 2" w:semiHidden="0" w:uiPriority="62" w:unhideWhenUsed="0"/>
+    <w:lsdException w:name="Medium Shading 1 Accent 2" w:semiHidden="0" w:uiPriority="63" w:unhideWhenUsed="0"/>
+    <w:lsdException w:name="Medium Shading 2 Accent 2" w:semiHidden="0" w:uiPriority="64" w:unhideWhenUsed="0"/>
+    <w:lsdException w:name="Medium List 1 Accent 2" w:semiHidden="0" w:uiPriority="65" w:unhideWhenUsed="0"/>
+    <w:lsdException w:name="Medium List 2 Accent 2" w:semiHidden="0" w:uiPriority="66" w:unhideWhenUsed="0"/>
+    <w:lsdException w:name="Medium Grid 1 Accent 2" w:semiHidden="0" w:uiPriority="67" w:unhideWhenUsed="0"/>
+    <w:lsdException w:name="Medium Grid 2 Accent 2" w:semiHidden="0" w:uiPriority="68" w:unhideWhenUsed="0"/>
+    <w:lsdException w:name="Medium Grid 3 Accent 2" w:semiHidden="0" w:uiPriority="69" w:unhideWhenUsed="0"/>
+    <w:lsdException w:name="Dark List Accent 2" w:semiHidden="0" w:uiPriority="70" w:unhideWhenUsed="0"/>
+    <w:lsdException w:name="Colorful Shading Accent 2" w:semiHidden="0" w:uiPriority="71" w:unhideWhenUsed="0"/>
+    <w:lsdException w:name="Colorful List Accent 2" w:semiHidden="0" w:uiPriority="72" w:unhideWhenUsed="0"/>
+    <w:lsdException w:name="Colorful Grid Accent 2" w:semiHidden="0" w:uiPriority="73" w:unhideWhenUsed="0"/>
+    <w:lsdException w:name="Light Shading Accent 3" w:semiHidden="0" w:uiPriority="60" w:unhideWhenUsed="0"/>
+    <w:lsdException w:name="Light List Accent 3" w:semiHidden="0" w:uiPriority="61" w:unhideWhenUsed="0"/>
+    <w:lsdException w:name="Light Grid Accent 3" w:semiHidden="0" w:uiPriority="62" w:unhideWhenUsed="0"/>
+    <w:lsdException w:name="Medium Shading 1 Accent 3" w:semiHidden="0" w:uiPriority="63" w:unhideWhenUsed="0"/>
+    <w:lsdException w:name="Medium Shading 2 Accent 3" w:semiHidden="0" w:uiPriority="64" w:unhideWhenUsed="0"/>
+    <w:lsdException w:name="Medium List 1 Accent 3" w:semiHidden="0" w:uiPriority="65" w:unhideWhenUsed="0"/>
+    <w:lsdException w:name="Medium List 2 Accent 3" w:semiHidden="0" w:uiPriority="66" w:unhideWhenUsed="0"/>
+    <w:lsdException w:name="Medium Grid 1 Accent 3" w:semiHidden="0" w:uiPriority="67" w:unhideWhenUsed="0"/>
+    <w:lsdException w:name="Medium Grid 2 Accent 3" w:semiHidden="0" w:uiPriority="68" w:unhideWhenUsed="0"/>
+    <w:lsdException w:name="Medium Grid 3 Accent 3" w:semiHidden="0" w:uiPriority="69" w:unhideWhenUsed="0"/>
+    <w:lsdException w:name="Dark List Accent 3" w:semiHidden="0" w:uiPriority="70" w:unhideWhenUsed="0"/>
+    <w:lsdException w:name="Colorful Shading Accent 3" w:semiHidden="0" w:uiPriority="71" w:unhideWhenUsed="0"/>
+    <w:lsdException w:name="Colorful List Accent 3" w:semiHidden="0" w:uiPriority="72" w:unhideWhenUsed="0"/>
+    <w:lsdException w:name="Colorful Grid Accent 3" w:semiHidden="0" w:uiPriority="73" w:unhideWhenUsed="0"/>
+    <w:lsdException w:name="Light Shading Accent 4" w:semiHidden="0" w:uiPriority="60" w:unhideWhenUsed="0"/>
+    <w:lsdException w:name="Light List Accent 4" w:semiHidden="0" w:uiPriority="61" w:unhideWhenUsed="0"/>
+    <w:lsdException w:name="Light Grid Accent 4" w:semiHidden="0" w:uiPriority="62" w:unhideWhenUsed="0"/>
+    <w:lsdException w:name="Medium Shading 1 Accent 4" w:semiHidden="0" w:uiPriority="63" w:unhideWhenUsed="0"/>
+    <w:lsdException w:name="Medium Shading 2 Accent 4" w:semiHidden="0" w:uiPriority="64" w:unhideWhenUsed="0"/>
+    <w:lsdException w:name="Medium List 1 Accent 4" w:semiHidden="0" w:uiPriority="65" w:unhideWhenUsed="0"/>
+    <w:lsdException w:name="Medium List 2 Accent 4" w:semiHidden="0" w:uiPriority="66" w:unhideWhenUsed="0"/>
+    <w:lsdException w:name="Medium Grid 1 Accent 4" w:semiHidden="0" w:uiPriority="67" w:unhideWhenUsed="0"/>
+    <w:lsdException w:name="Medium Grid 2 Accent 4" w:semiHidden="0" w:uiPriority="68" w:unhideWhenUsed="0"/>
+    <w:lsdException w:name="Medium Grid 3 Accent 4" w:semiHidden="0" w:uiPriority="69" w:unhideWhenUsed="0"/>
+    <w:lsdException w:name="Dark List Accent 4" w:semiHidden="0" w:uiPriority="70" w:unhideWhenUsed="0"/>
+    <w:lsdException w:name="Colorful Shading Accent 4" w:semiHidden="0" w:uiPriority="71" w:unhideWhenUsed="0"/>
+    <w:lsdException w:name="Colorful List Accent 4" w:semiHidden="0" w:uiPriority="72" w:unhideWhenUsed="0"/>
+    <w:lsdException w:name="Colorful Grid Accent 4" w:semiHidden="0" w:uiPriority="73" w:unhideWhenUsed="0"/>
+    <w:lsdException w:name="Light Shading Accent 5" w:semiHidden="0" w:uiPriority="60" w:unhideWhenUsed="0"/>
+    <w:lsdException w:name="Light List Accent 5" w:semiHidden="0" w:uiPriority="61" w:unhideWhenUsed="0"/>
+    <w:lsdException w:name="Light Grid Accent 5" w:semiHidden="0" w:uiPriority="62" w:unhideWhenUsed="0"/>
+    <w:lsdException w:name="Medium Shading 1 Accent 5" w:semiHidden="0" w:uiPriority="63" w:unhideWhenUsed="0"/>
+    <w:lsdException w:name="Medium Shading 2 Accent 5" w:semiHidden="0" w:uiPriority="64" w:unhideWhenUsed="0"/>
+    <w:lsdException w:name="Medium List 1 Accent 5" w:semiHidden="0" w:uiPriority="65" w:unhideWhenUsed="0"/>
+    <w:lsdException w:name="Medium List 2 Accent 5" w:semiHidden="0" w:uiPriority="66" w:unhideWhenUsed="0"/>
+    <w:lsdException w:name="Medium Grid 1 Accent 5" w:semiHidden="0" w:uiPriority="67" w:unhideWhenUsed="0"/>
+    <w:lsdException w:name="Medium Grid 2 Accent 5" w:semiHidden="0" w:uiPriority="68" w:unhideWhenUsed="0"/>
+    <w:lsdException w:name="Medium Grid 3 Accent 5" w:semiHidden="0" w:uiPriority="69" w:unhideWhenUsed="0"/>
+    <w:lsdException w:name="Dark List Accent 5" w:semiHidden="0" w:uiPriority="70" w:unhideWhenUsed="0"/>
+    <w:lsdException w:name="Colorful Shading Accent 5" w:semiHidden="0" w:uiPriority="71" w:unhideWhenUsed="0"/>
+    <w:lsdException w:name="Colorful List Accent 5" w:semiHidden="0" w:uiPriority="72" w:unhideWhenUsed="0"/>
+    <w:lsdException w:name="Colorful Grid Accent 5" w:semiHidden="0" w:uiPriority="73" w:unhideWhenUsed="0"/>
+    <w:lsdException w:name="Light Shading Accent 6" w:semiHidden="0" w:uiPriority="60" w:unhideWhenUsed="0"/>
+    <w:lsdException w:name="Light List Accent 6" w:semiHidden="0" w:uiPriority="61" w:unhideWhenUsed="0"/>
+    <w:lsdException w:name="Light Grid Accent 6" w:semiHidden="0" w:uiPriority="62" w:unhideWhenUsed="0"/>
+    <w:lsdException w:name="Medium Shading 1 Accent 6" w:semiHidden="0" w:uiPriority="63" w:unhideWhenUsed="0"/>
+    <w:lsdException w:name="Medium Shading 2 Accent 6" w:semiHidden="0" w:uiPriority="64" w:unhideWhenUsed="0"/>
+    <w:lsdException w:name="Medium List 1 Accent 6" w:semiHidden="0" w:uiPriority="65" w:unhideWhenUsed="0"/>
+    <w:lsdException w:name="Medium List 2 Accent 6" w:semiHidden="0" w:uiPriority="66" w:unhideWhenUsed="0"/>
+    <w:lsdException w:name="Medium Grid 1 Accent 6" w:semiHidden="0" w:uiPriority="67" w:unhideWhenUsed="0"/>
+    <w:lsdException w:name="Medium Grid 2 Accent 6" w:semiHidden="0" w:uiPriority="68" w:unhideWhenUsed="0"/>
+    <w:lsdException w:name="Medium Grid 3 Accent 6" w:semiHidden="0" w:uiPriority="69" w:unhideWhenUsed="0"/>
+    <w:lsdException w:name="Dark List Accent 6" w:semiHidden="0" w:uiPriority="70" w:unhideWhenUsed="0"/>
+    <w:lsdException w:name="Colorful Shading Accent 6" w:semiHidden="0" w:uiPriority="71" w:unhideWhenUsed="0"/>
+    <w:lsdException w:name="Colorful List Accent 6" w:semiHidden="0" w:uiPriority="72" w:unhideWhenUsed="0"/>
+    <w:lsdException w:name="Colorful Grid Accent 6" w:semiHidden="0" w:uiPriority="73" w:unhideWhenUsed="0"/>
+    <w:lsdException w:name="Subtle Emphasis" w:semiHidden="0" w:uiPriority="19" w:unhideWhenUsed="0" w:qFormat="1"/>
+    <w:lsdException w:name="Intense Emphasis" w:semiHidden="0" w:uiPriority="21" w:unhideWhenUsed="0" w:qFormat="1"/>
+    <w:lsdException w:name="Subtle Reference" w:semiHidden="0" w:uiPriority="31" w:unhideWhenUsed="0" w:qFormat="1"/>
+    <w:lsdException w:name="Intense Reference" w:semiHidden="0" w:uiPriority="32" w:unhideWhenUsed="0" w:qFormat="1"/>
+    <w:lsdException w:name="Book Title" w:semiHidden="0" w:uiPriority="33" w:unhideWhenUsed="0" w:qFormat="1"/>
+    <w:lsdException w:name="Bibliography" w:uiPriority="37"/>
+    <w:lsdException w:name="TOC Heading" w:uiPriority="39" w:qFormat="1"/>
   </w:latentStyles>
   <w:style w:type="paragraph" w:default="1" w:styleId="Normal">
     <w:name w:val="Normal"/>
@@ -7747,7 +8268,7 @@
   <a:extraClrSchemeLst/>
   <a:extLst>
     <a:ext uri="{05A4C25C-085E-4340-85A3-A5531E510DB2}">
-      <thm15:themeFamily xmlns:thm15="http://schemas.microsoft.com/office/thememl/2012/main" name="Office Theme" id="{62F939B6-93AF-4DB8-9C6B-D6C7DFDC589F}" vid="{4A3C46E8-61CC-4603-A589-7422A47A8E4A}"/>
+      <thm15:themeFamily xmlns:thm15="http://schemas.microsoft.com/office/thememl/2012/main" xmlns="" name="Office Theme" id="{62F939B6-93AF-4DB8-9C6B-D6C7DFDC589F}" vid="{4A3C46E8-61CC-4603-A589-7422A47A8E4A}"/>
     </a:ext>
   </a:extLst>
 </a:theme>
@@ -7758,7 +8279,7 @@
 </file>
 
 <file path=customXml/itemProps1.xml><?xml version="1.0" encoding="utf-8"?>
-<ds:datastoreItem xmlns:ds="http://schemas.openxmlformats.org/officeDocument/2006/customXml" ds:itemID="{D49E1ABF-0461-7A4E-98F9-100E5EA9866D}">
+<ds:datastoreItem xmlns:ds="http://schemas.openxmlformats.org/officeDocument/2006/customXml" ds:itemID="{A6C43B8A-2C6D-2541-9378-299EEC2E40C0}">
   <ds:schemaRefs>
     <ds:schemaRef ds:uri="http://schemas.openxmlformats.org/officeDocument/2006/bibliography"/>
   </ds:schemaRefs>

</xml_diff>

<commit_message>
minor format changes and grammar on conclusion
</commit_message>
<xml_diff>
--- a/thesis/Thesis.docx
+++ b/thesis/Thesis.docx
@@ -3516,10 +3516,19 @@
         <w:t xml:space="preserve">a machine does </w:t>
       </w:r>
       <w:r>
-        <w:t xml:space="preserve">more of the “heavy-lifting” </w:t>
-      </w:r>
-      <w:r>
-        <w:t>than a human brain otherwise would. Nevertheless, there is further discussion later.</w:t>
+        <w:t>more of the heavy lifting</w:t>
+      </w:r>
+      <w:r>
+        <w:t xml:space="preserve"> </w:t>
+      </w:r>
+      <w:r>
+        <w:t>than a human brain otherwise would</w:t>
+      </w:r>
+      <w:r>
+        <w:t xml:space="preserve"> have</w:t>
+      </w:r>
+      <w:r>
+        <w:t>. Nevertheless, there is further discussion later.</w:t>
       </w:r>
     </w:p>
     <w:p>
@@ -3539,13 +3548,19 @@
         <w:t xml:space="preserve">test my testing tool against a planetary orbits simulation. </w:t>
       </w:r>
       <w:r>
+        <w:t xml:space="preserve">Next I will observe my tools data representation in a earthquake analysis program. </w:t>
+      </w:r>
+      <w:r>
         <w:t>Then I will identify open-source projects that have limited testing framework but are legitimate enough to benefit from test data creation, and generate t</w:t>
       </w:r>
       <w:r>
         <w:t xml:space="preserve">est data for them using my tool. </w:t>
       </w:r>
       <w:r>
-        <w:t>I will also consider these properties</w:t>
+        <w:t xml:space="preserve">I will also consider these </w:t>
+      </w:r>
+      <w:r>
+        <w:t>metrics</w:t>
       </w:r>
       <w:r>
         <w:t xml:space="preserve">: the length of the script generating data, how much code a tester would have to write, </w:t>
@@ -3585,6 +3600,18 @@
           <w:b/>
         </w:rPr>
         <w:t>Results</w:t>
+      </w:r>
+    </w:p>
+    <w:p>
+      <w:pPr>
+        <w:rPr>
+          <w:b/>
+        </w:rPr>
+      </w:pPr>
+    </w:p>
+    <w:p>
+      <w:r>
+        <w:t>1. Celestial Body Simulation</w:t>
       </w:r>
     </w:p>
     <w:p>
@@ -4074,7 +4101,75 @@
         <w:rPr>
           <w:rFonts w:ascii="Times" w:hAnsi="Times"/>
         </w:rPr>
-        <w:t xml:space="preserve">I also generated test case for an earthquake analysis program, which is capable of plotting magnitudes, locations, and depths on a map. </w:t>
+        <w:t>2. Earthquake analysis and visualization software</w:t>
+      </w:r>
+    </w:p>
+    <w:p>
+      <w:pPr>
+        <w:rPr>
+          <w:rFonts w:ascii="Times" w:hAnsi="Times"/>
+        </w:rPr>
+      </w:pPr>
+    </w:p>
+    <w:p>
+      <w:pPr>
+        <w:rPr>
+          <w:rFonts w:ascii="Times" w:hAnsi="Times"/>
+        </w:rPr>
+      </w:pPr>
+      <w:r>
+        <w:rPr>
+          <w:rFonts w:ascii="Times" w:hAnsi="Times"/>
+        </w:rPr>
+        <w:t>The</w:t>
+      </w:r>
+      <w:r>
+        <w:rPr>
+          <w:rFonts w:ascii="Times" w:hAnsi="Times"/>
+        </w:rPr>
+        <w:t xml:space="preserve"> earthquake analysis program</w:t>
+      </w:r>
+      <w:r>
+        <w:rPr>
+          <w:rFonts w:ascii="Times" w:hAnsi="Times"/>
+        </w:rPr>
+        <w:t xml:space="preserve"> </w:t>
+      </w:r>
+      <w:r>
+        <w:rPr>
+          <w:rFonts w:ascii="Times" w:hAnsi="Times"/>
+        </w:rPr>
+        <w:t xml:space="preserve">performs basic statistical analysis </w:t>
+      </w:r>
+      <w:r>
+        <w:rPr>
+          <w:rFonts w:ascii="Times" w:hAnsi="Times"/>
+        </w:rPr>
+        <w:t xml:space="preserve">of </w:t>
+      </w:r>
+      <w:r>
+        <w:rPr>
+          <w:rFonts w:ascii="Times" w:hAnsi="Times"/>
+        </w:rPr>
+        <w:t>magnitudes, locations, and depths on a map</w:t>
+      </w:r>
+      <w:r>
+        <w:rPr>
+          <w:rFonts w:ascii="Times" w:hAnsi="Times"/>
+        </w:rPr>
+        <w:t>, and also</w:t>
+      </w:r>
+      <w:r>
+        <w:rPr>
+          <w:rFonts w:ascii="Times" w:hAnsi="Times"/>
+        </w:rPr>
+        <w:t xml:space="preserve"> plots quake events on a map</w:t>
+      </w:r>
+      <w:r>
+        <w:rPr>
+          <w:rFonts w:ascii="Times" w:hAnsi="Times"/>
+        </w:rPr>
+        <w:t xml:space="preserve">. </w:t>
       </w:r>
       <w:r>
         <w:rPr>
@@ -4191,7 +4286,10 @@
         <w:t xml:space="preserve">This is the literal implementation of the tool describing the most frequently occurring data pairs in this test case. Low intensity magnitudes should be near Earth’s surface and very intense magnitudes should occur deep below the earth’s surface. </w:t>
       </w:r>
       <w:r>
-        <w:t>Moreover, it’s not very frequent that low-intensity earthquakes occur very deeply, and high-intensity earthquakes occur very near surface.</w:t>
+        <w:t>Moreover, it i</w:t>
+      </w:r>
+      <w:r>
+        <w:t>s not very frequent that low-intensity earthquakes occur very deeply, and high-intensity earthquakes occur very near surface.</w:t>
       </w:r>
       <w:r>
         <w:t xml:space="preserve"> (This assumption may be entirely false about the nature of earthquakes. This trend is one I invented </w:t>
@@ -4200,7 +4298,13 @@
         <w:t>to add functionality</w:t>
       </w:r>
       <w:r>
-        <w:t xml:space="preserve"> to GenSequence, one that could easily be reversed by any user of the program).</w:t>
+        <w:t xml:space="preserve"> to GenSequence, one that could easily be reversed by any </w:t>
+      </w:r>
+      <w:r>
+        <w:t xml:space="preserve">seismologist </w:t>
+      </w:r>
+      <w:r>
+        <w:t>user of the program).</w:t>
       </w:r>
     </w:p>
     <w:p>
@@ -4526,16 +4630,28 @@
       </w:pPr>
       <w:r>
         <w:lastRenderedPageBreak/>
-        <w:t xml:space="preserve">Database-driven applications literally control the world. One person’s entire life can be dictated by the record of every transaction, every payment, every credit report, and every bill. The infrastructure surrounding </w:t>
-      </w:r>
-      <w:r>
-        <w:t>that data must not expunge, lose</w:t>
-      </w:r>
-      <w:r>
-        <w:t xml:space="preserve">, or fabricate any of it, and must maintain its integrity. </w:t>
-      </w:r>
-      <w:r>
-        <w:t xml:space="preserve">Software that accesses, controls, and manipulates this huge amount of data has a lot of responsibility on it. </w:t>
+        <w:t xml:space="preserve">Database-driven applications literally control the world. </w:t>
+      </w:r>
+      <w:r>
+        <w:t>The record of every transaction, every payment, every credit report, and every bill can dictate a person’s entire life</w:t>
+      </w:r>
+      <w:r>
+        <w:t xml:space="preserve">. The infrastructure surrounding </w:t>
+      </w:r>
+      <w:r>
+        <w:t xml:space="preserve">that data must not expunge </w:t>
+      </w:r>
+      <w:r>
+        <w:t xml:space="preserve">or fabricate any of it, and must maintain its integrity. </w:t>
+      </w:r>
+      <w:r>
+        <w:t xml:space="preserve">Software that accesses, controls, and manipulates this huge amount of data </w:t>
+      </w:r>
+      <w:r>
+        <w:t>carries substantial responsibility</w:t>
+      </w:r>
+      <w:r>
+        <w:t xml:space="preserve">. </w:t>
       </w:r>
       <w:r>
         <w:t xml:space="preserve">Moreover, software that can read, interpret, and </w:t>
@@ -4553,7 +4669,13 @@
         <w:t xml:space="preserve">GenSequence </w:t>
       </w:r>
       <w:r>
-        <w:t xml:space="preserve">has filled the need for trustworthy niche software. It functions simply but provides automation </w:t>
+        <w:t xml:space="preserve">has </w:t>
+      </w:r>
+      <w:r>
+        <w:t>addressed somewhat niche software</w:t>
+      </w:r>
+      <w:r>
+        <w:t xml:space="preserve">. It functions simply but provides automation </w:t>
       </w:r>
       <w:r>
         <w:t>during the testing stage and generates rel</w:t>
@@ -4575,7 +4697,21 @@
       </w:pPr>
       <w:r>
         <w:tab/>
-        <w:t>However, the primary goal</w:t>
+      </w:r>
+      <w:r>
+        <w:t>Though GenSequence would primarily declare its power by its ease of use</w:t>
+      </w:r>
+      <w:r>
+        <w:t xml:space="preserve">, </w:t>
+      </w:r>
+      <w:r>
+        <w:t xml:space="preserve">it is important to remember </w:t>
+      </w:r>
+      <w:r>
+        <w:t xml:space="preserve">that </w:t>
+      </w:r>
+      <w:r>
+        <w:t>the primary goal</w:t>
       </w:r>
       <w:r>
         <w:t xml:space="preserve"> and frankly only obligation</w:t>
@@ -4584,7 +4720,10 @@
         <w:t xml:space="preserve"> of software-testing tools is </w:t>
       </w:r>
       <w:r>
-        <w:t xml:space="preserve">helping </w:t>
+        <w:t>to help</w:t>
+      </w:r>
+      <w:r>
+        <w:t xml:space="preserve"> </w:t>
       </w:r>
       <w:r>
         <w:t>the tester find</w:t>
@@ -4593,24 +4732,69 @@
         <w:t xml:space="preserve"> faults. </w:t>
       </w:r>
       <w:r>
-        <w:t xml:space="preserve">The simplicity of the programs I tested against may have been too considerable for GenSequence to help me find any actual misbehavior. </w:t>
-      </w:r>
-      <w:r>
-        <w:t xml:space="preserve">Unfortunately I have no way of knowing if </w:t>
-      </w:r>
-      <w:r>
-        <w:t>the tool</w:t>
+        <w:t xml:space="preserve">The simplicity of the programs </w:t>
+      </w:r>
+      <w:r>
+        <w:t xml:space="preserve">for which I designed the tool </w:t>
+      </w:r>
+      <w:r>
+        <w:t xml:space="preserve">may have been too </w:t>
+      </w:r>
+      <w:r>
+        <w:t>much</w:t>
+      </w:r>
+      <w:r>
+        <w:t xml:space="preserve"> for GenSequence to help me find any actual misbehavior. </w:t>
+      </w:r>
+      <w:r>
+        <w:t xml:space="preserve">Moreover, any open-source software I generate tests for also may not have any </w:t>
+      </w:r>
+      <w:r>
+        <w:t>flaws</w:t>
       </w:r>
       <w:bookmarkStart w:id="0" w:name="_GoBack"/>
       <w:bookmarkEnd w:id="0"/>
       <w:r>
-        <w:t xml:space="preserve"> cannot find bugs or if the programs just don’t have any. </w:t>
+        <w:t xml:space="preserve">. </w:t>
+      </w:r>
+      <w:r>
+        <w:t xml:space="preserve">Unfortunately I have no way of knowing if </w:t>
+      </w:r>
+      <w:r>
+        <w:t>the tool</w:t>
+      </w:r>
+      <w:r>
+        <w:t xml:space="preserve"> cannot find bugs or if the </w:t>
+      </w:r>
+      <w:r>
+        <w:t xml:space="preserve">programs just do not </w:t>
+      </w:r>
+      <w:r>
+        <w:t xml:space="preserve">have any. </w:t>
       </w:r>
       <w:r>
         <w:t xml:space="preserve">Consequently, GenSequence’s ability to perform its job is left inconclusive. </w:t>
       </w:r>
       <w:r>
-        <w:t>The foresight to identify possible programs to test and search for bugs did not come to mind until approaching the conclusion of this project.</w:t>
+        <w:t xml:space="preserve">The foresight to identify </w:t>
+      </w:r>
+      <w:r>
+        <w:t xml:space="preserve">open-source </w:t>
+      </w:r>
+      <w:r>
+        <w:t xml:space="preserve">programs </w:t>
+      </w:r>
+      <w:r>
+        <w:t xml:space="preserve">and </w:t>
+      </w:r>
+      <w:r>
+        <w:t xml:space="preserve">search for </w:t>
+      </w:r>
+      <w:r>
+        <w:t xml:space="preserve">their </w:t>
+      </w:r>
+      <w:r>
+        <w:t>bugs did not come to mind until approaching the conclusion of this project.</w:t>
       </w:r>
     </w:p>
     <w:p/>
@@ -4933,6 +5117,7 @@
           <w:color w:val="000000"/>
           <w:shd w:val="clear" w:color="auto" w:fill="FFFFFF"/>
         </w:rPr>
+        <w:lastRenderedPageBreak/>
         <w:tab/>
         <w:t>A review of the veracity and completeness of data stored on the cloud, and best practices for securing the privacy and integrity of public cloud platforms.</w:t>
       </w:r>
@@ -5642,6 +5827,7 @@
           <w:color w:val="000000"/>
           <w:shd w:val="clear" w:color="auto" w:fill="FFFFFF"/>
         </w:rPr>
+        <w:lastRenderedPageBreak/>
         <w:t xml:space="preserve">Segura, Sergio, and </w:t>
       </w:r>
       <w:r>
@@ -5658,17 +5844,7 @@
           <w:color w:val="000000"/>
           <w:shd w:val="clear" w:color="auto" w:fill="FFFFFF"/>
         </w:rPr>
-        <w:t xml:space="preserve">Proceedings of the 2nd International </w:t>
-      </w:r>
-      <w:r>
-        <w:rPr>
-          <w:i/>
-          <w:iCs/>
-          <w:color w:val="000000"/>
-          <w:shd w:val="clear" w:color="auto" w:fill="FFFFFF"/>
-        </w:rPr>
-        <w:lastRenderedPageBreak/>
-        <w:t>Workshop on Metamorphic Testing</w:t>
+        <w:t>Proceedings of the 2nd International Workshop on Metamorphic Testing</w:t>
       </w:r>
       <w:r>
         <w:rPr>
@@ -8279,7 +8455,7 @@
 </file>
 
 <file path=customXml/itemProps1.xml><?xml version="1.0" encoding="utf-8"?>
-<ds:datastoreItem xmlns:ds="http://schemas.openxmlformats.org/officeDocument/2006/customXml" ds:itemID="{A6C43B8A-2C6D-2541-9378-299EEC2E40C0}">
+<ds:datastoreItem xmlns:ds="http://schemas.openxmlformats.org/officeDocument/2006/customXml" ds:itemID="{E18AE7A9-74A8-A74D-B82E-60B91989D880}">
   <ds:schemaRefs>
     <ds:schemaRef ds:uri="http://schemas.openxmlformats.org/officeDocument/2006/bibliography"/>
   </ds:schemaRefs>

</xml_diff>